<commit_message>
Fixed small errors in EIGRP Topology
</commit_message>
<xml_diff>
--- a/EIGRP Lab/EIGRP Lab.docx
+++ b/EIGRP Lab/EIGRP Lab.docx
@@ -383,8 +383,6 @@
       <w:r>
         <w:t>Prefix-Lists</w:t>
       </w:r>
-      <w:bookmarkStart w:id="0" w:name="_GoBack"/>
-      <w:bookmarkEnd w:id="0"/>
     </w:p>
     <w:p>
       <w:pPr>
@@ -846,7 +844,15 @@
         <w:t xml:space="preserve"> </w:t>
       </w:r>
       <w:r>
-        <w:t>des OSPF Labs.</w:t>
+        <w:t xml:space="preserve">des </w:t>
+      </w:r>
+      <w:r>
+        <w:t>EIGRP</w:t>
+      </w:r>
+      <w:bookmarkStart w:id="0" w:name="_GoBack"/>
+      <w:bookmarkEnd w:id="0"/>
+      <w:r>
+        <w:t xml:space="preserve"> Labs.</w:t>
       </w:r>
       <w:r>
         <w:br/>
@@ -2741,7 +2747,7 @@
                               <w:rPr>
                                 <w:sz w:val="16"/>
                               </w:rPr>
-                              <w:t>Gi 0/2</w:t>
+                              <w:t>Gi 0/3</w:t>
                             </w:r>
                             <w:r>
                               <w:rPr>
@@ -2754,19 +2760,7 @@
                                 <w:sz w:val="16"/>
                               </w:rPr>
                               <w:tab/>
-                              <w:t>= 172.2</w:t>
-                            </w:r>
-                            <w:r>
-                              <w:rPr>
-                                <w:sz w:val="16"/>
-                              </w:rPr>
-                              <w:t>0.10</w:t>
-                            </w:r>
-                            <w:r>
-                              <w:rPr>
-                                <w:sz w:val="16"/>
-                              </w:rPr>
-                              <w:t>.4</w:t>
+                              <w:t>= 172.20.10.4</w:t>
                             </w:r>
                             <w:r>
                               <w:rPr>
@@ -2779,7 +2773,7 @@
                                 <w:sz w:val="16"/>
                               </w:rPr>
                               <w:br/>
-                              <w:t>Gi 0/2</w:t>
+                              <w:t>Gi 0/3</w:t>
                             </w:r>
                             <w:r>
                               <w:rPr>
@@ -2792,26 +2786,14 @@
                                 <w:sz w:val="16"/>
                               </w:rPr>
                               <w:tab/>
-                              <w:t>= 172.2</w:t>
-                            </w:r>
-                            <w:r>
-                              <w:rPr>
-                                <w:sz w:val="16"/>
-                              </w:rPr>
-                              <w:t>0.20.</w:t>
-                            </w:r>
-                            <w:r>
-                              <w:rPr>
-                                <w:sz w:val="16"/>
-                              </w:rPr>
-                              <w:t>4/24</w:t>
+                              <w:t>= 172.20.20.4/24</w:t>
                             </w:r>
                             <w:r>
                               <w:rPr>
                                 <w:sz w:val="16"/>
                               </w:rPr>
                               <w:br/>
-                              <w:t>Gi 0/2</w:t>
+                              <w:t>Gi 0/3</w:t>
                             </w:r>
                             <w:r>
                               <w:rPr>
@@ -2824,19 +2806,7 @@
                                 <w:sz w:val="16"/>
                               </w:rPr>
                               <w:tab/>
-                              <w:t>= 172.2</w:t>
-                            </w:r>
-                            <w:r>
-                              <w:rPr>
-                                <w:sz w:val="16"/>
-                              </w:rPr>
-                              <w:t>0.30</w:t>
-                            </w:r>
-                            <w:r>
-                              <w:rPr>
-                                <w:sz w:val="16"/>
-                              </w:rPr>
-                              <w:t>.4/24</w:t>
+                              <w:t>= 172.20.30.4/24</w:t>
                             </w:r>
                             <w:r>
                               <w:rPr>
@@ -2864,7 +2834,11 @@
           </mc:Choice>
           <mc:Fallback>
             <w:pict>
-              <v:shape w14:anchorId="7999F20E" id="_x0000_s1054" type="#_x0000_t202" style="position:absolute;margin-left:366.95pt;margin-top:195.3pt;width:119.1pt;height:46.75pt;z-index:252065792;visibility:visible;mso-wrap-style:square;mso-width-percent:0;mso-height-percent:0;mso-wrap-distance-left:9pt;mso-wrap-distance-top:3.6pt;mso-wrap-distance-right:9pt;mso-wrap-distance-bottom:3.6pt;mso-position-horizontal:absolute;mso-position-horizontal-relative:margin;mso-position-vertical:absolute;mso-position-vertical-relative:text;mso-width-percent:0;mso-height-percent:0;mso-width-relative:margin;mso-height-relative:margin;v-text-anchor:top" o:gfxdata="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" filled="f" stroked="f">
+              <v:shapetype w14:anchorId="7999F20E" id="_x0000_t202" coordsize="21600,21600" o:spt="202" path="m,l,21600r21600,l21600,xe">
+                <v:stroke joinstyle="miter"/>
+                <v:path gradientshapeok="t" o:connecttype="rect"/>
+              </v:shapetype>
+              <v:shape id="_x0000_s1054" type="#_x0000_t202" style="position:absolute;margin-left:366.95pt;margin-top:195.3pt;width:119.1pt;height:46.75pt;z-index:252065792;visibility:visible;mso-wrap-style:square;mso-width-percent:0;mso-height-percent:0;mso-wrap-distance-left:9pt;mso-wrap-distance-top:3.6pt;mso-wrap-distance-right:9pt;mso-wrap-distance-bottom:3.6pt;mso-position-horizontal:absolute;mso-position-horizontal-relative:margin;mso-position-vertical:absolute;mso-position-vertical-relative:text;mso-width-percent:0;mso-height-percent:0;mso-width-relative:margin;mso-height-relative:margin;v-text-anchor:top" o:gfxdata="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" filled="f" stroked="f">
                 <v:textbox>
                   <w:txbxContent>
                     <w:p>
@@ -2878,7 +2852,7 @@
                         <w:rPr>
                           <w:sz w:val="16"/>
                         </w:rPr>
-                        <w:t>Gi 0/2</w:t>
+                        <w:t>Gi 0/3</w:t>
                       </w:r>
                       <w:r>
                         <w:rPr>
@@ -2891,19 +2865,7 @@
                           <w:sz w:val="16"/>
                         </w:rPr>
                         <w:tab/>
-                        <w:t>= 172.2</w:t>
-                      </w:r>
-                      <w:r>
-                        <w:rPr>
-                          <w:sz w:val="16"/>
-                        </w:rPr>
-                        <w:t>0.10</w:t>
-                      </w:r>
-                      <w:r>
-                        <w:rPr>
-                          <w:sz w:val="16"/>
-                        </w:rPr>
-                        <w:t>.4</w:t>
+                        <w:t>= 172.20.10.4</w:t>
                       </w:r>
                       <w:r>
                         <w:rPr>
@@ -2916,7 +2878,7 @@
                           <w:sz w:val="16"/>
                         </w:rPr>
                         <w:br/>
-                        <w:t>Gi 0/2</w:t>
+                        <w:t>Gi 0/3</w:t>
                       </w:r>
                       <w:r>
                         <w:rPr>
@@ -2929,26 +2891,14 @@
                           <w:sz w:val="16"/>
                         </w:rPr>
                         <w:tab/>
-                        <w:t>= 172.2</w:t>
-                      </w:r>
-                      <w:r>
-                        <w:rPr>
-                          <w:sz w:val="16"/>
-                        </w:rPr>
-                        <w:t>0.20.</w:t>
-                      </w:r>
-                      <w:r>
-                        <w:rPr>
-                          <w:sz w:val="16"/>
-                        </w:rPr>
-                        <w:t>4/24</w:t>
+                        <w:t>= 172.20.20.4/24</w:t>
                       </w:r>
                       <w:r>
                         <w:rPr>
                           <w:sz w:val="16"/>
                         </w:rPr>
                         <w:br/>
-                        <w:t>Gi 0/2</w:t>
+                        <w:t>Gi 0/3</w:t>
                       </w:r>
                       <w:r>
                         <w:rPr>
@@ -2961,19 +2911,7 @@
                           <w:sz w:val="16"/>
                         </w:rPr>
                         <w:tab/>
-                        <w:t>= 172.2</w:t>
-                      </w:r>
-                      <w:r>
-                        <w:rPr>
-                          <w:sz w:val="16"/>
-                        </w:rPr>
-                        <w:t>0.30</w:t>
-                      </w:r>
-                      <w:r>
-                        <w:rPr>
-                          <w:sz w:val="16"/>
-                        </w:rPr>
-                        <w:t>.4/24</w:t>
+                        <w:t>= 172.20.30.4/24</w:t>
                       </w:r>
                       <w:r>
                         <w:rPr>
@@ -5561,14 +5499,7 @@
                                 <w:sz w:val="16"/>
                                 <w:highlight w:val="yellow"/>
                               </w:rPr>
-                              <w:t>/</w:t>
-                            </w:r>
-                            <w:r>
-                              <w:rPr>
-                                <w:sz w:val="16"/>
-                                <w:highlight w:val="yellow"/>
-                              </w:rPr>
-                              <w:t>4</w:t>
+                              <w:t>/4</w:t>
                             </w:r>
                           </w:p>
                         </w:txbxContent>
@@ -5688,14 +5619,7 @@
                                 <w:sz w:val="16"/>
                                 <w:highlight w:val="yellow"/>
                               </w:rPr>
-                              <w:t>/</w:t>
-                            </w:r>
-                            <w:r>
-                              <w:rPr>
-                                <w:sz w:val="16"/>
-                                <w:highlight w:val="yellow"/>
-                              </w:rPr>
-                              <w:t>5</w:t>
+                              <w:t>/5</w:t>
                             </w:r>
                           </w:p>
                         </w:txbxContent>
@@ -15858,7 +15782,7 @@
                               <w:noProof/>
                               <w:color w:val="FFFFFF" w:themeColor="background1"/>
                             </w:rPr>
-                            <w:t>2</w:t>
+                            <w:t>3</w:t>
                           </w:r>
                           <w:r>
                             <w:rPr>
@@ -15929,7 +15853,7 @@
                         <w:noProof/>
                         <w:color w:val="FFFFFF" w:themeColor="background1"/>
                       </w:rPr>
-                      <w:t>2</w:t>
+                      <w:t>3</w:t>
                     </w:r>
                     <w:r>
                       <w:rPr>
@@ -16023,6 +15947,7 @@
         <v:shape id="PowerPlusWaterMarkObject10335348" o:spid="_x0000_s2050" type="#_x0000_t136" style="position:absolute;margin-left:0;margin-top:0;width:465.1pt;height:174.4pt;rotation:315;z-index:-251649024;mso-position-horizontal:center;mso-position-horizontal-relative:margin;mso-position-vertical:center;mso-position-vertical-relative:margin" o:allowincell="f" fillcolor="#c00000" stroked="f">
           <v:fill opacity=".5"/>
           <v:textpath style="font-family:&quot;Calibri&quot;;font-size:1pt" string="UNFERTIG"/>
+          <w10:wrap anchorx="margin" anchory="margin"/>
         </v:shape>
       </w:pict>
     </w:r>
@@ -16068,6 +15993,7 @@
         <v:shape id="PowerPlusWaterMarkObject10335349" o:spid="_x0000_s2051" type="#_x0000_t136" style="position:absolute;margin-left:0;margin-top:0;width:465.1pt;height:174.4pt;rotation:315;z-index:-251646976;mso-position-horizontal:center;mso-position-horizontal-relative:margin;mso-position-vertical:center;mso-position-vertical-relative:margin" o:allowincell="f" fillcolor="#c00000" stroked="f">
           <v:fill opacity=".5"/>
           <v:textpath style="font-family:&quot;Calibri&quot;;font-size:1pt" string="UNFERTIG"/>
+          <w10:wrap anchorx="margin" anchory="margin"/>
         </v:shape>
       </w:pict>
     </w:r>
@@ -16419,6 +16345,7 @@
         <v:shape id="PowerPlusWaterMarkObject10335347" o:spid="_x0000_s2049" type="#_x0000_t136" style="position:absolute;margin-left:0;margin-top:0;width:465.1pt;height:174.4pt;rotation:315;z-index:-251651072;mso-position-horizontal:center;mso-position-horizontal-relative:margin;mso-position-vertical:center;mso-position-vertical-relative:margin" o:allowincell="f" fillcolor="#c00000" stroked="f">
           <v:fill opacity=".5"/>
           <v:textpath style="font-family:&quot;Calibri&quot;;font-size:1pt" string="UNFERTIG"/>
+          <w10:wrap anchorx="margin" anchory="margin"/>
         </v:shape>
       </w:pict>
     </w:r>
@@ -18503,7 +18430,7 @@
 </file>
 
 <file path=customXml/itemProps1.xml><?xml version="1.0" encoding="utf-8"?>
-<ds:datastoreItem xmlns:ds="http://schemas.openxmlformats.org/officeDocument/2006/customXml" ds:itemID="{BC1E5E85-1B2D-4618-A960-44FEFD4B30CE}">
+<ds:datastoreItem xmlns:ds="http://schemas.openxmlformats.org/officeDocument/2006/customXml" ds:itemID="{59EDD2E7-49EF-4AC9-82E2-2539E2488569}">
   <ds:schemaRefs>
     <ds:schemaRef ds:uri="http://schemas.openxmlformats.org/officeDocument/2006/bibliography"/>
   </ds:schemaRefs>

</xml_diff>

<commit_message>
EIGRP Lab: Added Q1
</commit_message>
<xml_diff>
--- a/EIGRP Lab/EIGRP Lab.docx
+++ b/EIGRP Lab/EIGRP Lab.docx
@@ -149,6 +149,33 @@
       <w:r>
         <w:t>Timer</w:t>
       </w:r>
+      <w:r>
+        <w:br/>
+      </w:r>
+    </w:p>
+    <w:p>
+      <w:pPr>
+        <w:pStyle w:val="Listenabsatz"/>
+        <w:numPr>
+          <w:ilvl w:val="0"/>
+          <w:numId w:val="1"/>
+        </w:numPr>
+        <w:tabs>
+          <w:tab w:val="left" w:pos="5205"/>
+        </w:tabs>
+      </w:pPr>
+      <w:r>
+        <w:t>Aufgabe 2 (</w:t>
+      </w:r>
+      <w:r>
+        <w:rPr>
+          <w:color w:val="2E74B5" w:themeColor="accent1" w:themeShade="BF"/>
+        </w:rPr>
+        <w:t>Bandwitdh Control</w:t>
+      </w:r>
+      <w:r>
+        <w:t>)</w:t>
+      </w:r>
     </w:p>
     <w:p>
       <w:pPr>
@@ -162,13 +189,7 @@
         </w:tabs>
       </w:pPr>
       <w:r>
-        <w:t>Static Neig</w:t>
-      </w:r>
-      <w:r>
-        <w:t>h</w:t>
-      </w:r>
-      <w:r>
-        <w:t>bors</w:t>
+        <w:t>Bandwidth Command</w:t>
       </w:r>
       <w:r>
         <w:br/>
@@ -186,13 +207,13 @@
         </w:tabs>
       </w:pPr>
       <w:r>
-        <w:t>Aufgabe 2 (</w:t>
+        <w:t>Aufgabe 3 (</w:t>
       </w:r>
       <w:r>
         <w:rPr>
           <w:color w:val="2E74B5" w:themeColor="accent1" w:themeShade="BF"/>
         </w:rPr>
-        <w:t>Bandwitdh Control</w:t>
+        <w:t>Default Route</w:t>
       </w:r>
       <w:r>
         <w:t>)</w:t>
@@ -210,7 +231,28 @@
         </w:tabs>
       </w:pPr>
       <w:r>
-        <w:t>Bandwidth Command</w:t>
+        <w:t>Default Network</w:t>
+      </w:r>
+    </w:p>
+    <w:p>
+      <w:pPr>
+        <w:pStyle w:val="Listenabsatz"/>
+        <w:numPr>
+          <w:ilvl w:val="1"/>
+          <w:numId w:val="1"/>
+        </w:numPr>
+        <w:tabs>
+          <w:tab w:val="left" w:pos="5205"/>
+        </w:tabs>
+      </w:pPr>
+      <w:r>
+        <w:t>Defau</w:t>
+      </w:r>
+      <w:r>
+        <w:t>l</w:t>
+      </w:r>
+      <w:r>
+        <w:t>t Route</w:t>
       </w:r>
       <w:r>
         <w:br/>
@@ -228,13 +270,13 @@
         </w:tabs>
       </w:pPr>
       <w:r>
-        <w:t>Aufgabe 3 (</w:t>
+        <w:t>Aufgabe 4 (</w:t>
       </w:r>
       <w:r>
         <w:rPr>
           <w:color w:val="2E74B5" w:themeColor="accent1" w:themeShade="BF"/>
         </w:rPr>
-        <w:t>Default Route</w:t>
+        <w:t>Load Balancing</w:t>
       </w:r>
       <w:r>
         <w:t>)</w:t>
@@ -252,7 +294,43 @@
         </w:tabs>
       </w:pPr>
       <w:r>
-        <w:t>Default Network</w:t>
+        <w:t xml:space="preserve">Equal </w:t>
+      </w:r>
+      <w:r>
+        <w:t>vs. Unequal Costs</w:t>
+      </w:r>
+      <w:r>
+        <w:br/>
+      </w:r>
+    </w:p>
+    <w:p>
+      <w:pPr>
+        <w:pStyle w:val="Listenabsatz"/>
+        <w:numPr>
+          <w:ilvl w:val="0"/>
+          <w:numId w:val="1"/>
+        </w:numPr>
+        <w:tabs>
+          <w:tab w:val="left" w:pos="5205"/>
+        </w:tabs>
+      </w:pPr>
+      <w:r>
+        <w:t>Aufgabe 5 (</w:t>
+      </w:r>
+      <w:r>
+        <w:rPr>
+          <w:color w:val="2E74B5" w:themeColor="accent1" w:themeShade="BF"/>
+        </w:rPr>
+        <w:t>Filterung von Routen</w:t>
+      </w:r>
+      <w:r>
+        <w:rPr>
+          <w:color w:val="2E74B5" w:themeColor="accent1" w:themeShade="BF"/>
+        </w:rPr>
+        <w:t>/ Steuerung</w:t>
+      </w:r>
+      <w:r>
+        <w:t>)</w:t>
       </w:r>
     </w:p>
     <w:p>
@@ -267,40 +345,7 @@
         </w:tabs>
       </w:pPr>
       <w:r>
-        <w:t>Defau</w:t>
-      </w:r>
-      <w:r>
-        <w:t>l</w:t>
-      </w:r>
-      <w:r>
-        <w:t>t Route</w:t>
-      </w:r>
-      <w:r>
-        <w:br/>
-      </w:r>
-    </w:p>
-    <w:p>
-      <w:pPr>
-        <w:pStyle w:val="Listenabsatz"/>
-        <w:numPr>
-          <w:ilvl w:val="0"/>
-          <w:numId w:val="1"/>
-        </w:numPr>
-        <w:tabs>
-          <w:tab w:val="left" w:pos="5205"/>
-        </w:tabs>
-      </w:pPr>
-      <w:r>
-        <w:t>Aufgabe 4 (</w:t>
-      </w:r>
-      <w:r>
-        <w:rPr>
-          <w:color w:val="2E74B5" w:themeColor="accent1" w:themeShade="BF"/>
-        </w:rPr>
-        <w:t>Load Balancing</w:t>
-      </w:r>
-      <w:r>
-        <w:t>)</w:t>
+        <w:t>ACLs</w:t>
       </w:r>
     </w:p>
     <w:p>
@@ -315,43 +360,7 @@
         </w:tabs>
       </w:pPr>
       <w:r>
-        <w:t xml:space="preserve">Equal </w:t>
-      </w:r>
-      <w:r>
-        <w:t>vs. Unequal Costs</w:t>
-      </w:r>
-      <w:r>
-        <w:br/>
-      </w:r>
-    </w:p>
-    <w:p>
-      <w:pPr>
-        <w:pStyle w:val="Listenabsatz"/>
-        <w:numPr>
-          <w:ilvl w:val="0"/>
-          <w:numId w:val="1"/>
-        </w:numPr>
-        <w:tabs>
-          <w:tab w:val="left" w:pos="5205"/>
-        </w:tabs>
-      </w:pPr>
-      <w:r>
-        <w:t>Aufgabe 5 (</w:t>
-      </w:r>
-      <w:r>
-        <w:rPr>
-          <w:color w:val="2E74B5" w:themeColor="accent1" w:themeShade="BF"/>
-        </w:rPr>
-        <w:t>Filterung von Routen</w:t>
-      </w:r>
-      <w:r>
-        <w:rPr>
-          <w:color w:val="2E74B5" w:themeColor="accent1" w:themeShade="BF"/>
-        </w:rPr>
-        <w:t>/ Steuerung</w:t>
-      </w:r>
-      <w:r>
-        <w:t>)</w:t>
+        <w:t>Prefix-Lists</w:t>
       </w:r>
     </w:p>
     <w:p>
@@ -366,7 +375,7 @@
         </w:tabs>
       </w:pPr>
       <w:r>
-        <w:t>ACLs</w:t>
+        <w:t>Route Maps</w:t>
       </w:r>
     </w:p>
     <w:p>
@@ -381,7 +390,7 @@
         </w:tabs>
       </w:pPr>
       <w:r>
-        <w:t>Prefix-Lists</w:t>
+        <w:t>Offset-Lists</w:t>
       </w:r>
     </w:p>
     <w:p>
@@ -396,22 +405,7 @@
         </w:tabs>
       </w:pPr>
       <w:r>
-        <w:t>Route Maps</w:t>
-      </w:r>
-    </w:p>
-    <w:p>
-      <w:pPr>
-        <w:pStyle w:val="Listenabsatz"/>
-        <w:numPr>
-          <w:ilvl w:val="1"/>
-          <w:numId w:val="1"/>
-        </w:numPr>
-        <w:tabs>
-          <w:tab w:val="left" w:pos="5205"/>
-        </w:tabs>
-      </w:pPr>
-      <w:r>
-        <w:t>Offset-Lists</w:t>
+        <w:t>Distribute-List</w:t>
       </w:r>
       <w:r>
         <w:br/>
@@ -849,8 +843,6 @@
       <w:r>
         <w:t>EIGRP</w:t>
       </w:r>
-      <w:bookmarkStart w:id="0" w:name="_GoBack"/>
-      <w:bookmarkEnd w:id="0"/>
       <w:r>
         <w:t xml:space="preserve"> Labs.</w:t>
       </w:r>
@@ -2834,11 +2826,7 @@
           </mc:Choice>
           <mc:Fallback>
             <w:pict>
-              <v:shapetype w14:anchorId="7999F20E" id="_x0000_t202" coordsize="21600,21600" o:spt="202" path="m,l,21600r21600,l21600,xe">
-                <v:stroke joinstyle="miter"/>
-                <v:path gradientshapeok="t" o:connecttype="rect"/>
-              </v:shapetype>
-              <v:shape id="_x0000_s1054" type="#_x0000_t202" style="position:absolute;margin-left:366.95pt;margin-top:195.3pt;width:119.1pt;height:46.75pt;z-index:252065792;visibility:visible;mso-wrap-style:square;mso-width-percent:0;mso-height-percent:0;mso-wrap-distance-left:9pt;mso-wrap-distance-top:3.6pt;mso-wrap-distance-right:9pt;mso-wrap-distance-bottom:3.6pt;mso-position-horizontal:absolute;mso-position-horizontal-relative:margin;mso-position-vertical:absolute;mso-position-vertical-relative:text;mso-width-percent:0;mso-height-percent:0;mso-width-relative:margin;mso-height-relative:margin;v-text-anchor:top" o:gfxdata="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" filled="f" stroked="f">
+              <v:shape w14:anchorId="7999F20E" id="_x0000_s1054" type="#_x0000_t202" style="position:absolute;margin-left:366.95pt;margin-top:195.3pt;width:119.1pt;height:46.75pt;z-index:252065792;visibility:visible;mso-wrap-style:square;mso-width-percent:0;mso-height-percent:0;mso-wrap-distance-left:9pt;mso-wrap-distance-top:3.6pt;mso-wrap-distance-right:9pt;mso-wrap-distance-bottom:3.6pt;mso-position-horizontal:absolute;mso-position-horizontal-relative:margin;mso-position-vertical:absolute;mso-position-vertical-relative:text;mso-width-percent:0;mso-height-percent:0;mso-width-relative:margin;mso-height-relative:margin;v-text-anchor:top" o:gfxdata="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" filled="f" stroked="f">
                 <v:textbox>
                   <w:txbxContent>
                     <w:p>
@@ -5536,14 +5524,7 @@
                           <w:sz w:val="16"/>
                           <w:highlight w:val="yellow"/>
                         </w:rPr>
-                        <w:t>/</w:t>
-                      </w:r>
-                      <w:r>
-                        <w:rPr>
-                          <w:sz w:val="16"/>
-                          <w:highlight w:val="yellow"/>
-                        </w:rPr>
-                        <w:t>4</w:t>
+                        <w:t>/4</w:t>
                       </w:r>
                     </w:p>
                   </w:txbxContent>
@@ -5656,14 +5637,7 @@
                           <w:sz w:val="16"/>
                           <w:highlight w:val="yellow"/>
                         </w:rPr>
-                        <w:t>/</w:t>
-                      </w:r>
-                      <w:r>
-                        <w:rPr>
-                          <w:sz w:val="16"/>
-                          <w:highlight w:val="yellow"/>
-                        </w:rPr>
-                        <w:t>5</w:t>
+                        <w:t>/5</w:t>
                       </w:r>
                     </w:p>
                   </w:txbxContent>
@@ -15464,7 +15438,7 @@
         <w:t>802.1Q</w:t>
       </w:r>
       <w:r>
-        <w:t xml:space="preserve"> Tag sind Trunks, die dahinter liegende Netze simulieren. Die Konfiguration der Switche ist für dieses Lab nicht erforderlich.</w:t>
+        <w:t xml:space="preserve"> Tag sind Trunks, die dahinter liegende Netze simulieren. </w:t>
       </w:r>
     </w:p>
     <w:p>
@@ -15560,6 +15534,1896 @@
         <w:t>5.5.5.5</w:t>
       </w:r>
     </w:p>
+    <w:p/>
+    <w:p>
+      <w:r>
+        <w:t xml:space="preserve">Auf den Switchen </w:t>
+      </w:r>
+      <w:r>
+        <w:t xml:space="preserve">SW2 und SW3 </w:t>
+      </w:r>
+      <w:r>
+        <w:t xml:space="preserve">sind </w:t>
+      </w:r>
+      <w:r>
+        <w:t xml:space="preserve">vor Beginn des Labs </w:t>
+      </w:r>
+      <w:r>
+        <w:t xml:space="preserve">folgende Befehle </w:t>
+      </w:r>
+      <w:r>
+        <w:t xml:space="preserve">auf dem </w:t>
+      </w:r>
+      <w:r>
+        <w:t xml:space="preserve">jeweiligen </w:t>
+      </w:r>
+      <w:r>
+        <w:t>Interface Richtung EIGRP Router notwendig:</w:t>
+      </w:r>
+    </w:p>
+    <w:p>
+      <w:pPr>
+        <w:pStyle w:val="Listenabsatz"/>
+        <w:numPr>
+          <w:ilvl w:val="0"/>
+          <w:numId w:val="14"/>
+        </w:numPr>
+      </w:pPr>
+      <w:proofErr w:type="spellStart"/>
+      <w:r>
+        <w:t>switchport</w:t>
+      </w:r>
+      <w:proofErr w:type="spellEnd"/>
+      <w:r>
+        <w:t xml:space="preserve"> </w:t>
+      </w:r>
+      <w:proofErr w:type="spellStart"/>
+      <w:r>
+        <w:t>trunk</w:t>
+      </w:r>
+      <w:proofErr w:type="spellEnd"/>
+      <w:r>
+        <w:t xml:space="preserve"> </w:t>
+      </w:r>
+      <w:proofErr w:type="spellStart"/>
+      <w:r>
+        <w:t>encapsulation</w:t>
+      </w:r>
+      <w:proofErr w:type="spellEnd"/>
+      <w:r>
+        <w:t xml:space="preserve"> dot1q</w:t>
+      </w:r>
+    </w:p>
+    <w:p>
+      <w:pPr>
+        <w:pStyle w:val="Listenabsatz"/>
+        <w:numPr>
+          <w:ilvl w:val="0"/>
+          <w:numId w:val="14"/>
+        </w:numPr>
+      </w:pPr>
+      <w:proofErr w:type="spellStart"/>
+      <w:r>
+        <w:t>switchport</w:t>
+      </w:r>
+      <w:proofErr w:type="spellEnd"/>
+      <w:r>
+        <w:t xml:space="preserve"> </w:t>
+      </w:r>
+      <w:proofErr w:type="spellStart"/>
+      <w:r>
+        <w:t>mode</w:t>
+      </w:r>
+      <w:proofErr w:type="spellEnd"/>
+      <w:r>
+        <w:t xml:space="preserve"> </w:t>
+      </w:r>
+      <w:proofErr w:type="spellStart"/>
+      <w:r>
+        <w:t>trunk</w:t>
+      </w:r>
+      <w:proofErr w:type="spellEnd"/>
+    </w:p>
+    <w:p>
+      <w:r>
+        <w:br w:type="page"/>
+      </w:r>
+    </w:p>
+    <w:p>
+      <w:pPr>
+        <w:tabs>
+          <w:tab w:val="left" w:pos="5205"/>
+        </w:tabs>
+        <w:rPr>
+          <w:sz w:val="28"/>
+        </w:rPr>
+      </w:pPr>
+    </w:p>
+    <w:p>
+      <w:pPr>
+        <w:rPr>
+          <w:color w:val="2E74B5" w:themeColor="accent1" w:themeShade="BF"/>
+          <w:sz w:val="28"/>
+        </w:rPr>
+      </w:pPr>
+      <w:r>
+        <w:rPr>
+          <w:color w:val="2E74B5" w:themeColor="accent1" w:themeShade="BF"/>
+          <w:sz w:val="28"/>
+        </w:rPr>
+        <w:t xml:space="preserve">Aufgabe 1 </w:t>
+      </w:r>
+      <w:r>
+        <w:rPr>
+          <w:color w:val="2E74B5" w:themeColor="accent1" w:themeShade="BF"/>
+          <w:sz w:val="28"/>
+        </w:rPr>
+        <w:t>-</w:t>
+      </w:r>
+      <w:r>
+        <w:rPr>
+          <w:color w:val="2E74B5" w:themeColor="accent1" w:themeShade="BF"/>
+          <w:sz w:val="28"/>
+        </w:rPr>
+        <w:t xml:space="preserve"> Initiale Konfiguration</w:t>
+      </w:r>
+    </w:p>
+    <w:p>
+      <w:pPr>
+        <w:tabs>
+          <w:tab w:val="left" w:pos="5205"/>
+        </w:tabs>
+      </w:pPr>
+      <w:r>
+        <w:t>Der Schwerpunkt der ersten Aufgabe liegt im initialen Lab Aufbau.</w:t>
+      </w:r>
+    </w:p>
+    <w:tbl>
+      <w:tblPr>
+        <w:tblStyle w:val="Tabellenraster"/>
+        <w:tblW w:w="0" w:type="auto"/>
+        <w:tblBorders>
+          <w:top w:val="single" w:sz="4" w:space="0" w:color="7F7F7F" w:themeColor="text1" w:themeTint="80"/>
+          <w:left w:val="single" w:sz="4" w:space="0" w:color="7F7F7F" w:themeColor="text1" w:themeTint="80"/>
+          <w:bottom w:val="single" w:sz="4" w:space="0" w:color="7F7F7F" w:themeColor="text1" w:themeTint="80"/>
+          <w:right w:val="single" w:sz="4" w:space="0" w:color="7F7F7F" w:themeColor="text1" w:themeTint="80"/>
+          <w:insideH w:val="none" w:sz="0" w:space="0" w:color="auto"/>
+          <w:insideV w:val="none" w:sz="0" w:space="0" w:color="auto"/>
+        </w:tblBorders>
+        <w:tblLook w:val="04A0" w:firstRow="1" w:lastRow="0" w:firstColumn="1" w:lastColumn="0" w:noHBand="0" w:noVBand="1"/>
+      </w:tblPr>
+      <w:tblGrid>
+        <w:gridCol w:w="9062"/>
+      </w:tblGrid>
+      <w:tr>
+        <w:trPr>
+          <w:trHeight w:val="1965"/>
+        </w:trPr>
+        <w:tc>
+          <w:tcPr>
+            <w:tcW w:w="9062" w:type="dxa"/>
+          </w:tcPr>
+          <w:p>
+            <w:pPr>
+              <w:tabs>
+                <w:tab w:val="left" w:pos="5205"/>
+              </w:tabs>
+            </w:pPr>
+            <w:r>
+              <w:br/>
+            </w:r>
+            <w:r>
+              <w:rPr>
+                <w:highlight w:val="yellow"/>
+              </w:rPr>
+              <w:t>Key Topics:</w:t>
+            </w:r>
+          </w:p>
+          <w:p>
+            <w:pPr>
+              <w:pStyle w:val="Listenabsatz"/>
+              <w:tabs>
+                <w:tab w:val="left" w:pos="5205"/>
+              </w:tabs>
+            </w:pPr>
+          </w:p>
+          <w:p>
+            <w:pPr>
+              <w:pStyle w:val="Listenabsatz"/>
+              <w:numPr>
+                <w:ilvl w:val="0"/>
+                <w:numId w:val="1"/>
+              </w:numPr>
+              <w:tabs>
+                <w:tab w:val="left" w:pos="5205"/>
+              </w:tabs>
+            </w:pPr>
+            <w:r>
+              <w:t>Grundlegende EIGRP Konfiguration</w:t>
+            </w:r>
+          </w:p>
+          <w:p>
+            <w:pPr>
+              <w:pStyle w:val="Listenabsatz"/>
+              <w:numPr>
+                <w:ilvl w:val="0"/>
+                <w:numId w:val="1"/>
+              </w:numPr>
+              <w:tabs>
+                <w:tab w:val="left" w:pos="5205"/>
+              </w:tabs>
+            </w:pPr>
+            <w:r>
+              <w:t>EIGRP Router-ID</w:t>
+            </w:r>
+          </w:p>
+          <w:p>
+            <w:pPr>
+              <w:pStyle w:val="Listenabsatz"/>
+              <w:numPr>
+                <w:ilvl w:val="0"/>
+                <w:numId w:val="1"/>
+              </w:numPr>
+              <w:tabs>
+                <w:tab w:val="left" w:pos="5205"/>
+              </w:tabs>
+            </w:pPr>
+            <w:r>
+              <w:t>Passive-Interfaces</w:t>
+            </w:r>
+          </w:p>
+          <w:p>
+            <w:pPr>
+              <w:pStyle w:val="Listenabsatz"/>
+              <w:numPr>
+                <w:ilvl w:val="0"/>
+                <w:numId w:val="1"/>
+              </w:numPr>
+              <w:tabs>
+                <w:tab w:val="left" w:pos="5205"/>
+              </w:tabs>
+            </w:pPr>
+            <w:r>
+              <w:t>Hold &amp; Hello Timer</w:t>
+            </w:r>
+          </w:p>
+          <w:p>
+            <w:pPr>
+              <w:pStyle w:val="Listenabsatz"/>
+              <w:tabs>
+                <w:tab w:val="left" w:pos="5205"/>
+              </w:tabs>
+            </w:pPr>
+          </w:p>
+        </w:tc>
+      </w:tr>
+    </w:tbl>
+    <w:p>
+      <w:pPr>
+        <w:tabs>
+          <w:tab w:val="left" w:pos="5205"/>
+        </w:tabs>
+      </w:pPr>
+    </w:p>
+    <w:p>
+      <w:pPr>
+        <w:pStyle w:val="Listenabsatz"/>
+        <w:numPr>
+          <w:ilvl w:val="0"/>
+          <w:numId w:val="2"/>
+        </w:numPr>
+        <w:tabs>
+          <w:tab w:val="left" w:pos="5205"/>
+        </w:tabs>
+      </w:pPr>
+      <w:r>
+        <w:t xml:space="preserve">Konfigurieren Sie das Lab gemäß Topologie. Richten Sie die Subinterfaces auf den Router </w:t>
+      </w:r>
+      <w:r>
+        <w:rPr>
+          <w:color w:val="2F5496" w:themeColor="accent5" w:themeShade="BF"/>
+        </w:rPr>
+        <w:t>R</w:t>
+      </w:r>
+      <w:r>
+        <w:rPr>
+          <w:color w:val="2F5496" w:themeColor="accent5" w:themeShade="BF"/>
+        </w:rPr>
+        <w:t>4</w:t>
+      </w:r>
+      <w:r>
+        <w:t xml:space="preserve"> und</w:t>
+      </w:r>
+      <w:r>
+        <w:t xml:space="preserve"> </w:t>
+      </w:r>
+      <w:r>
+        <w:rPr>
+          <w:color w:val="2F5496" w:themeColor="accent5" w:themeShade="BF"/>
+        </w:rPr>
+        <w:t>R12</w:t>
+      </w:r>
+      <w:r>
+        <w:rPr>
+          <w:color w:val="2F5496" w:themeColor="accent5" w:themeShade="BF"/>
+        </w:rPr>
+        <w:t xml:space="preserve"> </w:t>
+      </w:r>
+      <w:r>
+        <w:t xml:space="preserve">ein. </w:t>
+      </w:r>
+      <w:r>
+        <w:t>Setzen Sie auf allen Interfaces, wo möglich, den</w:t>
+      </w:r>
+      <w:r>
+        <w:t xml:space="preserve"> EIGRP</w:t>
+      </w:r>
+      <w:r>
+        <w:t xml:space="preserve"> Befehl „passive-interface“.</w:t>
+      </w:r>
+      <w:r>
+        <w:t xml:space="preserve"> Konfigurieren Sie die  EIGRP Router-ID gemäß der Vorlage der vorherigen Seite.</w:t>
+      </w:r>
+    </w:p>
+    <w:p>
+      <w:pPr>
+        <w:pStyle w:val="Listenabsatz"/>
+        <w:tabs>
+          <w:tab w:val="left" w:pos="5205"/>
+        </w:tabs>
+      </w:pPr>
+    </w:p>
+    <w:p>
+      <w:pPr>
+        <w:pStyle w:val="Listenabsatz"/>
+        <w:numPr>
+          <w:ilvl w:val="0"/>
+          <w:numId w:val="2"/>
+        </w:numPr>
+        <w:tabs>
+          <w:tab w:val="left" w:pos="5205"/>
+        </w:tabs>
+      </w:pPr>
+      <w:r>
+        <w:t>Setzen Sie die Hold &amp; Hello Timer wie folgt:</w:t>
+      </w:r>
+    </w:p>
+    <w:p>
+      <w:pPr>
+        <w:pStyle w:val="Listenabsatz"/>
+      </w:pPr>
+    </w:p>
+    <w:tbl>
+      <w:tblPr>
+        <w:tblStyle w:val="Listentabelle6farbig"/>
+        <w:tblW w:w="8501" w:type="dxa"/>
+        <w:tblInd w:w="600" w:type="dxa"/>
+        <w:tblLook w:val="04A0" w:firstRow="1" w:lastRow="0" w:firstColumn="1" w:lastColumn="0" w:noHBand="0" w:noVBand="1"/>
+      </w:tblPr>
+      <w:tblGrid>
+        <w:gridCol w:w="974"/>
+        <w:gridCol w:w="1795"/>
+        <w:gridCol w:w="3607"/>
+        <w:gridCol w:w="2125"/>
+      </w:tblGrid>
+      <w:tr>
+        <w:trPr>
+          <w:cnfStyle w:val="100000000000" w:firstRow="1" w:lastRow="0" w:firstColumn="0" w:lastColumn="0" w:oddVBand="0" w:evenVBand="0" w:oddHBand="0" w:evenHBand="0" w:firstRowFirstColumn="0" w:firstRowLastColumn="0" w:lastRowFirstColumn="0" w:lastRowLastColumn="0"/>
+          <w:trHeight w:val="258"/>
+        </w:trPr>
+        <w:tc>
+          <w:tcPr>
+            <w:cnfStyle w:val="001000000000" w:firstRow="0" w:lastRow="0" w:firstColumn="1" w:lastColumn="0" w:oddVBand="0" w:evenVBand="0" w:oddHBand="0" w:evenHBand="0" w:firstRowFirstColumn="0" w:firstRowLastColumn="0" w:lastRowFirstColumn="0" w:lastRowLastColumn="0"/>
+            <w:tcW w:w="974" w:type="dxa"/>
+          </w:tcPr>
+          <w:p>
+            <w:pPr>
+              <w:pStyle w:val="Listenabsatz"/>
+              <w:tabs>
+                <w:tab w:val="left" w:pos="5205"/>
+              </w:tabs>
+              <w:ind w:left="0"/>
+            </w:pPr>
+            <w:r>
+              <w:t>Router</w:t>
+            </w:r>
+          </w:p>
+        </w:tc>
+        <w:tc>
+          <w:tcPr>
+            <w:tcW w:w="1795" w:type="dxa"/>
+          </w:tcPr>
+          <w:p>
+            <w:pPr>
+              <w:pStyle w:val="Listenabsatz"/>
+              <w:tabs>
+                <w:tab w:val="left" w:pos="5205"/>
+              </w:tabs>
+              <w:ind w:left="0"/>
+              <w:cnfStyle w:val="100000000000" w:firstRow="1" w:lastRow="0" w:firstColumn="0" w:lastColumn="0" w:oddVBand="0" w:evenVBand="0" w:oddHBand="0" w:evenHBand="0" w:firstRowFirstColumn="0" w:firstRowLastColumn="0" w:lastRowFirstColumn="0" w:lastRowLastColumn="0"/>
+            </w:pPr>
+            <w:r>
+              <w:t>Interface</w:t>
+            </w:r>
+          </w:p>
+        </w:tc>
+        <w:tc>
+          <w:tcPr>
+            <w:tcW w:w="3607" w:type="dxa"/>
+          </w:tcPr>
+          <w:p>
+            <w:pPr>
+              <w:pStyle w:val="Listenabsatz"/>
+              <w:tabs>
+                <w:tab w:val="left" w:pos="5205"/>
+              </w:tabs>
+              <w:ind w:left="0"/>
+              <w:cnfStyle w:val="100000000000" w:firstRow="1" w:lastRow="0" w:firstColumn="0" w:lastColumn="0" w:oddVBand="0" w:evenVBand="0" w:oddHBand="0" w:evenHBand="0" w:firstRowFirstColumn="0" w:firstRowLastColumn="0" w:lastRowFirstColumn="0" w:lastRowLastColumn="0"/>
+            </w:pPr>
+            <w:r>
+              <w:t>Hello (in Sek)</w:t>
+            </w:r>
+          </w:p>
+        </w:tc>
+        <w:tc>
+          <w:tcPr>
+            <w:tcW w:w="2125" w:type="dxa"/>
+          </w:tcPr>
+          <w:p>
+            <w:pPr>
+              <w:pStyle w:val="Listenabsatz"/>
+              <w:tabs>
+                <w:tab w:val="left" w:pos="5205"/>
+              </w:tabs>
+              <w:ind w:left="0"/>
+              <w:cnfStyle w:val="100000000000" w:firstRow="1" w:lastRow="0" w:firstColumn="0" w:lastColumn="0" w:oddVBand="0" w:evenVBand="0" w:oddHBand="0" w:evenHBand="0" w:firstRowFirstColumn="0" w:firstRowLastColumn="0" w:lastRowFirstColumn="0" w:lastRowLastColumn="0"/>
+            </w:pPr>
+            <w:r>
+              <w:t xml:space="preserve">Hold </w:t>
+            </w:r>
+            <w:r>
+              <w:t>(in Sek)</w:t>
+            </w:r>
+          </w:p>
+        </w:tc>
+      </w:tr>
+      <w:tr>
+        <w:trPr>
+          <w:cnfStyle w:val="000000100000" w:firstRow="0" w:lastRow="0" w:firstColumn="0" w:lastColumn="0" w:oddVBand="0" w:evenVBand="0" w:oddHBand="1" w:evenHBand="0" w:firstRowFirstColumn="0" w:firstRowLastColumn="0" w:lastRowFirstColumn="0" w:lastRowLastColumn="0"/>
+          <w:trHeight w:val="456"/>
+        </w:trPr>
+        <w:tc>
+          <w:tcPr>
+            <w:cnfStyle w:val="001000000000" w:firstRow="0" w:lastRow="0" w:firstColumn="1" w:lastColumn="0" w:oddVBand="0" w:evenVBand="0" w:oddHBand="0" w:evenHBand="0" w:firstRowFirstColumn="0" w:firstRowLastColumn="0" w:lastRowFirstColumn="0" w:lastRowLastColumn="0"/>
+            <w:tcW w:w="974" w:type="dxa"/>
+            <w:vAlign w:val="center"/>
+          </w:tcPr>
+          <w:p>
+            <w:pPr>
+              <w:pStyle w:val="Listenabsatz"/>
+              <w:tabs>
+                <w:tab w:val="left" w:pos="5205"/>
+              </w:tabs>
+              <w:ind w:left="0"/>
+              <w:rPr>
+                <w:b w:val="0"/>
+              </w:rPr>
+            </w:pPr>
+            <w:r>
+              <w:rPr>
+                <w:b w:val="0"/>
+              </w:rPr>
+              <w:t>R10</w:t>
+            </w:r>
+          </w:p>
+        </w:tc>
+        <w:tc>
+          <w:tcPr>
+            <w:tcW w:w="1795" w:type="dxa"/>
+            <w:vAlign w:val="center"/>
+          </w:tcPr>
+          <w:p>
+            <w:pPr>
+              <w:pStyle w:val="Listenabsatz"/>
+              <w:tabs>
+                <w:tab w:val="left" w:pos="5205"/>
+              </w:tabs>
+              <w:ind w:left="0"/>
+              <w:cnfStyle w:val="000000100000" w:firstRow="0" w:lastRow="0" w:firstColumn="0" w:lastColumn="0" w:oddVBand="0" w:evenVBand="0" w:oddHBand="1" w:evenHBand="0" w:firstRowFirstColumn="0" w:firstRowLastColumn="0" w:lastRowFirstColumn="0" w:lastRowLastColumn="0"/>
+            </w:pPr>
+            <w:r>
+              <w:t>Gi 0/2</w:t>
+            </w:r>
+          </w:p>
+        </w:tc>
+        <w:tc>
+          <w:tcPr>
+            <w:tcW w:w="3607" w:type="dxa"/>
+            <w:vAlign w:val="center"/>
+          </w:tcPr>
+          <w:p>
+            <w:pPr>
+              <w:pStyle w:val="Listenabsatz"/>
+              <w:tabs>
+                <w:tab w:val="left" w:pos="5205"/>
+              </w:tabs>
+              <w:ind w:left="0"/>
+              <w:cnfStyle w:val="000000100000" w:firstRow="0" w:lastRow="0" w:firstColumn="0" w:lastColumn="0" w:oddVBand="0" w:evenVBand="0" w:oddHBand="1" w:evenHBand="0" w:firstRowFirstColumn="0" w:firstRowLastColumn="0" w:lastRowFirstColumn="0" w:lastRowLastColumn="0"/>
+            </w:pPr>
+            <w:r>
+              <w:t>2</w:t>
+            </w:r>
+          </w:p>
+        </w:tc>
+        <w:tc>
+          <w:tcPr>
+            <w:tcW w:w="2125" w:type="dxa"/>
+            <w:vAlign w:val="center"/>
+          </w:tcPr>
+          <w:p>
+            <w:pPr>
+              <w:pStyle w:val="Listenabsatz"/>
+              <w:tabs>
+                <w:tab w:val="left" w:pos="5205"/>
+              </w:tabs>
+              <w:ind w:left="0"/>
+              <w:cnfStyle w:val="000000100000" w:firstRow="0" w:lastRow="0" w:firstColumn="0" w:lastColumn="0" w:oddVBand="0" w:evenVBand="0" w:oddHBand="1" w:evenHBand="0" w:firstRowFirstColumn="0" w:firstRowLastColumn="0" w:lastRowFirstColumn="0" w:lastRowLastColumn="0"/>
+            </w:pPr>
+            <w:r>
+              <w:t>10</w:t>
+            </w:r>
+          </w:p>
+        </w:tc>
+      </w:tr>
+      <w:tr>
+        <w:trPr>
+          <w:trHeight w:val="430"/>
+        </w:trPr>
+        <w:tc>
+          <w:tcPr>
+            <w:cnfStyle w:val="001000000000" w:firstRow="0" w:lastRow="0" w:firstColumn="1" w:lastColumn="0" w:oddVBand="0" w:evenVBand="0" w:oddHBand="0" w:evenHBand="0" w:firstRowFirstColumn="0" w:firstRowLastColumn="0" w:lastRowFirstColumn="0" w:lastRowLastColumn="0"/>
+            <w:tcW w:w="974" w:type="dxa"/>
+            <w:vAlign w:val="center"/>
+          </w:tcPr>
+          <w:p>
+            <w:pPr>
+              <w:pStyle w:val="Listenabsatz"/>
+              <w:tabs>
+                <w:tab w:val="left" w:pos="5205"/>
+              </w:tabs>
+              <w:ind w:left="0"/>
+              <w:rPr>
+                <w:b w:val="0"/>
+              </w:rPr>
+            </w:pPr>
+            <w:r>
+              <w:rPr>
+                <w:b w:val="0"/>
+              </w:rPr>
+              <w:t>R11</w:t>
+            </w:r>
+          </w:p>
+        </w:tc>
+        <w:tc>
+          <w:tcPr>
+            <w:tcW w:w="1795" w:type="dxa"/>
+            <w:vAlign w:val="center"/>
+          </w:tcPr>
+          <w:p>
+            <w:pPr>
+              <w:pStyle w:val="Listenabsatz"/>
+              <w:tabs>
+                <w:tab w:val="left" w:pos="5205"/>
+              </w:tabs>
+              <w:ind w:left="0"/>
+              <w:cnfStyle w:val="000000000000" w:firstRow="0" w:lastRow="0" w:firstColumn="0" w:lastColumn="0" w:oddVBand="0" w:evenVBand="0" w:oddHBand="0" w:evenHBand="0" w:firstRowFirstColumn="0" w:firstRowLastColumn="0" w:lastRowFirstColumn="0" w:lastRowLastColumn="0"/>
+            </w:pPr>
+            <w:r>
+              <w:t>Gi 0/2</w:t>
+            </w:r>
+          </w:p>
+        </w:tc>
+        <w:tc>
+          <w:tcPr>
+            <w:tcW w:w="3607" w:type="dxa"/>
+            <w:vAlign w:val="center"/>
+          </w:tcPr>
+          <w:p>
+            <w:pPr>
+              <w:pStyle w:val="Listenabsatz"/>
+              <w:tabs>
+                <w:tab w:val="left" w:pos="5205"/>
+              </w:tabs>
+              <w:ind w:left="0"/>
+              <w:cnfStyle w:val="000000000000" w:firstRow="0" w:lastRow="0" w:firstColumn="0" w:lastColumn="0" w:oddVBand="0" w:evenVBand="0" w:oddHBand="0" w:evenHBand="0" w:firstRowFirstColumn="0" w:firstRowLastColumn="0" w:lastRowFirstColumn="0" w:lastRowLastColumn="0"/>
+            </w:pPr>
+            <w:r>
+              <w:t>3</w:t>
+            </w:r>
+          </w:p>
+        </w:tc>
+        <w:tc>
+          <w:tcPr>
+            <w:tcW w:w="2125" w:type="dxa"/>
+            <w:vAlign w:val="center"/>
+          </w:tcPr>
+          <w:p>
+            <w:pPr>
+              <w:pStyle w:val="Listenabsatz"/>
+              <w:tabs>
+                <w:tab w:val="left" w:pos="5205"/>
+              </w:tabs>
+              <w:ind w:left="0"/>
+              <w:cnfStyle w:val="000000000000" w:firstRow="0" w:lastRow="0" w:firstColumn="0" w:lastColumn="0" w:oddVBand="0" w:evenVBand="0" w:oddHBand="0" w:evenHBand="0" w:firstRowFirstColumn="0" w:firstRowLastColumn="0" w:lastRowFirstColumn="0" w:lastRowLastColumn="0"/>
+            </w:pPr>
+            <w:r>
+              <w:t>10</w:t>
+            </w:r>
+          </w:p>
+        </w:tc>
+      </w:tr>
+    </w:tbl>
+    <w:p>
+      <w:pPr>
+        <w:pStyle w:val="Listenabsatz"/>
+        <w:tabs>
+          <w:tab w:val="left" w:pos="5205"/>
+        </w:tabs>
+      </w:pPr>
+    </w:p>
+    <w:p>
+      <w:pPr>
+        <w:pStyle w:val="Listenabsatz"/>
+        <w:tabs>
+          <w:tab w:val="left" w:pos="5205"/>
+        </w:tabs>
+      </w:pPr>
+    </w:p>
+    <w:p>
+      <w:pPr>
+        <w:pStyle w:val="Listenabsatz"/>
+      </w:pPr>
+    </w:p>
+    <w:p>
+      <w:r>
+        <w:br w:type="page"/>
+      </w:r>
+    </w:p>
+    <w:p>
+      <w:pPr>
+        <w:tabs>
+          <w:tab w:val="left" w:pos="5205"/>
+        </w:tabs>
+      </w:pPr>
+    </w:p>
+    <w:p>
+      <w:pPr>
+        <w:rPr>
+          <w:color w:val="538135" w:themeColor="accent6" w:themeShade="BF"/>
+          <w:sz w:val="28"/>
+        </w:rPr>
+      </w:pPr>
+      <w:r>
+        <w:rPr>
+          <w:color w:val="538135" w:themeColor="accent6" w:themeShade="BF"/>
+          <w:sz w:val="28"/>
+        </w:rPr>
+        <w:t xml:space="preserve">Verifikation der Aufgabe 1 </w:t>
+      </w:r>
+      <w:r>
+        <w:rPr>
+          <w:color w:val="538135" w:themeColor="accent6" w:themeShade="BF"/>
+          <w:sz w:val="28"/>
+        </w:rPr>
+        <w:t>-</w:t>
+      </w:r>
+      <w:r>
+        <w:rPr>
+          <w:color w:val="538135" w:themeColor="accent6" w:themeShade="BF"/>
+          <w:sz w:val="28"/>
+        </w:rPr>
+        <w:t xml:space="preserve"> Grundlegende Konfiguration</w:t>
+      </w:r>
+    </w:p>
+    <w:p>
+      <w:pPr>
+        <w:tabs>
+          <w:tab w:val="left" w:pos="5205"/>
+        </w:tabs>
+      </w:pPr>
+      <w:r>
+        <w:t>Nach Abschluss der Aufgabe 1 sollte die Routing-Tabelle auf Router R1 wie folgt aussehen:</w:t>
+      </w:r>
+    </w:p>
+    <w:tbl>
+      <w:tblPr>
+        <w:tblStyle w:val="Tabellenraster"/>
+        <w:tblW w:w="0" w:type="auto"/>
+        <w:tblLook w:val="04A0" w:firstRow="1" w:lastRow="0" w:firstColumn="1" w:lastColumn="0" w:noHBand="0" w:noVBand="1"/>
+      </w:tblPr>
+      <w:tblGrid>
+        <w:gridCol w:w="9062"/>
+      </w:tblGrid>
+      <w:tr>
+        <w:tc>
+          <w:tcPr>
+            <w:tcW w:w="9062" w:type="dxa"/>
+          </w:tcPr>
+          <w:p>
+            <w:pPr>
+              <w:tabs>
+                <w:tab w:val="left" w:pos="5205"/>
+              </w:tabs>
+              <w:rPr>
+                <w:rFonts w:ascii="Consolas" w:hAnsi="Consolas" w:cs="Consolas"/>
+                <w:sz w:val="20"/>
+                <w:szCs w:val="20"/>
+              </w:rPr>
+            </w:pPr>
+            <w:r>
+              <w:rPr>
+                <w:rFonts w:ascii="Consolas" w:hAnsi="Consolas" w:cs="Consolas"/>
+                <w:sz w:val="20"/>
+                <w:szCs w:val="20"/>
+                <w:highlight w:val="cyan"/>
+              </w:rPr>
+              <w:br/>
+            </w:r>
+            <w:r>
+              <w:rPr>
+                <w:rFonts w:ascii="Consolas" w:hAnsi="Consolas" w:cs="Consolas"/>
+                <w:sz w:val="20"/>
+                <w:szCs w:val="20"/>
+                <w:highlight w:val="cyan"/>
+              </w:rPr>
+              <w:t>R1#</w:t>
+            </w:r>
+            <w:r>
+              <w:rPr>
+                <w:rFonts w:ascii="Consolas" w:hAnsi="Consolas" w:cs="Consolas"/>
+                <w:sz w:val="20"/>
+                <w:szCs w:val="20"/>
+              </w:rPr>
+              <w:t xml:space="preserve">show </w:t>
+            </w:r>
+            <w:proofErr w:type="spellStart"/>
+            <w:r>
+              <w:rPr>
+                <w:rFonts w:ascii="Consolas" w:hAnsi="Consolas" w:cs="Consolas"/>
+                <w:sz w:val="20"/>
+                <w:szCs w:val="20"/>
+              </w:rPr>
+              <w:t>ip</w:t>
+            </w:r>
+            <w:proofErr w:type="spellEnd"/>
+            <w:r>
+              <w:rPr>
+                <w:rFonts w:ascii="Consolas" w:hAnsi="Consolas" w:cs="Consolas"/>
+                <w:sz w:val="20"/>
+                <w:szCs w:val="20"/>
+              </w:rPr>
+              <w:t xml:space="preserve"> </w:t>
+            </w:r>
+            <w:r>
+              <w:rPr>
+                <w:rFonts w:ascii="Consolas" w:hAnsi="Consolas" w:cs="Consolas"/>
+                <w:sz w:val="20"/>
+                <w:szCs w:val="20"/>
+              </w:rPr>
+              <w:t>route</w:t>
+            </w:r>
+          </w:p>
+          <w:p>
+            <w:pPr>
+              <w:tabs>
+                <w:tab w:val="left" w:pos="5205"/>
+              </w:tabs>
+              <w:rPr>
+                <w:rFonts w:ascii="Consolas" w:hAnsi="Consolas" w:cs="Consolas"/>
+                <w:sz w:val="12"/>
+                <w:szCs w:val="20"/>
+              </w:rPr>
+            </w:pPr>
+          </w:p>
+          <w:p>
+            <w:pPr>
+              <w:tabs>
+                <w:tab w:val="left" w:pos="5205"/>
+              </w:tabs>
+              <w:rPr>
+                <w:rFonts w:ascii="Consolas" w:hAnsi="Consolas" w:cs="Consolas"/>
+                <w:sz w:val="20"/>
+                <w:szCs w:val="20"/>
+              </w:rPr>
+            </w:pPr>
+            <w:r>
+              <w:rPr>
+                <w:rFonts w:ascii="Consolas" w:hAnsi="Consolas" w:cs="Consolas"/>
+                <w:sz w:val="20"/>
+                <w:szCs w:val="20"/>
+              </w:rPr>
+              <w:t>&lt;…&gt;</w:t>
+            </w:r>
+          </w:p>
+          <w:p>
+            <w:pPr>
+              <w:tabs>
+                <w:tab w:val="left" w:pos="5205"/>
+              </w:tabs>
+              <w:rPr>
+                <w:rFonts w:ascii="Consolas" w:hAnsi="Consolas" w:cs="Consolas"/>
+                <w:sz w:val="12"/>
+                <w:szCs w:val="20"/>
+              </w:rPr>
+            </w:pPr>
+          </w:p>
+          <w:p>
+            <w:pPr>
+              <w:tabs>
+                <w:tab w:val="left" w:pos="5205"/>
+              </w:tabs>
+              <w:rPr>
+                <w:rFonts w:ascii="Consolas" w:hAnsi="Consolas" w:cs="Consolas"/>
+                <w:sz w:val="20"/>
+                <w:szCs w:val="20"/>
+              </w:rPr>
+            </w:pPr>
+            <w:r>
+              <w:rPr>
+                <w:rFonts w:ascii="Consolas" w:hAnsi="Consolas" w:cs="Consolas"/>
+                <w:sz w:val="20"/>
+                <w:szCs w:val="20"/>
+              </w:rPr>
+              <w:t xml:space="preserve">Gateway </w:t>
+            </w:r>
+            <w:proofErr w:type="spellStart"/>
+            <w:r>
+              <w:rPr>
+                <w:rFonts w:ascii="Consolas" w:hAnsi="Consolas" w:cs="Consolas"/>
+                <w:sz w:val="20"/>
+                <w:szCs w:val="20"/>
+              </w:rPr>
+              <w:t>of</w:t>
+            </w:r>
+            <w:proofErr w:type="spellEnd"/>
+            <w:r>
+              <w:rPr>
+                <w:rFonts w:ascii="Consolas" w:hAnsi="Consolas" w:cs="Consolas"/>
+                <w:sz w:val="20"/>
+                <w:szCs w:val="20"/>
+              </w:rPr>
+              <w:t xml:space="preserve"> last </w:t>
+            </w:r>
+            <w:proofErr w:type="spellStart"/>
+            <w:r>
+              <w:rPr>
+                <w:rFonts w:ascii="Consolas" w:hAnsi="Consolas" w:cs="Consolas"/>
+                <w:sz w:val="20"/>
+                <w:szCs w:val="20"/>
+              </w:rPr>
+              <w:t>resort</w:t>
+            </w:r>
+            <w:proofErr w:type="spellEnd"/>
+            <w:r>
+              <w:rPr>
+                <w:rFonts w:ascii="Consolas" w:hAnsi="Consolas" w:cs="Consolas"/>
+                <w:sz w:val="20"/>
+                <w:szCs w:val="20"/>
+              </w:rPr>
+              <w:t xml:space="preserve"> </w:t>
+            </w:r>
+            <w:proofErr w:type="spellStart"/>
+            <w:r>
+              <w:rPr>
+                <w:rFonts w:ascii="Consolas" w:hAnsi="Consolas" w:cs="Consolas"/>
+                <w:sz w:val="20"/>
+                <w:szCs w:val="20"/>
+              </w:rPr>
+              <w:t>is</w:t>
+            </w:r>
+            <w:proofErr w:type="spellEnd"/>
+            <w:r>
+              <w:rPr>
+                <w:rFonts w:ascii="Consolas" w:hAnsi="Consolas" w:cs="Consolas"/>
+                <w:sz w:val="20"/>
+                <w:szCs w:val="20"/>
+              </w:rPr>
+              <w:t xml:space="preserve"> not </w:t>
+            </w:r>
+            <w:proofErr w:type="spellStart"/>
+            <w:r>
+              <w:rPr>
+                <w:rFonts w:ascii="Consolas" w:hAnsi="Consolas" w:cs="Consolas"/>
+                <w:sz w:val="20"/>
+                <w:szCs w:val="20"/>
+              </w:rPr>
+              <w:t>set</w:t>
+            </w:r>
+            <w:proofErr w:type="spellEnd"/>
+          </w:p>
+          <w:p>
+            <w:pPr>
+              <w:tabs>
+                <w:tab w:val="left" w:pos="5205"/>
+              </w:tabs>
+              <w:rPr>
+                <w:rFonts w:ascii="Consolas" w:hAnsi="Consolas" w:cs="Consolas"/>
+                <w:sz w:val="20"/>
+                <w:szCs w:val="20"/>
+              </w:rPr>
+            </w:pPr>
+          </w:p>
+          <w:p>
+            <w:pPr>
+              <w:tabs>
+                <w:tab w:val="left" w:pos="5205"/>
+              </w:tabs>
+              <w:rPr>
+                <w:rFonts w:ascii="Consolas" w:hAnsi="Consolas" w:cs="Consolas"/>
+                <w:sz w:val="20"/>
+                <w:szCs w:val="20"/>
+              </w:rPr>
+            </w:pPr>
+            <w:r>
+              <w:rPr>
+                <w:rFonts w:ascii="Consolas" w:hAnsi="Consolas" w:cs="Consolas"/>
+                <w:sz w:val="20"/>
+                <w:szCs w:val="20"/>
+              </w:rPr>
+              <w:t xml:space="preserve">      10.0.0.0/8 </w:t>
+            </w:r>
+            <w:proofErr w:type="spellStart"/>
+            <w:r>
+              <w:rPr>
+                <w:rFonts w:ascii="Consolas" w:hAnsi="Consolas" w:cs="Consolas"/>
+                <w:sz w:val="20"/>
+                <w:szCs w:val="20"/>
+              </w:rPr>
+              <w:t>is</w:t>
+            </w:r>
+            <w:proofErr w:type="spellEnd"/>
+            <w:r>
+              <w:rPr>
+                <w:rFonts w:ascii="Consolas" w:hAnsi="Consolas" w:cs="Consolas"/>
+                <w:sz w:val="20"/>
+                <w:szCs w:val="20"/>
+              </w:rPr>
+              <w:t xml:space="preserve"> </w:t>
+            </w:r>
+            <w:proofErr w:type="spellStart"/>
+            <w:r>
+              <w:rPr>
+                <w:rFonts w:ascii="Consolas" w:hAnsi="Consolas" w:cs="Consolas"/>
+                <w:sz w:val="20"/>
+                <w:szCs w:val="20"/>
+              </w:rPr>
+              <w:t>variably</w:t>
+            </w:r>
+            <w:proofErr w:type="spellEnd"/>
+            <w:r>
+              <w:rPr>
+                <w:rFonts w:ascii="Consolas" w:hAnsi="Consolas" w:cs="Consolas"/>
+                <w:sz w:val="20"/>
+                <w:szCs w:val="20"/>
+              </w:rPr>
+              <w:t xml:space="preserve"> </w:t>
+            </w:r>
+            <w:proofErr w:type="spellStart"/>
+            <w:r>
+              <w:rPr>
+                <w:rFonts w:ascii="Consolas" w:hAnsi="Consolas" w:cs="Consolas"/>
+                <w:sz w:val="20"/>
+                <w:szCs w:val="20"/>
+              </w:rPr>
+              <w:t>subnetted</w:t>
+            </w:r>
+            <w:proofErr w:type="spellEnd"/>
+            <w:r>
+              <w:rPr>
+                <w:rFonts w:ascii="Consolas" w:hAnsi="Consolas" w:cs="Consolas"/>
+                <w:sz w:val="20"/>
+                <w:szCs w:val="20"/>
+              </w:rPr>
+              <w:t xml:space="preserve">, 16 </w:t>
+            </w:r>
+            <w:proofErr w:type="spellStart"/>
+            <w:r>
+              <w:rPr>
+                <w:rFonts w:ascii="Consolas" w:hAnsi="Consolas" w:cs="Consolas"/>
+                <w:sz w:val="20"/>
+                <w:szCs w:val="20"/>
+              </w:rPr>
+              <w:t>subnets</w:t>
+            </w:r>
+            <w:proofErr w:type="spellEnd"/>
+            <w:r>
+              <w:rPr>
+                <w:rFonts w:ascii="Consolas" w:hAnsi="Consolas" w:cs="Consolas"/>
+                <w:sz w:val="20"/>
+                <w:szCs w:val="20"/>
+              </w:rPr>
+              <w:t xml:space="preserve">, 2 </w:t>
+            </w:r>
+            <w:proofErr w:type="spellStart"/>
+            <w:r>
+              <w:rPr>
+                <w:rFonts w:ascii="Consolas" w:hAnsi="Consolas" w:cs="Consolas"/>
+                <w:sz w:val="20"/>
+                <w:szCs w:val="20"/>
+              </w:rPr>
+              <w:t>masks</w:t>
+            </w:r>
+            <w:proofErr w:type="spellEnd"/>
+          </w:p>
+          <w:p>
+            <w:pPr>
+              <w:tabs>
+                <w:tab w:val="left" w:pos="5205"/>
+              </w:tabs>
+              <w:rPr>
+                <w:rFonts w:ascii="Consolas" w:hAnsi="Consolas" w:cs="Consolas"/>
+                <w:sz w:val="20"/>
+                <w:szCs w:val="20"/>
+              </w:rPr>
+            </w:pPr>
+            <w:r>
+              <w:rPr>
+                <w:rFonts w:ascii="Consolas" w:hAnsi="Consolas" w:cs="Consolas"/>
+                <w:sz w:val="20"/>
+                <w:szCs w:val="20"/>
+              </w:rPr>
+              <w:t xml:space="preserve">C        10.1.6.0/24 </w:t>
+            </w:r>
+            <w:proofErr w:type="spellStart"/>
+            <w:r>
+              <w:rPr>
+                <w:rFonts w:ascii="Consolas" w:hAnsi="Consolas" w:cs="Consolas"/>
+                <w:sz w:val="20"/>
+                <w:szCs w:val="20"/>
+              </w:rPr>
+              <w:t>is</w:t>
+            </w:r>
+            <w:proofErr w:type="spellEnd"/>
+            <w:r>
+              <w:rPr>
+                <w:rFonts w:ascii="Consolas" w:hAnsi="Consolas" w:cs="Consolas"/>
+                <w:sz w:val="20"/>
+                <w:szCs w:val="20"/>
+              </w:rPr>
+              <w:t xml:space="preserve"> </w:t>
+            </w:r>
+            <w:proofErr w:type="spellStart"/>
+            <w:r>
+              <w:rPr>
+                <w:rFonts w:ascii="Consolas" w:hAnsi="Consolas" w:cs="Consolas"/>
+                <w:sz w:val="20"/>
+                <w:szCs w:val="20"/>
+              </w:rPr>
+              <w:t>directly</w:t>
+            </w:r>
+            <w:proofErr w:type="spellEnd"/>
+            <w:r>
+              <w:rPr>
+                <w:rFonts w:ascii="Consolas" w:hAnsi="Consolas" w:cs="Consolas"/>
+                <w:sz w:val="20"/>
+                <w:szCs w:val="20"/>
+              </w:rPr>
+              <w:t xml:space="preserve"> </w:t>
+            </w:r>
+            <w:proofErr w:type="spellStart"/>
+            <w:r>
+              <w:rPr>
+                <w:rFonts w:ascii="Consolas" w:hAnsi="Consolas" w:cs="Consolas"/>
+                <w:sz w:val="20"/>
+                <w:szCs w:val="20"/>
+              </w:rPr>
+              <w:t>connected</w:t>
+            </w:r>
+            <w:proofErr w:type="spellEnd"/>
+            <w:r>
+              <w:rPr>
+                <w:rFonts w:ascii="Consolas" w:hAnsi="Consolas" w:cs="Consolas"/>
+                <w:sz w:val="20"/>
+                <w:szCs w:val="20"/>
+              </w:rPr>
+              <w:t>, GigabitEthernet0/1</w:t>
+            </w:r>
+          </w:p>
+          <w:p>
+            <w:pPr>
+              <w:tabs>
+                <w:tab w:val="left" w:pos="5205"/>
+              </w:tabs>
+              <w:rPr>
+                <w:rFonts w:ascii="Consolas" w:hAnsi="Consolas" w:cs="Consolas"/>
+                <w:sz w:val="20"/>
+                <w:szCs w:val="20"/>
+              </w:rPr>
+            </w:pPr>
+            <w:r>
+              <w:rPr>
+                <w:rFonts w:ascii="Consolas" w:hAnsi="Consolas" w:cs="Consolas"/>
+                <w:sz w:val="20"/>
+                <w:szCs w:val="20"/>
+              </w:rPr>
+              <w:t xml:space="preserve">L        10.1.6.1/32 </w:t>
+            </w:r>
+            <w:proofErr w:type="spellStart"/>
+            <w:r>
+              <w:rPr>
+                <w:rFonts w:ascii="Consolas" w:hAnsi="Consolas" w:cs="Consolas"/>
+                <w:sz w:val="20"/>
+                <w:szCs w:val="20"/>
+              </w:rPr>
+              <w:t>is</w:t>
+            </w:r>
+            <w:proofErr w:type="spellEnd"/>
+            <w:r>
+              <w:rPr>
+                <w:rFonts w:ascii="Consolas" w:hAnsi="Consolas" w:cs="Consolas"/>
+                <w:sz w:val="20"/>
+                <w:szCs w:val="20"/>
+              </w:rPr>
+              <w:t xml:space="preserve"> </w:t>
+            </w:r>
+            <w:proofErr w:type="spellStart"/>
+            <w:r>
+              <w:rPr>
+                <w:rFonts w:ascii="Consolas" w:hAnsi="Consolas" w:cs="Consolas"/>
+                <w:sz w:val="20"/>
+                <w:szCs w:val="20"/>
+              </w:rPr>
+              <w:t>directly</w:t>
+            </w:r>
+            <w:proofErr w:type="spellEnd"/>
+            <w:r>
+              <w:rPr>
+                <w:rFonts w:ascii="Consolas" w:hAnsi="Consolas" w:cs="Consolas"/>
+                <w:sz w:val="20"/>
+                <w:szCs w:val="20"/>
+              </w:rPr>
+              <w:t xml:space="preserve"> </w:t>
+            </w:r>
+            <w:proofErr w:type="spellStart"/>
+            <w:r>
+              <w:rPr>
+                <w:rFonts w:ascii="Consolas" w:hAnsi="Consolas" w:cs="Consolas"/>
+                <w:sz w:val="20"/>
+                <w:szCs w:val="20"/>
+              </w:rPr>
+              <w:t>connected</w:t>
+            </w:r>
+            <w:proofErr w:type="spellEnd"/>
+            <w:r>
+              <w:rPr>
+                <w:rFonts w:ascii="Consolas" w:hAnsi="Consolas" w:cs="Consolas"/>
+                <w:sz w:val="20"/>
+                <w:szCs w:val="20"/>
+              </w:rPr>
+              <w:t>, GigabitEthernet0/1</w:t>
+            </w:r>
+          </w:p>
+          <w:p>
+            <w:pPr>
+              <w:tabs>
+                <w:tab w:val="left" w:pos="5205"/>
+              </w:tabs>
+              <w:rPr>
+                <w:rFonts w:ascii="Consolas" w:hAnsi="Consolas" w:cs="Consolas"/>
+                <w:sz w:val="20"/>
+                <w:szCs w:val="20"/>
+              </w:rPr>
+            </w:pPr>
+            <w:r>
+              <w:rPr>
+                <w:rFonts w:ascii="Consolas" w:hAnsi="Consolas" w:cs="Consolas"/>
+                <w:sz w:val="20"/>
+                <w:szCs w:val="20"/>
+              </w:rPr>
+              <w:t>D        10.2.3.0/24 [90/3072] via 10.1.6.2, 01:16:58, GigabitEthernet0/1</w:t>
+            </w:r>
+          </w:p>
+          <w:p>
+            <w:pPr>
+              <w:tabs>
+                <w:tab w:val="left" w:pos="5205"/>
+              </w:tabs>
+              <w:rPr>
+                <w:rFonts w:ascii="Consolas" w:hAnsi="Consolas" w:cs="Consolas"/>
+                <w:sz w:val="20"/>
+                <w:szCs w:val="20"/>
+              </w:rPr>
+            </w:pPr>
+            <w:r>
+              <w:rPr>
+                <w:rFonts w:ascii="Consolas" w:hAnsi="Consolas" w:cs="Consolas"/>
+                <w:sz w:val="20"/>
+                <w:szCs w:val="20"/>
+              </w:rPr>
+              <w:t>D        10.2.7.0/24 [90/3072] via 10.1.6.2, 01:16:58, GigabitEthernet0/1</w:t>
+            </w:r>
+          </w:p>
+          <w:p>
+            <w:pPr>
+              <w:tabs>
+                <w:tab w:val="left" w:pos="5205"/>
+              </w:tabs>
+              <w:rPr>
+                <w:rFonts w:ascii="Consolas" w:hAnsi="Consolas" w:cs="Consolas"/>
+                <w:sz w:val="20"/>
+                <w:szCs w:val="20"/>
+              </w:rPr>
+            </w:pPr>
+            <w:r>
+              <w:rPr>
+                <w:rFonts w:ascii="Consolas" w:hAnsi="Consolas" w:cs="Consolas"/>
+                <w:sz w:val="20"/>
+                <w:szCs w:val="20"/>
+              </w:rPr>
+              <w:t>D        10.3.4.0/24 [90/3328] via 10.1.6.6, 00:53:46, GigabitEthernet0/1</w:t>
+            </w:r>
+          </w:p>
+          <w:p>
+            <w:pPr>
+              <w:tabs>
+                <w:tab w:val="left" w:pos="5205"/>
+              </w:tabs>
+              <w:rPr>
+                <w:rFonts w:ascii="Consolas" w:hAnsi="Consolas" w:cs="Consolas"/>
+                <w:sz w:val="20"/>
+                <w:szCs w:val="20"/>
+              </w:rPr>
+            </w:pPr>
+            <w:r>
+              <w:rPr>
+                <w:rFonts w:ascii="Consolas" w:hAnsi="Consolas" w:cs="Consolas"/>
+                <w:sz w:val="20"/>
+                <w:szCs w:val="20"/>
+              </w:rPr>
+              <w:t xml:space="preserve">                     [90/3328] via 10.1.6.2, 00:53:46, GigabitEthernet0/1</w:t>
+            </w:r>
+          </w:p>
+          <w:p>
+            <w:pPr>
+              <w:tabs>
+                <w:tab w:val="left" w:pos="5205"/>
+              </w:tabs>
+              <w:rPr>
+                <w:rFonts w:ascii="Consolas" w:hAnsi="Consolas" w:cs="Consolas"/>
+                <w:sz w:val="20"/>
+                <w:szCs w:val="20"/>
+              </w:rPr>
+            </w:pPr>
+            <w:r>
+              <w:rPr>
+                <w:rFonts w:ascii="Consolas" w:hAnsi="Consolas" w:cs="Consolas"/>
+                <w:sz w:val="20"/>
+                <w:szCs w:val="20"/>
+              </w:rPr>
+              <w:t>D        10.3.6.0/24 [90/3072] via 10.1.6.6, 00:55:27, GigabitEthernet0/1</w:t>
+            </w:r>
+          </w:p>
+          <w:p>
+            <w:pPr>
+              <w:tabs>
+                <w:tab w:val="left" w:pos="5205"/>
+              </w:tabs>
+              <w:rPr>
+                <w:rFonts w:ascii="Consolas" w:hAnsi="Consolas" w:cs="Consolas"/>
+                <w:sz w:val="20"/>
+                <w:szCs w:val="20"/>
+              </w:rPr>
+            </w:pPr>
+            <w:r>
+              <w:rPr>
+                <w:rFonts w:ascii="Consolas" w:hAnsi="Consolas" w:cs="Consolas"/>
+                <w:sz w:val="20"/>
+                <w:szCs w:val="20"/>
+              </w:rPr>
+              <w:t>D        10.4.7.0/24 [90/3328] via 10.1.6.6, 00:53:16, GigabitEthernet0/1</w:t>
+            </w:r>
+          </w:p>
+          <w:p>
+            <w:pPr>
+              <w:tabs>
+                <w:tab w:val="left" w:pos="5205"/>
+              </w:tabs>
+              <w:rPr>
+                <w:rFonts w:ascii="Consolas" w:hAnsi="Consolas" w:cs="Consolas"/>
+                <w:sz w:val="20"/>
+                <w:szCs w:val="20"/>
+              </w:rPr>
+            </w:pPr>
+            <w:r>
+              <w:rPr>
+                <w:rFonts w:ascii="Consolas" w:hAnsi="Consolas" w:cs="Consolas"/>
+                <w:sz w:val="20"/>
+                <w:szCs w:val="20"/>
+              </w:rPr>
+              <w:t xml:space="preserve">                     [90/3328] via 10.1.6.2, 00:53:16, GigabitEthernet0/1</w:t>
+            </w:r>
+          </w:p>
+          <w:p>
+            <w:pPr>
+              <w:tabs>
+                <w:tab w:val="left" w:pos="5205"/>
+              </w:tabs>
+              <w:rPr>
+                <w:rFonts w:ascii="Consolas" w:hAnsi="Consolas" w:cs="Consolas"/>
+                <w:sz w:val="20"/>
+                <w:szCs w:val="20"/>
+              </w:rPr>
+            </w:pPr>
+            <w:r>
+              <w:rPr>
+                <w:rFonts w:ascii="Consolas" w:hAnsi="Consolas" w:cs="Consolas"/>
+                <w:sz w:val="20"/>
+                <w:szCs w:val="20"/>
+              </w:rPr>
+              <w:t>D        10.6.7.0/24 [90/3072] via 10.1.6.6, 00:55:27, GigabitEthernet0/1</w:t>
+            </w:r>
+          </w:p>
+          <w:p>
+            <w:pPr>
+              <w:tabs>
+                <w:tab w:val="left" w:pos="5205"/>
+              </w:tabs>
+              <w:rPr>
+                <w:rFonts w:ascii="Consolas" w:hAnsi="Consolas" w:cs="Consolas"/>
+                <w:sz w:val="20"/>
+                <w:szCs w:val="20"/>
+              </w:rPr>
+            </w:pPr>
+            <w:r>
+              <w:rPr>
+                <w:rFonts w:ascii="Consolas" w:hAnsi="Consolas" w:cs="Consolas"/>
+                <w:sz w:val="20"/>
+                <w:szCs w:val="20"/>
+              </w:rPr>
+              <w:t>D        10.6.8.0/24 [90/3072] via 10.1.6.6, 00:55:27, GigabitEthernet0/1</w:t>
+            </w:r>
+          </w:p>
+          <w:p>
+            <w:pPr>
+              <w:tabs>
+                <w:tab w:val="left" w:pos="5205"/>
+              </w:tabs>
+              <w:rPr>
+                <w:rFonts w:ascii="Consolas" w:hAnsi="Consolas" w:cs="Consolas"/>
+                <w:sz w:val="20"/>
+                <w:szCs w:val="20"/>
+              </w:rPr>
+            </w:pPr>
+            <w:r>
+              <w:rPr>
+                <w:rFonts w:ascii="Consolas" w:hAnsi="Consolas" w:cs="Consolas"/>
+                <w:sz w:val="20"/>
+                <w:szCs w:val="20"/>
+              </w:rPr>
+              <w:t>D        10.6.9.0/24 [90/3072] via 10.1.6.6, 00:55:27, GigabitEthernet0/1</w:t>
+            </w:r>
+          </w:p>
+          <w:p>
+            <w:pPr>
+              <w:tabs>
+                <w:tab w:val="left" w:pos="5205"/>
+              </w:tabs>
+              <w:rPr>
+                <w:rFonts w:ascii="Consolas" w:hAnsi="Consolas" w:cs="Consolas"/>
+                <w:sz w:val="20"/>
+                <w:szCs w:val="20"/>
+              </w:rPr>
+            </w:pPr>
+            <w:r>
+              <w:rPr>
+                <w:rFonts w:ascii="Consolas" w:hAnsi="Consolas" w:cs="Consolas"/>
+                <w:sz w:val="20"/>
+                <w:szCs w:val="20"/>
+              </w:rPr>
+              <w:t>D        10.8.9.0/24 [90/3328] via 10.1.6.6, 00:52:40, GigabitEthernet0/1</w:t>
+            </w:r>
+          </w:p>
+          <w:p>
+            <w:pPr>
+              <w:tabs>
+                <w:tab w:val="left" w:pos="5205"/>
+              </w:tabs>
+              <w:rPr>
+                <w:rFonts w:ascii="Consolas" w:hAnsi="Consolas" w:cs="Consolas"/>
+                <w:sz w:val="20"/>
+                <w:szCs w:val="20"/>
+              </w:rPr>
+            </w:pPr>
+            <w:r>
+              <w:rPr>
+                <w:rFonts w:ascii="Consolas" w:hAnsi="Consolas" w:cs="Consolas"/>
+                <w:sz w:val="20"/>
+                <w:szCs w:val="20"/>
+              </w:rPr>
+              <w:t>D        10.8.10.0/24 [90/3328] via 10.1.6.6, 00:52:40, GigabitEthernet0/1</w:t>
+            </w:r>
+          </w:p>
+          <w:p>
+            <w:pPr>
+              <w:tabs>
+                <w:tab w:val="left" w:pos="5205"/>
+              </w:tabs>
+              <w:rPr>
+                <w:rFonts w:ascii="Consolas" w:hAnsi="Consolas" w:cs="Consolas"/>
+                <w:sz w:val="20"/>
+                <w:szCs w:val="20"/>
+              </w:rPr>
+            </w:pPr>
+            <w:r>
+              <w:rPr>
+                <w:rFonts w:ascii="Consolas" w:hAnsi="Consolas" w:cs="Consolas"/>
+                <w:sz w:val="20"/>
+                <w:szCs w:val="20"/>
+              </w:rPr>
+              <w:t>D        10.9.11.0/24 [90/3328] via 10.1.6.6, 00:06:12, GigabitEthernet0/1</w:t>
+            </w:r>
+          </w:p>
+          <w:p>
+            <w:pPr>
+              <w:tabs>
+                <w:tab w:val="left" w:pos="5205"/>
+              </w:tabs>
+              <w:rPr>
+                <w:rFonts w:ascii="Consolas" w:hAnsi="Consolas" w:cs="Consolas"/>
+                <w:sz w:val="20"/>
+                <w:szCs w:val="20"/>
+              </w:rPr>
+            </w:pPr>
+            <w:r>
+              <w:rPr>
+                <w:rFonts w:ascii="Consolas" w:hAnsi="Consolas" w:cs="Consolas"/>
+                <w:sz w:val="20"/>
+                <w:szCs w:val="20"/>
+              </w:rPr>
+              <w:t>D        10.10.11.0/24 [90/3584] via 10.1.6.6, 00:38:03, GigabitEthernet0/1</w:t>
+            </w:r>
+          </w:p>
+          <w:p>
+            <w:pPr>
+              <w:tabs>
+                <w:tab w:val="left" w:pos="5205"/>
+              </w:tabs>
+              <w:rPr>
+                <w:rFonts w:ascii="Consolas" w:hAnsi="Consolas" w:cs="Consolas"/>
+                <w:sz w:val="20"/>
+                <w:szCs w:val="20"/>
+              </w:rPr>
+            </w:pPr>
+            <w:r>
+              <w:rPr>
+                <w:rFonts w:ascii="Consolas" w:hAnsi="Consolas" w:cs="Consolas"/>
+                <w:sz w:val="20"/>
+                <w:szCs w:val="20"/>
+              </w:rPr>
+              <w:t>D        10.10.12.0/24 [90/3584] via 10.1.6.6, 00:52:40, GigabitEthernet0/1</w:t>
+            </w:r>
+          </w:p>
+          <w:p>
+            <w:pPr>
+              <w:tabs>
+                <w:tab w:val="left" w:pos="5205"/>
+              </w:tabs>
+              <w:rPr>
+                <w:rFonts w:ascii="Consolas" w:hAnsi="Consolas" w:cs="Consolas"/>
+                <w:sz w:val="20"/>
+                <w:szCs w:val="20"/>
+              </w:rPr>
+            </w:pPr>
+            <w:r>
+              <w:rPr>
+                <w:rFonts w:ascii="Consolas" w:hAnsi="Consolas" w:cs="Consolas"/>
+                <w:sz w:val="20"/>
+                <w:szCs w:val="20"/>
+              </w:rPr>
+              <w:t>D        10.11.12.0/24 [90/3584] via 10.1.6.6, 00:06:08, GigabitEthernet0/1</w:t>
+            </w:r>
+          </w:p>
+          <w:p>
+            <w:pPr>
+              <w:tabs>
+                <w:tab w:val="left" w:pos="5205"/>
+              </w:tabs>
+              <w:rPr>
+                <w:rFonts w:ascii="Consolas" w:hAnsi="Consolas" w:cs="Consolas"/>
+                <w:sz w:val="20"/>
+                <w:szCs w:val="20"/>
+              </w:rPr>
+            </w:pPr>
+            <w:r>
+              <w:rPr>
+                <w:rFonts w:ascii="Consolas" w:hAnsi="Consolas" w:cs="Consolas"/>
+                <w:sz w:val="20"/>
+                <w:szCs w:val="20"/>
+              </w:rPr>
+              <w:t xml:space="preserve">      172.10.0.0/16 </w:t>
+            </w:r>
+            <w:proofErr w:type="spellStart"/>
+            <w:r>
+              <w:rPr>
+                <w:rFonts w:ascii="Consolas" w:hAnsi="Consolas" w:cs="Consolas"/>
+                <w:sz w:val="20"/>
+                <w:szCs w:val="20"/>
+              </w:rPr>
+              <w:t>is</w:t>
+            </w:r>
+            <w:proofErr w:type="spellEnd"/>
+            <w:r>
+              <w:rPr>
+                <w:rFonts w:ascii="Consolas" w:hAnsi="Consolas" w:cs="Consolas"/>
+                <w:sz w:val="20"/>
+                <w:szCs w:val="20"/>
+              </w:rPr>
+              <w:t xml:space="preserve"> </w:t>
+            </w:r>
+            <w:proofErr w:type="spellStart"/>
+            <w:r>
+              <w:rPr>
+                <w:rFonts w:ascii="Consolas" w:hAnsi="Consolas" w:cs="Consolas"/>
+                <w:sz w:val="20"/>
+                <w:szCs w:val="20"/>
+              </w:rPr>
+              <w:t>variably</w:t>
+            </w:r>
+            <w:proofErr w:type="spellEnd"/>
+            <w:r>
+              <w:rPr>
+                <w:rFonts w:ascii="Consolas" w:hAnsi="Consolas" w:cs="Consolas"/>
+                <w:sz w:val="20"/>
+                <w:szCs w:val="20"/>
+              </w:rPr>
+              <w:t xml:space="preserve"> </w:t>
+            </w:r>
+            <w:proofErr w:type="spellStart"/>
+            <w:r>
+              <w:rPr>
+                <w:rFonts w:ascii="Consolas" w:hAnsi="Consolas" w:cs="Consolas"/>
+                <w:sz w:val="20"/>
+                <w:szCs w:val="20"/>
+              </w:rPr>
+              <w:t>subnetted</w:t>
+            </w:r>
+            <w:proofErr w:type="spellEnd"/>
+            <w:r>
+              <w:rPr>
+                <w:rFonts w:ascii="Consolas" w:hAnsi="Consolas" w:cs="Consolas"/>
+                <w:sz w:val="20"/>
+                <w:szCs w:val="20"/>
+              </w:rPr>
+              <w:t xml:space="preserve">, 5 </w:t>
+            </w:r>
+            <w:proofErr w:type="spellStart"/>
+            <w:r>
+              <w:rPr>
+                <w:rFonts w:ascii="Consolas" w:hAnsi="Consolas" w:cs="Consolas"/>
+                <w:sz w:val="20"/>
+                <w:szCs w:val="20"/>
+              </w:rPr>
+              <w:t>subnets</w:t>
+            </w:r>
+            <w:proofErr w:type="spellEnd"/>
+            <w:r>
+              <w:rPr>
+                <w:rFonts w:ascii="Consolas" w:hAnsi="Consolas" w:cs="Consolas"/>
+                <w:sz w:val="20"/>
+                <w:szCs w:val="20"/>
+              </w:rPr>
+              <w:t xml:space="preserve">, 5 </w:t>
+            </w:r>
+            <w:proofErr w:type="spellStart"/>
+            <w:r>
+              <w:rPr>
+                <w:rFonts w:ascii="Consolas" w:hAnsi="Consolas" w:cs="Consolas"/>
+                <w:sz w:val="20"/>
+                <w:szCs w:val="20"/>
+              </w:rPr>
+              <w:t>masks</w:t>
+            </w:r>
+            <w:proofErr w:type="spellEnd"/>
+          </w:p>
+          <w:p>
+            <w:pPr>
+              <w:tabs>
+                <w:tab w:val="left" w:pos="5205"/>
+              </w:tabs>
+              <w:rPr>
+                <w:rFonts w:ascii="Consolas" w:hAnsi="Consolas" w:cs="Consolas"/>
+                <w:sz w:val="20"/>
+                <w:szCs w:val="20"/>
+              </w:rPr>
+            </w:pPr>
+            <w:r>
+              <w:rPr>
+                <w:rFonts w:ascii="Consolas" w:hAnsi="Consolas" w:cs="Consolas"/>
+                <w:sz w:val="20"/>
+                <w:szCs w:val="20"/>
+              </w:rPr>
+              <w:t>D        172.10.10.0/24 [90/3840] via 10.1.6.6, 00:55:27, GigabitEthernet0/1</w:t>
+            </w:r>
+          </w:p>
+          <w:p>
+            <w:pPr>
+              <w:tabs>
+                <w:tab w:val="left" w:pos="5205"/>
+              </w:tabs>
+              <w:rPr>
+                <w:rFonts w:ascii="Consolas" w:hAnsi="Consolas" w:cs="Consolas"/>
+                <w:sz w:val="20"/>
+                <w:szCs w:val="20"/>
+              </w:rPr>
+            </w:pPr>
+            <w:r>
+              <w:rPr>
+                <w:rFonts w:ascii="Consolas" w:hAnsi="Consolas" w:cs="Consolas"/>
+                <w:sz w:val="20"/>
+                <w:szCs w:val="20"/>
+              </w:rPr>
+              <w:t>D        172.10.20.0/25 [90/3840] via 10.1.6.6, 00:55:27, GigabitEthernet0/1</w:t>
+            </w:r>
+          </w:p>
+          <w:p>
+            <w:pPr>
+              <w:tabs>
+                <w:tab w:val="left" w:pos="5205"/>
+              </w:tabs>
+              <w:rPr>
+                <w:rFonts w:ascii="Consolas" w:hAnsi="Consolas" w:cs="Consolas"/>
+                <w:sz w:val="20"/>
+                <w:szCs w:val="20"/>
+              </w:rPr>
+            </w:pPr>
+            <w:r>
+              <w:rPr>
+                <w:rFonts w:ascii="Consolas" w:hAnsi="Consolas" w:cs="Consolas"/>
+                <w:sz w:val="20"/>
+                <w:szCs w:val="20"/>
+              </w:rPr>
+              <w:t>D        172.10.30.0/26 [90/3840] via 10.1.6.6, 00:55:27, GigabitEthernet0/1</w:t>
+            </w:r>
+          </w:p>
+          <w:p>
+            <w:pPr>
+              <w:tabs>
+                <w:tab w:val="left" w:pos="5205"/>
+              </w:tabs>
+              <w:rPr>
+                <w:rFonts w:ascii="Consolas" w:hAnsi="Consolas" w:cs="Consolas"/>
+                <w:sz w:val="20"/>
+                <w:szCs w:val="20"/>
+              </w:rPr>
+            </w:pPr>
+            <w:r>
+              <w:rPr>
+                <w:rFonts w:ascii="Consolas" w:hAnsi="Consolas" w:cs="Consolas"/>
+                <w:sz w:val="20"/>
+                <w:szCs w:val="20"/>
+              </w:rPr>
+              <w:t>D        172.10.40.0/27 [90/3840] via 10.1.6.6, 00:55:27, GigabitEthernet0/1</w:t>
+            </w:r>
+          </w:p>
+          <w:p>
+            <w:pPr>
+              <w:tabs>
+                <w:tab w:val="left" w:pos="5205"/>
+              </w:tabs>
+              <w:rPr>
+                <w:rFonts w:ascii="Consolas" w:hAnsi="Consolas" w:cs="Consolas"/>
+                <w:sz w:val="20"/>
+                <w:szCs w:val="20"/>
+              </w:rPr>
+            </w:pPr>
+            <w:r>
+              <w:rPr>
+                <w:rFonts w:ascii="Consolas" w:hAnsi="Consolas" w:cs="Consolas"/>
+                <w:sz w:val="20"/>
+                <w:szCs w:val="20"/>
+              </w:rPr>
+              <w:t>D        172.10.50.0/28 [90/3840] via 10.1.6.6, 00:55:27, GigabitEthernet0/1</w:t>
+            </w:r>
+          </w:p>
+          <w:p>
+            <w:pPr>
+              <w:tabs>
+                <w:tab w:val="left" w:pos="5205"/>
+              </w:tabs>
+              <w:rPr>
+                <w:rFonts w:ascii="Consolas" w:hAnsi="Consolas" w:cs="Consolas"/>
+                <w:sz w:val="20"/>
+                <w:szCs w:val="20"/>
+              </w:rPr>
+            </w:pPr>
+            <w:r>
+              <w:rPr>
+                <w:rFonts w:ascii="Consolas" w:hAnsi="Consolas" w:cs="Consolas"/>
+                <w:sz w:val="20"/>
+                <w:szCs w:val="20"/>
+              </w:rPr>
+              <w:t xml:space="preserve">      172.20.0.0/24 </w:t>
+            </w:r>
+            <w:proofErr w:type="spellStart"/>
+            <w:r>
+              <w:rPr>
+                <w:rFonts w:ascii="Consolas" w:hAnsi="Consolas" w:cs="Consolas"/>
+                <w:sz w:val="20"/>
+                <w:szCs w:val="20"/>
+              </w:rPr>
+              <w:t>is</w:t>
+            </w:r>
+            <w:proofErr w:type="spellEnd"/>
+            <w:r>
+              <w:rPr>
+                <w:rFonts w:ascii="Consolas" w:hAnsi="Consolas" w:cs="Consolas"/>
+                <w:sz w:val="20"/>
+                <w:szCs w:val="20"/>
+              </w:rPr>
+              <w:t xml:space="preserve"> </w:t>
+            </w:r>
+            <w:proofErr w:type="spellStart"/>
+            <w:r>
+              <w:rPr>
+                <w:rFonts w:ascii="Consolas" w:hAnsi="Consolas" w:cs="Consolas"/>
+                <w:sz w:val="20"/>
+                <w:szCs w:val="20"/>
+              </w:rPr>
+              <w:t>subnetted</w:t>
+            </w:r>
+            <w:proofErr w:type="spellEnd"/>
+            <w:r>
+              <w:rPr>
+                <w:rFonts w:ascii="Consolas" w:hAnsi="Consolas" w:cs="Consolas"/>
+                <w:sz w:val="20"/>
+                <w:szCs w:val="20"/>
+              </w:rPr>
+              <w:t xml:space="preserve">, 3 </w:t>
+            </w:r>
+            <w:proofErr w:type="spellStart"/>
+            <w:r>
+              <w:rPr>
+                <w:rFonts w:ascii="Consolas" w:hAnsi="Consolas" w:cs="Consolas"/>
+                <w:sz w:val="20"/>
+                <w:szCs w:val="20"/>
+              </w:rPr>
+              <w:t>subnets</w:t>
+            </w:r>
+            <w:proofErr w:type="spellEnd"/>
+          </w:p>
+          <w:p>
+            <w:pPr>
+              <w:tabs>
+                <w:tab w:val="left" w:pos="5205"/>
+              </w:tabs>
+              <w:rPr>
+                <w:rFonts w:ascii="Consolas" w:hAnsi="Consolas" w:cs="Consolas"/>
+                <w:sz w:val="20"/>
+                <w:szCs w:val="20"/>
+              </w:rPr>
+            </w:pPr>
+            <w:r>
+              <w:rPr>
+                <w:rFonts w:ascii="Consolas" w:hAnsi="Consolas" w:cs="Consolas"/>
+                <w:sz w:val="20"/>
+                <w:szCs w:val="20"/>
+              </w:rPr>
+              <w:t>D        172.20.10.0 [90/3584] via 10.1.6.6, 00:52:02, GigabitEthernet0/1</w:t>
+            </w:r>
+          </w:p>
+          <w:p>
+            <w:pPr>
+              <w:tabs>
+                <w:tab w:val="left" w:pos="5205"/>
+              </w:tabs>
+              <w:rPr>
+                <w:rFonts w:ascii="Consolas" w:hAnsi="Consolas" w:cs="Consolas"/>
+                <w:sz w:val="20"/>
+                <w:szCs w:val="20"/>
+              </w:rPr>
+            </w:pPr>
+            <w:r>
+              <w:rPr>
+                <w:rFonts w:ascii="Consolas" w:hAnsi="Consolas" w:cs="Consolas"/>
+                <w:sz w:val="20"/>
+                <w:szCs w:val="20"/>
+              </w:rPr>
+              <w:t xml:space="preserve">                     [90/3584] via 10.1.6.2, 00:52:02, GigabitEthernet0/1</w:t>
+            </w:r>
+          </w:p>
+          <w:p>
+            <w:pPr>
+              <w:tabs>
+                <w:tab w:val="left" w:pos="5205"/>
+              </w:tabs>
+              <w:rPr>
+                <w:rFonts w:ascii="Consolas" w:hAnsi="Consolas" w:cs="Consolas"/>
+                <w:sz w:val="20"/>
+                <w:szCs w:val="20"/>
+              </w:rPr>
+            </w:pPr>
+            <w:r>
+              <w:rPr>
+                <w:rFonts w:ascii="Consolas" w:hAnsi="Consolas" w:cs="Consolas"/>
+                <w:sz w:val="20"/>
+                <w:szCs w:val="20"/>
+              </w:rPr>
+              <w:t>D        172.20.20.0 [90/3584] via 10.1.6.6, 00:52:02, GigabitEthernet0/1</w:t>
+            </w:r>
+          </w:p>
+          <w:p>
+            <w:pPr>
+              <w:tabs>
+                <w:tab w:val="left" w:pos="5205"/>
+              </w:tabs>
+              <w:rPr>
+                <w:rFonts w:ascii="Consolas" w:hAnsi="Consolas" w:cs="Consolas"/>
+                <w:sz w:val="20"/>
+                <w:szCs w:val="20"/>
+              </w:rPr>
+            </w:pPr>
+            <w:r>
+              <w:rPr>
+                <w:rFonts w:ascii="Consolas" w:hAnsi="Consolas" w:cs="Consolas"/>
+                <w:sz w:val="20"/>
+                <w:szCs w:val="20"/>
+              </w:rPr>
+              <w:t xml:space="preserve">                     [90/3584] via 10.1.6.2, 00:52:02, GigabitEthernet0/1</w:t>
+            </w:r>
+          </w:p>
+          <w:p>
+            <w:pPr>
+              <w:tabs>
+                <w:tab w:val="left" w:pos="5205"/>
+              </w:tabs>
+              <w:rPr>
+                <w:rFonts w:ascii="Consolas" w:hAnsi="Consolas" w:cs="Consolas"/>
+                <w:sz w:val="20"/>
+                <w:szCs w:val="20"/>
+              </w:rPr>
+            </w:pPr>
+            <w:r>
+              <w:rPr>
+                <w:rFonts w:ascii="Consolas" w:hAnsi="Consolas" w:cs="Consolas"/>
+                <w:sz w:val="20"/>
+                <w:szCs w:val="20"/>
+              </w:rPr>
+              <w:t>D        172.20.30.0 [90/3584] via 10.1.6.6, 00:52:02, GigabitEthernet0/1</w:t>
+            </w:r>
+          </w:p>
+          <w:p>
+            <w:pPr>
+              <w:tabs>
+                <w:tab w:val="left" w:pos="5205"/>
+              </w:tabs>
+              <w:rPr>
+                <w:rFonts w:ascii="Consolas" w:hAnsi="Consolas" w:cs="Consolas"/>
+                <w:sz w:val="20"/>
+                <w:szCs w:val="20"/>
+              </w:rPr>
+            </w:pPr>
+            <w:r>
+              <w:rPr>
+                <w:rFonts w:ascii="Consolas" w:hAnsi="Consolas" w:cs="Consolas"/>
+                <w:sz w:val="20"/>
+                <w:szCs w:val="20"/>
+              </w:rPr>
+              <w:t xml:space="preserve">                     [90/3584] via 10.1.6.2, 00:52:02, GigabitEthernet0/1</w:t>
+            </w:r>
+          </w:p>
+          <w:p>
+            <w:pPr>
+              <w:tabs>
+                <w:tab w:val="left" w:pos="5205"/>
+              </w:tabs>
+            </w:pPr>
+            <w:bookmarkStart w:id="0" w:name="_GoBack"/>
+            <w:bookmarkEnd w:id="0"/>
+          </w:p>
+        </w:tc>
+      </w:tr>
+    </w:tbl>
+    <w:p/>
     <w:sectPr>
       <w:headerReference w:type="even" r:id="rId15"/>
       <w:headerReference w:type="default" r:id="rId16"/>
@@ -15782,7 +17646,7 @@
                               <w:noProof/>
                               <w:color w:val="FFFFFF" w:themeColor="background1"/>
                             </w:rPr>
-                            <w:t>3</w:t>
+                            <w:t>2</w:t>
                           </w:r>
                           <w:r>
                             <w:rPr>
@@ -15853,7 +17717,7 @@
                         <w:noProof/>
                         <w:color w:val="FFFFFF" w:themeColor="background1"/>
                       </w:rPr>
-                      <w:t>3</w:t>
+                      <w:t>2</w:t>
                     </w:r>
                     <w:r>
                       <w:rPr>
@@ -15944,10 +17808,9 @@
           </v:handles>
           <o:lock v:ext="edit" text="t" shapetype="t"/>
         </v:shapetype>
-        <v:shape id="PowerPlusWaterMarkObject10335348" o:spid="_x0000_s2050" type="#_x0000_t136" style="position:absolute;margin-left:0;margin-top:0;width:465.1pt;height:174.4pt;rotation:315;z-index:-251649024;mso-position-horizontal:center;mso-position-horizontal-relative:margin;mso-position-vertical:center;mso-position-vertical-relative:margin" o:allowincell="f" fillcolor="#c00000" stroked="f">
+        <v:shape id="PowerPlusWaterMarkObject22105139" o:spid="_x0000_s2053" type="#_x0000_t136" style="position:absolute;margin-left:0;margin-top:0;width:465.1pt;height:174.4pt;rotation:315;z-index:-251649024;mso-position-horizontal:center;mso-position-horizontal-relative:margin;mso-position-vertical:center;mso-position-vertical-relative:margin" o:allowincell="f" fillcolor="#c00000" stroked="f">
           <v:fill opacity=".5"/>
-          <v:textpath style="font-family:&quot;Calibri&quot;;font-size:1pt" string="UNFERTIG"/>
-          <w10:wrap anchorx="margin" anchory="margin"/>
+          <v:textpath style="font-family:&quot;Calibri&quot;;font-size:1pt" string="ENTWURF"/>
         </v:shape>
       </w:pict>
     </w:r>
@@ -15990,10 +17853,9 @@
           </v:handles>
           <o:lock v:ext="edit" text="t" shapetype="t"/>
         </v:shapetype>
-        <v:shape id="PowerPlusWaterMarkObject10335349" o:spid="_x0000_s2051" type="#_x0000_t136" style="position:absolute;margin-left:0;margin-top:0;width:465.1pt;height:174.4pt;rotation:315;z-index:-251646976;mso-position-horizontal:center;mso-position-horizontal-relative:margin;mso-position-vertical:center;mso-position-vertical-relative:margin" o:allowincell="f" fillcolor="#c00000" stroked="f">
+        <v:shape id="PowerPlusWaterMarkObject22105140" o:spid="_x0000_s2054" type="#_x0000_t136" style="position:absolute;margin-left:0;margin-top:0;width:465.1pt;height:174.4pt;rotation:315;z-index:-251646976;mso-position-horizontal:center;mso-position-horizontal-relative:margin;mso-position-vertical:center;mso-position-vertical-relative:margin" o:allowincell="f" fillcolor="#c00000" stroked="f">
           <v:fill opacity=".5"/>
-          <v:textpath style="font-family:&quot;Calibri&quot;;font-size:1pt" string="UNFERTIG"/>
-          <w10:wrap anchorx="margin" anchory="margin"/>
+          <v:textpath style="font-family:&quot;Calibri&quot;;font-size:1pt" string="ENTWURF"/>
         </v:shape>
       </w:pict>
     </w:r>
@@ -16342,10 +18204,9 @@
           </v:handles>
           <o:lock v:ext="edit" text="t" shapetype="t"/>
         </v:shapetype>
-        <v:shape id="PowerPlusWaterMarkObject10335347" o:spid="_x0000_s2049" type="#_x0000_t136" style="position:absolute;margin-left:0;margin-top:0;width:465.1pt;height:174.4pt;rotation:315;z-index:-251651072;mso-position-horizontal:center;mso-position-horizontal-relative:margin;mso-position-vertical:center;mso-position-vertical-relative:margin" o:allowincell="f" fillcolor="#c00000" stroked="f">
+        <v:shape id="PowerPlusWaterMarkObject22105138" o:spid="_x0000_s2052" type="#_x0000_t136" style="position:absolute;margin-left:0;margin-top:0;width:465.1pt;height:174.4pt;rotation:315;z-index:-251651072;mso-position-horizontal:center;mso-position-horizontal-relative:margin;mso-position-vertical:center;mso-position-vertical-relative:margin" o:allowincell="f" fillcolor="#c00000" stroked="f">
           <v:fill opacity=".5"/>
-          <v:textpath style="font-family:&quot;Calibri&quot;;font-size:1pt" string="UNFERTIG"/>
-          <w10:wrap anchorx="margin" anchory="margin"/>
+          <v:textpath style="font-family:&quot;Calibri&quot;;font-size:1pt" string="ENTWURF"/>
         </v:shape>
       </w:pict>
     </w:r>
@@ -16448,6 +18309,119 @@
     </w:lvl>
   </w:abstractNum>
   <w:abstractNum w:abstractNumId="1" w15:restartNumberingAfterBreak="0">
+    <w:nsid w:val="1DFB6161"/>
+    <w:multiLevelType w:val="hybridMultilevel"/>
+    <w:tmpl w:val="01208DEE"/>
+    <w:lvl w:ilvl="0" w:tplc="04070001">
+      <w:start w:val="1"/>
+      <w:numFmt w:val="bullet"/>
+      <w:lvlText w:val=""/>
+      <w:lvlJc w:val="left"/>
+      <w:pPr>
+        <w:ind w:left="770" w:hanging="360"/>
+      </w:pPr>
+      <w:rPr>
+        <w:rFonts w:ascii="Symbol" w:hAnsi="Symbol" w:hint="default"/>
+      </w:rPr>
+    </w:lvl>
+    <w:lvl w:ilvl="1" w:tplc="04070003" w:tentative="1">
+      <w:start w:val="1"/>
+      <w:numFmt w:val="bullet"/>
+      <w:lvlText w:val="o"/>
+      <w:lvlJc w:val="left"/>
+      <w:pPr>
+        <w:ind w:left="1490" w:hanging="360"/>
+      </w:pPr>
+      <w:rPr>
+        <w:rFonts w:ascii="Courier New" w:hAnsi="Courier New" w:cs="Courier New" w:hint="default"/>
+      </w:rPr>
+    </w:lvl>
+    <w:lvl w:ilvl="2" w:tplc="04070005" w:tentative="1">
+      <w:start w:val="1"/>
+      <w:numFmt w:val="bullet"/>
+      <w:lvlText w:val=""/>
+      <w:lvlJc w:val="left"/>
+      <w:pPr>
+        <w:ind w:left="2210" w:hanging="360"/>
+      </w:pPr>
+      <w:rPr>
+        <w:rFonts w:ascii="Wingdings" w:hAnsi="Wingdings" w:hint="default"/>
+      </w:rPr>
+    </w:lvl>
+    <w:lvl w:ilvl="3" w:tplc="04070001" w:tentative="1">
+      <w:start w:val="1"/>
+      <w:numFmt w:val="bullet"/>
+      <w:lvlText w:val=""/>
+      <w:lvlJc w:val="left"/>
+      <w:pPr>
+        <w:ind w:left="2930" w:hanging="360"/>
+      </w:pPr>
+      <w:rPr>
+        <w:rFonts w:ascii="Symbol" w:hAnsi="Symbol" w:hint="default"/>
+      </w:rPr>
+    </w:lvl>
+    <w:lvl w:ilvl="4" w:tplc="04070003" w:tentative="1">
+      <w:start w:val="1"/>
+      <w:numFmt w:val="bullet"/>
+      <w:lvlText w:val="o"/>
+      <w:lvlJc w:val="left"/>
+      <w:pPr>
+        <w:ind w:left="3650" w:hanging="360"/>
+      </w:pPr>
+      <w:rPr>
+        <w:rFonts w:ascii="Courier New" w:hAnsi="Courier New" w:cs="Courier New" w:hint="default"/>
+      </w:rPr>
+    </w:lvl>
+    <w:lvl w:ilvl="5" w:tplc="04070005" w:tentative="1">
+      <w:start w:val="1"/>
+      <w:numFmt w:val="bullet"/>
+      <w:lvlText w:val=""/>
+      <w:lvlJc w:val="left"/>
+      <w:pPr>
+        <w:ind w:left="4370" w:hanging="360"/>
+      </w:pPr>
+      <w:rPr>
+        <w:rFonts w:ascii="Wingdings" w:hAnsi="Wingdings" w:hint="default"/>
+      </w:rPr>
+    </w:lvl>
+    <w:lvl w:ilvl="6" w:tplc="04070001" w:tentative="1">
+      <w:start w:val="1"/>
+      <w:numFmt w:val="bullet"/>
+      <w:lvlText w:val=""/>
+      <w:lvlJc w:val="left"/>
+      <w:pPr>
+        <w:ind w:left="5090" w:hanging="360"/>
+      </w:pPr>
+      <w:rPr>
+        <w:rFonts w:ascii="Symbol" w:hAnsi="Symbol" w:hint="default"/>
+      </w:rPr>
+    </w:lvl>
+    <w:lvl w:ilvl="7" w:tplc="04070003" w:tentative="1">
+      <w:start w:val="1"/>
+      <w:numFmt w:val="bullet"/>
+      <w:lvlText w:val="o"/>
+      <w:lvlJc w:val="left"/>
+      <w:pPr>
+        <w:ind w:left="5810" w:hanging="360"/>
+      </w:pPr>
+      <w:rPr>
+        <w:rFonts w:ascii="Courier New" w:hAnsi="Courier New" w:cs="Courier New" w:hint="default"/>
+      </w:rPr>
+    </w:lvl>
+    <w:lvl w:ilvl="8" w:tplc="04070005" w:tentative="1">
+      <w:start w:val="1"/>
+      <w:numFmt w:val="bullet"/>
+      <w:lvlText w:val=""/>
+      <w:lvlJc w:val="left"/>
+      <w:pPr>
+        <w:ind w:left="6530" w:hanging="360"/>
+      </w:pPr>
+      <w:rPr>
+        <w:rFonts w:ascii="Wingdings" w:hAnsi="Wingdings" w:hint="default"/>
+      </w:rPr>
+    </w:lvl>
+  </w:abstractNum>
+  <w:abstractNum w:abstractNumId="2" w15:restartNumberingAfterBreak="0">
     <w:nsid w:val="1F3E42F0"/>
     <w:multiLevelType w:val="hybridMultilevel"/>
     <w:tmpl w:val="F2EA7A12"/>
@@ -16539,7 +18513,7 @@
       </w:pPr>
     </w:lvl>
   </w:abstractNum>
-  <w:abstractNum w:abstractNumId="2" w15:restartNumberingAfterBreak="0">
+  <w:abstractNum w:abstractNumId="3" w15:restartNumberingAfterBreak="0">
     <w:nsid w:val="24476449"/>
     <w:multiLevelType w:val="hybridMultilevel"/>
     <w:tmpl w:val="04EA0882"/>
@@ -16628,7 +18602,7 @@
       </w:pPr>
     </w:lvl>
   </w:abstractNum>
-  <w:abstractNum w:abstractNumId="3" w15:restartNumberingAfterBreak="0">
+  <w:abstractNum w:abstractNumId="4" w15:restartNumberingAfterBreak="0">
     <w:nsid w:val="31FA7D5E"/>
     <w:multiLevelType w:val="hybridMultilevel"/>
     <w:tmpl w:val="04EA0882"/>
@@ -16717,7 +18691,7 @@
       </w:pPr>
     </w:lvl>
   </w:abstractNum>
-  <w:abstractNum w:abstractNumId="4" w15:restartNumberingAfterBreak="0">
+  <w:abstractNum w:abstractNumId="5" w15:restartNumberingAfterBreak="0">
     <w:nsid w:val="31FB2BDE"/>
     <w:multiLevelType w:val="hybridMultilevel"/>
     <w:tmpl w:val="627A519A"/>
@@ -16830,7 +18804,7 @@
       </w:rPr>
     </w:lvl>
   </w:abstractNum>
-  <w:abstractNum w:abstractNumId="5" w15:restartNumberingAfterBreak="0">
+  <w:abstractNum w:abstractNumId="6" w15:restartNumberingAfterBreak="0">
     <w:nsid w:val="44C85E5A"/>
     <w:multiLevelType w:val="hybridMultilevel"/>
     <w:tmpl w:val="F2EA7A12"/>
@@ -16922,7 +18896,7 @@
       </w:pPr>
     </w:lvl>
   </w:abstractNum>
-  <w:abstractNum w:abstractNumId="6" w15:restartNumberingAfterBreak="0">
+  <w:abstractNum w:abstractNumId="7" w15:restartNumberingAfterBreak="0">
     <w:nsid w:val="44E668C7"/>
     <w:multiLevelType w:val="hybridMultilevel"/>
     <w:tmpl w:val="2E9EC5EC"/>
@@ -17011,7 +18985,7 @@
       </w:pPr>
     </w:lvl>
   </w:abstractNum>
-  <w:abstractNum w:abstractNumId="7" w15:restartNumberingAfterBreak="0">
+  <w:abstractNum w:abstractNumId="8" w15:restartNumberingAfterBreak="0">
     <w:nsid w:val="4D754996"/>
     <w:multiLevelType w:val="hybridMultilevel"/>
     <w:tmpl w:val="04EA0882"/>
@@ -17100,7 +19074,7 @@
       </w:pPr>
     </w:lvl>
   </w:abstractNum>
-  <w:abstractNum w:abstractNumId="8" w15:restartNumberingAfterBreak="0">
+  <w:abstractNum w:abstractNumId="9" w15:restartNumberingAfterBreak="0">
     <w:nsid w:val="5D084A52"/>
     <w:multiLevelType w:val="hybridMultilevel"/>
     <w:tmpl w:val="74B0F6C6"/>
@@ -17189,7 +19163,7 @@
       </w:pPr>
     </w:lvl>
   </w:abstractNum>
-  <w:abstractNum w:abstractNumId="9" w15:restartNumberingAfterBreak="0">
+  <w:abstractNum w:abstractNumId="10" w15:restartNumberingAfterBreak="0">
     <w:nsid w:val="6A3361D6"/>
     <w:multiLevelType w:val="hybridMultilevel"/>
     <w:tmpl w:val="2E9EC5EC"/>
@@ -17278,7 +19252,7 @@
       </w:pPr>
     </w:lvl>
   </w:abstractNum>
-  <w:abstractNum w:abstractNumId="10" w15:restartNumberingAfterBreak="0">
+  <w:abstractNum w:abstractNumId="11" w15:restartNumberingAfterBreak="0">
     <w:nsid w:val="707F1A33"/>
     <w:multiLevelType w:val="hybridMultilevel"/>
     <w:tmpl w:val="B5F291D8"/>
@@ -17391,7 +19365,7 @@
       </w:rPr>
     </w:lvl>
   </w:abstractNum>
-  <w:abstractNum w:abstractNumId="11" w15:restartNumberingAfterBreak="0">
+  <w:abstractNum w:abstractNumId="12" w15:restartNumberingAfterBreak="0">
     <w:nsid w:val="76B4340C"/>
     <w:multiLevelType w:val="hybridMultilevel"/>
     <w:tmpl w:val="F1C233A2"/>
@@ -17504,7 +19478,7 @@
       </w:rPr>
     </w:lvl>
   </w:abstractNum>
-  <w:abstractNum w:abstractNumId="12" w15:restartNumberingAfterBreak="0">
+  <w:abstractNum w:abstractNumId="13" w15:restartNumberingAfterBreak="0">
     <w:nsid w:val="78901086"/>
     <w:multiLevelType w:val="hybridMultilevel"/>
     <w:tmpl w:val="F2EA7A12"/>
@@ -17597,43 +19571,46 @@
     </w:lvl>
   </w:abstractNum>
   <w:num w:numId="1">
+    <w:abstractNumId w:val="12"/>
+  </w:num>
+  <w:num w:numId="2">
+    <w:abstractNumId w:val="4"/>
+  </w:num>
+  <w:num w:numId="3">
     <w:abstractNumId w:val="11"/>
   </w:num>
-  <w:num w:numId="2">
+  <w:num w:numId="4">
+    <w:abstractNumId w:val="5"/>
+  </w:num>
+  <w:num w:numId="5">
+    <w:abstractNumId w:val="9"/>
+  </w:num>
+  <w:num w:numId="6">
     <w:abstractNumId w:val="3"/>
   </w:num>
-  <w:num w:numId="3">
-    <w:abstractNumId w:val="10"/>
-  </w:num>
-  <w:num w:numId="4">
-    <w:abstractNumId w:val="4"/>
-  </w:num>
-  <w:num w:numId="5">
+  <w:num w:numId="7">
     <w:abstractNumId w:val="8"/>
   </w:num>
-  <w:num w:numId="6">
+  <w:num w:numId="8">
+    <w:abstractNumId w:val="7"/>
+  </w:num>
+  <w:num w:numId="9">
     <w:abstractNumId w:val="2"/>
   </w:num>
-  <w:num w:numId="7">
-    <w:abstractNumId w:val="7"/>
-  </w:num>
-  <w:num w:numId="8">
-    <w:abstractNumId w:val="6"/>
-  </w:num>
-  <w:num w:numId="9">
-    <w:abstractNumId w:val="1"/>
-  </w:num>
   <w:num w:numId="10">
-    <w:abstractNumId w:val="12"/>
+    <w:abstractNumId w:val="13"/>
   </w:num>
   <w:num w:numId="11">
-    <w:abstractNumId w:val="9"/>
+    <w:abstractNumId w:val="10"/>
   </w:num>
   <w:num w:numId="12">
     <w:abstractNumId w:val="0"/>
   </w:num>
   <w:num w:numId="13">
-    <w:abstractNumId w:val="5"/>
+    <w:abstractNumId w:val="6"/>
+  </w:num>
+  <w:num w:numId="14">
+    <w:abstractNumId w:val="1"/>
   </w:num>
 </w:numbering>
 </file>
@@ -18161,6 +20138,188 @@
       <w:szCs w:val="24"/>
     </w:rPr>
   </w:style>
+  <w:style w:type="table" w:styleId="Gitternetztabelle1hellAkzent1">
+    <w:name w:val="Grid Table 1 Light Accent 1"/>
+    <w:basedOn w:val="NormaleTabelle"/>
+    <w:uiPriority w:val="46"/>
+    <w:rsid w:val="006847C8"/>
+    <w:pPr>
+      <w:spacing w:after="0" w:line="240" w:lineRule="auto"/>
+    </w:pPr>
+    <w:tblPr>
+      <w:tblStyleRowBandSize w:val="1"/>
+      <w:tblStyleColBandSize w:val="1"/>
+      <w:tblBorders>
+        <w:top w:val="single" w:sz="4" w:space="0" w:color="BDD6EE" w:themeColor="accent1" w:themeTint="66"/>
+        <w:left w:val="single" w:sz="4" w:space="0" w:color="BDD6EE" w:themeColor="accent1" w:themeTint="66"/>
+        <w:bottom w:val="single" w:sz="4" w:space="0" w:color="BDD6EE" w:themeColor="accent1" w:themeTint="66"/>
+        <w:right w:val="single" w:sz="4" w:space="0" w:color="BDD6EE" w:themeColor="accent1" w:themeTint="66"/>
+        <w:insideH w:val="single" w:sz="4" w:space="0" w:color="BDD6EE" w:themeColor="accent1" w:themeTint="66"/>
+        <w:insideV w:val="single" w:sz="4" w:space="0" w:color="BDD6EE" w:themeColor="accent1" w:themeTint="66"/>
+      </w:tblBorders>
+    </w:tblPr>
+    <w:tblStylePr w:type="firstRow">
+      <w:rPr>
+        <w:b/>
+        <w:bCs/>
+      </w:rPr>
+      <w:tblPr/>
+      <w:tcPr>
+        <w:tcBorders>
+          <w:bottom w:val="single" w:sz="12" w:space="0" w:color="9CC2E5" w:themeColor="accent1" w:themeTint="99"/>
+        </w:tcBorders>
+      </w:tcPr>
+    </w:tblStylePr>
+    <w:tblStylePr w:type="lastRow">
+      <w:rPr>
+        <w:b/>
+        <w:bCs/>
+      </w:rPr>
+      <w:tblPr/>
+      <w:tcPr>
+        <w:tcBorders>
+          <w:top w:val="double" w:sz="2" w:space="0" w:color="9CC2E5" w:themeColor="accent1" w:themeTint="99"/>
+        </w:tcBorders>
+      </w:tcPr>
+    </w:tblStylePr>
+    <w:tblStylePr w:type="firstCol">
+      <w:rPr>
+        <w:b/>
+        <w:bCs/>
+      </w:rPr>
+    </w:tblStylePr>
+    <w:tblStylePr w:type="lastCol">
+      <w:rPr>
+        <w:b/>
+        <w:bCs/>
+      </w:rPr>
+    </w:tblStylePr>
+  </w:style>
+  <w:style w:type="table" w:styleId="Gitternetztabelle1hellAkzent4">
+    <w:name w:val="Grid Table 1 Light Accent 4"/>
+    <w:basedOn w:val="NormaleTabelle"/>
+    <w:uiPriority w:val="46"/>
+    <w:rsid w:val="006847C8"/>
+    <w:pPr>
+      <w:spacing w:after="0" w:line="240" w:lineRule="auto"/>
+    </w:pPr>
+    <w:tblPr>
+      <w:tblStyleRowBandSize w:val="1"/>
+      <w:tblStyleColBandSize w:val="1"/>
+      <w:tblBorders>
+        <w:top w:val="single" w:sz="4" w:space="0" w:color="FFE599" w:themeColor="accent4" w:themeTint="66"/>
+        <w:left w:val="single" w:sz="4" w:space="0" w:color="FFE599" w:themeColor="accent4" w:themeTint="66"/>
+        <w:bottom w:val="single" w:sz="4" w:space="0" w:color="FFE599" w:themeColor="accent4" w:themeTint="66"/>
+        <w:right w:val="single" w:sz="4" w:space="0" w:color="FFE599" w:themeColor="accent4" w:themeTint="66"/>
+        <w:insideH w:val="single" w:sz="4" w:space="0" w:color="FFE599" w:themeColor="accent4" w:themeTint="66"/>
+        <w:insideV w:val="single" w:sz="4" w:space="0" w:color="FFE599" w:themeColor="accent4" w:themeTint="66"/>
+      </w:tblBorders>
+    </w:tblPr>
+    <w:tblStylePr w:type="firstRow">
+      <w:rPr>
+        <w:b/>
+        <w:bCs/>
+      </w:rPr>
+      <w:tblPr/>
+      <w:tcPr>
+        <w:tcBorders>
+          <w:bottom w:val="single" w:sz="12" w:space="0" w:color="FFD966" w:themeColor="accent4" w:themeTint="99"/>
+        </w:tcBorders>
+      </w:tcPr>
+    </w:tblStylePr>
+    <w:tblStylePr w:type="lastRow">
+      <w:rPr>
+        <w:b/>
+        <w:bCs/>
+      </w:rPr>
+      <w:tblPr/>
+      <w:tcPr>
+        <w:tcBorders>
+          <w:top w:val="double" w:sz="2" w:space="0" w:color="FFD966" w:themeColor="accent4" w:themeTint="99"/>
+        </w:tcBorders>
+      </w:tcPr>
+    </w:tblStylePr>
+    <w:tblStylePr w:type="firstCol">
+      <w:rPr>
+        <w:b/>
+        <w:bCs/>
+      </w:rPr>
+    </w:tblStylePr>
+    <w:tblStylePr w:type="lastCol">
+      <w:rPr>
+        <w:b/>
+        <w:bCs/>
+      </w:rPr>
+    </w:tblStylePr>
+  </w:style>
+  <w:style w:type="table" w:styleId="Listentabelle6farbig">
+    <w:name w:val="List Table 6 Colorful"/>
+    <w:basedOn w:val="NormaleTabelle"/>
+    <w:uiPriority w:val="51"/>
+    <w:rsid w:val="006847C8"/>
+    <w:pPr>
+      <w:spacing w:after="0" w:line="240" w:lineRule="auto"/>
+    </w:pPr>
+    <w:rPr>
+      <w:color w:val="000000" w:themeColor="text1"/>
+    </w:rPr>
+    <w:tblPr>
+      <w:tblStyleRowBandSize w:val="1"/>
+      <w:tblStyleColBandSize w:val="1"/>
+      <w:tblBorders>
+        <w:top w:val="single" w:sz="4" w:space="0" w:color="000000" w:themeColor="text1"/>
+        <w:bottom w:val="single" w:sz="4" w:space="0" w:color="000000" w:themeColor="text1"/>
+      </w:tblBorders>
+    </w:tblPr>
+    <w:tblStylePr w:type="firstRow">
+      <w:rPr>
+        <w:b/>
+        <w:bCs/>
+      </w:rPr>
+      <w:tblPr/>
+      <w:tcPr>
+        <w:tcBorders>
+          <w:bottom w:val="single" w:sz="4" w:space="0" w:color="000000" w:themeColor="text1"/>
+        </w:tcBorders>
+      </w:tcPr>
+    </w:tblStylePr>
+    <w:tblStylePr w:type="lastRow">
+      <w:rPr>
+        <w:b/>
+        <w:bCs/>
+      </w:rPr>
+      <w:tblPr/>
+      <w:tcPr>
+        <w:tcBorders>
+          <w:top w:val="double" w:sz="4" w:space="0" w:color="000000" w:themeColor="text1"/>
+        </w:tcBorders>
+      </w:tcPr>
+    </w:tblStylePr>
+    <w:tblStylePr w:type="firstCol">
+      <w:rPr>
+        <w:b/>
+        <w:bCs/>
+      </w:rPr>
+    </w:tblStylePr>
+    <w:tblStylePr w:type="lastCol">
+      <w:rPr>
+        <w:b/>
+        <w:bCs/>
+      </w:rPr>
+    </w:tblStylePr>
+    <w:tblStylePr w:type="band1Vert">
+      <w:tblPr/>
+      <w:tcPr>
+        <w:shd w:val="clear" w:color="auto" w:fill="CCCCCC" w:themeFill="text1" w:themeFillTint="33"/>
+      </w:tcPr>
+    </w:tblStylePr>
+    <w:tblStylePr w:type="band1Horz">
+      <w:tblPr/>
+      <w:tcPr>
+        <w:shd w:val="clear" w:color="auto" w:fill="CCCCCC" w:themeFill="text1" w:themeFillTint="33"/>
+      </w:tcPr>
+    </w:tblStylePr>
+  </w:style>
 </w:styles>
 </file>
 
@@ -18430,7 +20589,7 @@
 </file>
 
 <file path=customXml/itemProps1.xml><?xml version="1.0" encoding="utf-8"?>
-<ds:datastoreItem xmlns:ds="http://schemas.openxmlformats.org/officeDocument/2006/customXml" ds:itemID="{59EDD2E7-49EF-4AC9-82E2-2539E2488569}">
+<ds:datastoreItem xmlns:ds="http://schemas.openxmlformats.org/officeDocument/2006/customXml" ds:itemID="{72F99F91-DC7C-460B-A71E-AF0629C53ABF}">
   <ds:schemaRefs>
     <ds:schemaRef ds:uri="http://schemas.openxmlformats.org/officeDocument/2006/bibliography"/>
   </ds:schemaRefs>

</xml_diff>

<commit_message>
EIGRP Lab: First Release
</commit_message>
<xml_diff>
--- a/EIGRP Lab/EIGRP Lab.docx
+++ b/EIGRP Lab/EIGRP Lab.docx
@@ -141,13 +141,40 @@
         </w:tabs>
       </w:pPr>
       <w:r>
-        <w:t>Hold &amp; Hello</w:t>
-      </w:r>
+        <w:t xml:space="preserve">Hold &amp; </w:t>
+      </w:r>
+      <w:proofErr w:type="spellStart"/>
+      <w:r>
+        <w:t>Hello</w:t>
+      </w:r>
+      <w:proofErr w:type="spellEnd"/>
       <w:r>
         <w:t xml:space="preserve"> </w:t>
       </w:r>
+      <w:proofErr w:type="spellStart"/>
       <w:r>
         <w:t>Timer</w:t>
+      </w:r>
+      <w:proofErr w:type="spellEnd"/>
+    </w:p>
+    <w:p>
+      <w:pPr>
+        <w:pStyle w:val="Listenabsatz"/>
+        <w:numPr>
+          <w:ilvl w:val="1"/>
+          <w:numId w:val="1"/>
+        </w:numPr>
+        <w:tabs>
+          <w:tab w:val="left" w:pos="5205"/>
+        </w:tabs>
+      </w:pPr>
+      <w:proofErr w:type="spellStart"/>
+      <w:r>
+        <w:t>Stub</w:t>
+      </w:r>
+      <w:proofErr w:type="spellEnd"/>
+      <w:r>
+        <w:t xml:space="preserve"> Areas</w:t>
       </w:r>
       <w:r>
         <w:br/>
@@ -306,7 +333,7 @@
         <w:t>Route</w:t>
       </w:r>
       <w:r>
-        <w:t xml:space="preserve"> </w:t>
+        <w:t>-</w:t>
       </w:r>
       <w:r>
         <w:t>Maps</w:t>
@@ -350,12 +377,30 @@
           <w:tab w:val="left" w:pos="5205"/>
         </w:tabs>
       </w:pPr>
-      <w:r>
-        <w:t xml:space="preserve">Equal </w:t>
-      </w:r>
-      <w:r>
-        <w:t>vs. Unequal Costs</w:t>
-      </w:r>
+      <w:proofErr w:type="spellStart"/>
+      <w:r>
+        <w:t>Equal</w:t>
+      </w:r>
+      <w:proofErr w:type="spellEnd"/>
+      <w:r>
+        <w:t xml:space="preserve"> </w:t>
+      </w:r>
+      <w:r>
+        <w:t xml:space="preserve">vs. </w:t>
+      </w:r>
+      <w:proofErr w:type="spellStart"/>
+      <w:r>
+        <w:t>Unequal</w:t>
+      </w:r>
+      <w:proofErr w:type="spellEnd"/>
+      <w:r>
+        <w:t xml:space="preserve"> </w:t>
+      </w:r>
+      <w:proofErr w:type="spellStart"/>
+      <w:r>
+        <w:t>Costs</w:t>
+      </w:r>
+      <w:proofErr w:type="spellEnd"/>
     </w:p>
     <w:p>
       <w:pPr>
@@ -368,9 +413,11 @@
           <w:tab w:val="left" w:pos="5205"/>
         </w:tabs>
       </w:pPr>
+      <w:proofErr w:type="spellStart"/>
       <w:r>
         <w:t>Variance</w:t>
       </w:r>
+      <w:proofErr w:type="spellEnd"/>
       <w:r>
         <w:br/>
       </w:r>
@@ -417,7 +464,10 @@
         </w:tabs>
       </w:pPr>
       <w:r>
-        <w:t>Route Maps</w:t>
+        <w:t>Route-</w:t>
+      </w:r>
+      <w:r>
+        <w:t>Maps</w:t>
       </w:r>
     </w:p>
     <w:p>
@@ -476,22 +526,38 @@
       <w:r>
         <w:t xml:space="preserve">Route Summarization </w:t>
       </w:r>
-      <w:r>
-        <w:br/>
-      </w:r>
     </w:p>
     <w:p>
       <w:pPr>
+        <w:pStyle w:val="Listenabsatz"/>
+        <w:numPr>
+          <w:ilvl w:val="1"/>
+          <w:numId w:val="1"/>
+        </w:numPr>
         <w:tabs>
           <w:tab w:val="left" w:pos="5205"/>
         </w:tabs>
       </w:pPr>
+      <w:r>
+        <w:t>Route-Maps</w:t>
+      </w:r>
     </w:p>
     <w:p>
       <w:pPr>
+        <w:pStyle w:val="Listenabsatz"/>
         <w:tabs>
           <w:tab w:val="left" w:pos="5205"/>
         </w:tabs>
+        <w:ind w:left="1440"/>
+      </w:pPr>
+    </w:p>
+    <w:p>
+      <w:pPr>
+        <w:pStyle w:val="Listenabsatz"/>
+        <w:tabs>
+          <w:tab w:val="left" w:pos="5205"/>
+        </w:tabs>
+        <w:ind w:left="1440"/>
       </w:pPr>
     </w:p>
     <w:p>
@@ -1155,12 +1221,14 @@
                               </w:rPr>
                               <w:br/>
                             </w:r>
+                            <w:proofErr w:type="spellStart"/>
                             <w:r>
                               <w:rPr>
                                 <w:color w:val="538135" w:themeColor="accent6" w:themeShade="BF"/>
                               </w:rPr>
                               <w:t>Stub</w:t>
                             </w:r>
+                            <w:proofErr w:type="spellEnd"/>
                           </w:p>
                         </w:txbxContent>
                       </wps:txbx>
@@ -2602,12 +2670,21 @@
                                 <w:sz w:val="14"/>
                               </w:rPr>
                             </w:pPr>
+                            <w:proofErr w:type="spellStart"/>
                             <w:r>
                               <w:rPr>
                                 <w:sz w:val="16"/>
                                 <w:highlight w:val="yellow"/>
                               </w:rPr>
-                              <w:t>lo 1</w:t>
+                              <w:t>lo</w:t>
+                            </w:r>
+                            <w:proofErr w:type="spellEnd"/>
+                            <w:r>
+                              <w:rPr>
+                                <w:sz w:val="16"/>
+                                <w:highlight w:val="yellow"/>
+                              </w:rPr>
+                              <w:t xml:space="preserve"> 1</w:t>
                             </w:r>
                             <w:r>
                               <w:rPr>
@@ -3069,11 +3146,19 @@
                                 <w:sz w:val="16"/>
                               </w:rPr>
                             </w:pPr>
+                            <w:proofErr w:type="spellStart"/>
                             <w:r>
                               <w:rPr>
                                 <w:sz w:val="16"/>
                               </w:rPr>
-                              <w:t>Gi 0/3</w:t>
+                              <w:t>Gi</w:t>
+                            </w:r>
+                            <w:proofErr w:type="spellEnd"/>
+                            <w:r>
+                              <w:rPr>
+                                <w:sz w:val="16"/>
+                              </w:rPr>
+                              <w:t xml:space="preserve"> 0/3</w:t>
                             </w:r>
                             <w:r>
                               <w:rPr>
@@ -3099,7 +3184,20 @@
                                 <w:sz w:val="16"/>
                               </w:rPr>
                               <w:br/>
-                              <w:t>Gi 0/3</w:t>
+                            </w:r>
+                            <w:proofErr w:type="spellStart"/>
+                            <w:r>
+                              <w:rPr>
+                                <w:sz w:val="16"/>
+                              </w:rPr>
+                              <w:t>Gi</w:t>
+                            </w:r>
+                            <w:proofErr w:type="spellEnd"/>
+                            <w:r>
+                              <w:rPr>
+                                <w:sz w:val="16"/>
+                              </w:rPr>
+                              <w:t xml:space="preserve"> 0/3</w:t>
                             </w:r>
                             <w:r>
                               <w:rPr>
@@ -3119,7 +3217,20 @@
                                 <w:sz w:val="16"/>
                               </w:rPr>
                               <w:br/>
-                              <w:t>Gi 0/3</w:t>
+                            </w:r>
+                            <w:proofErr w:type="spellStart"/>
+                            <w:r>
+                              <w:rPr>
+                                <w:sz w:val="16"/>
+                              </w:rPr>
+                              <w:t>Gi</w:t>
+                            </w:r>
+                            <w:proofErr w:type="spellEnd"/>
+                            <w:r>
+                              <w:rPr>
+                                <w:sz w:val="16"/>
+                              </w:rPr>
+                              <w:t xml:space="preserve"> 0/3</w:t>
                             </w:r>
                             <w:r>
                               <w:rPr>
@@ -3407,12 +3518,21 @@
                                 <w:sz w:val="16"/>
                               </w:rPr>
                             </w:pPr>
+                            <w:proofErr w:type="spellStart"/>
                             <w:r>
                               <w:rPr>
                                 <w:sz w:val="16"/>
                                 <w:highlight w:val="yellow"/>
                               </w:rPr>
-                              <w:t>Gi 0</w:t>
+                              <w:t>Gi</w:t>
+                            </w:r>
+                            <w:proofErr w:type="spellEnd"/>
+                            <w:r>
+                              <w:rPr>
+                                <w:sz w:val="16"/>
+                                <w:highlight w:val="yellow"/>
+                              </w:rPr>
+                              <w:t xml:space="preserve"> 0</w:t>
                             </w:r>
                             <w:r>
                               <w:rPr>
@@ -4104,11 +4224,19 @@
                                 <w:sz w:val="16"/>
                               </w:rPr>
                             </w:pPr>
+                            <w:proofErr w:type="spellStart"/>
                             <w:r>
                               <w:rPr>
                                 <w:sz w:val="16"/>
                               </w:rPr>
-                              <w:t>Gi 0/1</w:t>
+                              <w:t>Gi</w:t>
+                            </w:r>
+                            <w:proofErr w:type="spellEnd"/>
+                            <w:r>
+                              <w:rPr>
+                                <w:sz w:val="16"/>
+                              </w:rPr>
+                              <w:t xml:space="preserve"> 0/1</w:t>
                             </w:r>
                             <w:r>
                               <w:rPr>
@@ -4140,7 +4268,20 @@
                                 <w:sz w:val="16"/>
                               </w:rPr>
                               <w:br/>
-                              <w:t>Gi 0/1</w:t>
+                            </w:r>
+                            <w:proofErr w:type="spellStart"/>
+                            <w:r>
+                              <w:rPr>
+                                <w:sz w:val="16"/>
+                              </w:rPr>
+                              <w:t>Gi</w:t>
+                            </w:r>
+                            <w:proofErr w:type="spellEnd"/>
+                            <w:r>
+                              <w:rPr>
+                                <w:sz w:val="16"/>
+                              </w:rPr>
+                              <w:t xml:space="preserve"> 0/1</w:t>
                             </w:r>
                             <w:r>
                               <w:rPr>
@@ -4172,7 +4313,20 @@
                                 <w:sz w:val="16"/>
                               </w:rPr>
                               <w:br/>
-                              <w:t>Gi 0/1</w:t>
+                            </w:r>
+                            <w:proofErr w:type="spellStart"/>
+                            <w:r>
+                              <w:rPr>
+                                <w:sz w:val="16"/>
+                              </w:rPr>
+                              <w:t>Gi</w:t>
+                            </w:r>
+                            <w:proofErr w:type="spellEnd"/>
+                            <w:r>
+                              <w:rPr>
+                                <w:sz w:val="16"/>
+                              </w:rPr>
+                              <w:t xml:space="preserve"> 0/1</w:t>
                             </w:r>
                             <w:r>
                               <w:rPr>
@@ -4204,7 +4358,20 @@
                                 <w:sz w:val="16"/>
                               </w:rPr>
                               <w:br/>
-                              <w:t>Gi 0/1</w:t>
+                            </w:r>
+                            <w:proofErr w:type="spellStart"/>
+                            <w:r>
+                              <w:rPr>
+                                <w:sz w:val="16"/>
+                              </w:rPr>
+                              <w:t>Gi</w:t>
+                            </w:r>
+                            <w:proofErr w:type="spellEnd"/>
+                            <w:r>
+                              <w:rPr>
+                                <w:sz w:val="16"/>
+                              </w:rPr>
+                              <w:t xml:space="preserve"> 0/1</w:t>
                             </w:r>
                             <w:r>
                               <w:rPr>
@@ -4236,7 +4403,20 @@
                                 <w:sz w:val="16"/>
                               </w:rPr>
                               <w:br/>
-                              <w:t>Gi 0/1</w:t>
+                            </w:r>
+                            <w:proofErr w:type="spellStart"/>
+                            <w:r>
+                              <w:rPr>
+                                <w:sz w:val="16"/>
+                              </w:rPr>
+                              <w:t>Gi</w:t>
+                            </w:r>
+                            <w:proofErr w:type="spellEnd"/>
+                            <w:r>
+                              <w:rPr>
+                                <w:sz w:val="16"/>
+                              </w:rPr>
+                              <w:t xml:space="preserve"> 0/1</w:t>
                             </w:r>
                             <w:r>
                               <w:rPr>
@@ -4779,12 +4959,21 @@
                                 <w:sz w:val="16"/>
                               </w:rPr>
                             </w:pPr>
+                            <w:proofErr w:type="spellStart"/>
                             <w:r>
                               <w:rPr>
                                 <w:sz w:val="16"/>
                                 <w:highlight w:val="yellow"/>
                               </w:rPr>
-                              <w:t xml:space="preserve">Gi </w:t>
+                              <w:t>Gi</w:t>
+                            </w:r>
+                            <w:proofErr w:type="spellEnd"/>
+                            <w:r>
+                              <w:rPr>
+                                <w:sz w:val="16"/>
+                                <w:highlight w:val="yellow"/>
+                              </w:rPr>
+                              <w:t xml:space="preserve"> </w:t>
                             </w:r>
                             <w:r>
                               <w:rPr>
@@ -5264,12 +5453,21 @@
                                 <w:sz w:val="16"/>
                               </w:rPr>
                             </w:pPr>
+                            <w:proofErr w:type="spellStart"/>
                             <w:r>
                               <w:rPr>
                                 <w:sz w:val="16"/>
                                 <w:highlight w:val="yellow"/>
                               </w:rPr>
-                              <w:t>Gi 0</w:t>
+                              <w:t>Gi</w:t>
+                            </w:r>
+                            <w:proofErr w:type="spellEnd"/>
+                            <w:r>
+                              <w:rPr>
+                                <w:sz w:val="16"/>
+                                <w:highlight w:val="yellow"/>
+                              </w:rPr>
+                              <w:t xml:space="preserve"> 0</w:t>
                             </w:r>
                             <w:r>
                               <w:rPr>
@@ -5472,12 +5670,21 @@
                                 <w:sz w:val="16"/>
                               </w:rPr>
                             </w:pPr>
+                            <w:proofErr w:type="spellStart"/>
                             <w:r>
                               <w:rPr>
                                 <w:sz w:val="16"/>
                                 <w:highlight w:val="yellow"/>
                               </w:rPr>
-                              <w:t>Gi 0</w:t>
+                              <w:t>Gi</w:t>
+                            </w:r>
+                            <w:proofErr w:type="spellEnd"/>
+                            <w:r>
+                              <w:rPr>
+                                <w:sz w:val="16"/>
+                                <w:highlight w:val="yellow"/>
+                              </w:rPr>
+                              <w:t xml:space="preserve"> 0</w:t>
                             </w:r>
                             <w:r>
                               <w:rPr>
@@ -5608,12 +5815,21 @@
                                 <w:sz w:val="16"/>
                               </w:rPr>
                             </w:pPr>
+                            <w:proofErr w:type="spellStart"/>
                             <w:r>
                               <w:rPr>
                                 <w:sz w:val="16"/>
                                 <w:highlight w:val="yellow"/>
                               </w:rPr>
-                              <w:t>Gi 0</w:t>
+                              <w:t>Gi</w:t>
+                            </w:r>
+                            <w:proofErr w:type="spellEnd"/>
+                            <w:r>
+                              <w:rPr>
+                                <w:sz w:val="16"/>
+                                <w:highlight w:val="yellow"/>
+                              </w:rPr>
+                              <w:t xml:space="preserve"> 0</w:t>
                             </w:r>
                             <w:r>
                               <w:rPr>
@@ -5743,12 +5959,21 @@
                                 <w:sz w:val="16"/>
                               </w:rPr>
                             </w:pPr>
+                            <w:proofErr w:type="spellStart"/>
                             <w:r>
                               <w:rPr>
                                 <w:sz w:val="16"/>
                                 <w:highlight w:val="yellow"/>
                               </w:rPr>
-                              <w:t>Gi 0</w:t>
+                              <w:t>Gi</w:t>
+                            </w:r>
+                            <w:proofErr w:type="spellEnd"/>
+                            <w:r>
+                              <w:rPr>
+                                <w:sz w:val="16"/>
+                                <w:highlight w:val="yellow"/>
+                              </w:rPr>
+                              <w:t xml:space="preserve"> 0</w:t>
                             </w:r>
                             <w:r>
                               <w:rPr>
@@ -5865,12 +6090,21 @@
                                 <w:sz w:val="16"/>
                               </w:rPr>
                             </w:pPr>
+                            <w:proofErr w:type="spellStart"/>
                             <w:r>
                               <w:rPr>
                                 <w:sz w:val="16"/>
                                 <w:highlight w:val="yellow"/>
                               </w:rPr>
-                              <w:t>Gi 0</w:t>
+                              <w:t>Gi</w:t>
+                            </w:r>
+                            <w:proofErr w:type="spellEnd"/>
+                            <w:r>
+                              <w:rPr>
+                                <w:sz w:val="16"/>
+                                <w:highlight w:val="yellow"/>
+                              </w:rPr>
+                              <w:t xml:space="preserve"> 0</w:t>
                             </w:r>
                             <w:r>
                               <w:rPr>
@@ -5987,12 +6221,21 @@
                                 <w:sz w:val="16"/>
                               </w:rPr>
                             </w:pPr>
+                            <w:proofErr w:type="spellStart"/>
                             <w:r>
                               <w:rPr>
                                 <w:sz w:val="16"/>
                                 <w:highlight w:val="yellow"/>
                               </w:rPr>
-                              <w:t>Gi 0</w:t>
+                              <w:t>Gi</w:t>
+                            </w:r>
+                            <w:proofErr w:type="spellEnd"/>
+                            <w:r>
+                              <w:rPr>
+                                <w:sz w:val="16"/>
+                                <w:highlight w:val="yellow"/>
+                              </w:rPr>
+                              <w:t xml:space="preserve"> 0</w:t>
                             </w:r>
                             <w:r>
                               <w:rPr>
@@ -6109,12 +6352,21 @@
                                 <w:sz w:val="16"/>
                               </w:rPr>
                             </w:pPr>
+                            <w:proofErr w:type="spellStart"/>
                             <w:r>
                               <w:rPr>
                                 <w:sz w:val="16"/>
                                 <w:highlight w:val="yellow"/>
                               </w:rPr>
-                              <w:t>Gi 0</w:t>
+                              <w:t>Gi</w:t>
+                            </w:r>
+                            <w:proofErr w:type="spellEnd"/>
+                            <w:r>
+                              <w:rPr>
+                                <w:sz w:val="16"/>
+                                <w:highlight w:val="yellow"/>
+                              </w:rPr>
+                              <w:t xml:space="preserve"> 0</w:t>
                             </w:r>
                             <w:r>
                               <w:rPr>
@@ -6231,12 +6483,21 @@
                                 <w:sz w:val="16"/>
                               </w:rPr>
                             </w:pPr>
+                            <w:proofErr w:type="spellStart"/>
                             <w:r>
                               <w:rPr>
                                 <w:sz w:val="16"/>
                                 <w:highlight w:val="yellow"/>
                               </w:rPr>
-                              <w:t>Gi 0</w:t>
+                              <w:t>Gi</w:t>
+                            </w:r>
+                            <w:proofErr w:type="spellEnd"/>
+                            <w:r>
+                              <w:rPr>
+                                <w:sz w:val="16"/>
+                                <w:highlight w:val="yellow"/>
+                              </w:rPr>
+                              <w:t xml:space="preserve"> 0</w:t>
                             </w:r>
                             <w:r>
                               <w:rPr>
@@ -6353,12 +6614,21 @@
                                 <w:sz w:val="16"/>
                               </w:rPr>
                             </w:pPr>
+                            <w:proofErr w:type="spellStart"/>
                             <w:r>
                               <w:rPr>
                                 <w:sz w:val="16"/>
                                 <w:highlight w:val="yellow"/>
                               </w:rPr>
-                              <w:t>Gi 0/</w:t>
+                              <w:t>Gi</w:t>
+                            </w:r>
+                            <w:proofErr w:type="spellEnd"/>
+                            <w:r>
+                              <w:rPr>
+                                <w:sz w:val="16"/>
+                                <w:highlight w:val="yellow"/>
+                              </w:rPr>
+                              <w:t xml:space="preserve"> 0/</w:t>
                             </w:r>
                             <w:r>
                               <w:rPr>
@@ -6474,12 +6744,21 @@
                                 <w:sz w:val="16"/>
                               </w:rPr>
                             </w:pPr>
+                            <w:proofErr w:type="spellStart"/>
                             <w:r>
                               <w:rPr>
                                 <w:sz w:val="16"/>
                                 <w:highlight w:val="yellow"/>
                               </w:rPr>
-                              <w:t>Gi 0/1</w:t>
+                              <w:t>Gi</w:t>
+                            </w:r>
+                            <w:proofErr w:type="spellEnd"/>
+                            <w:r>
+                              <w:rPr>
+                                <w:sz w:val="16"/>
+                                <w:highlight w:val="yellow"/>
+                              </w:rPr>
+                              <w:t xml:space="preserve"> 0/1</w:t>
                             </w:r>
                           </w:p>
                         </w:txbxContent>
@@ -6582,12 +6861,21 @@
                                 <w:sz w:val="16"/>
                               </w:rPr>
                             </w:pPr>
+                            <w:proofErr w:type="spellStart"/>
                             <w:r>
                               <w:rPr>
                                 <w:sz w:val="16"/>
                                 <w:highlight w:val="yellow"/>
                               </w:rPr>
-                              <w:t>Gi 0/1</w:t>
+                              <w:t>Gi</w:t>
+                            </w:r>
+                            <w:proofErr w:type="spellEnd"/>
+                            <w:r>
+                              <w:rPr>
+                                <w:sz w:val="16"/>
+                                <w:highlight w:val="yellow"/>
+                              </w:rPr>
+                              <w:t xml:space="preserve"> 0/1</w:t>
                             </w:r>
                           </w:p>
                         </w:txbxContent>
@@ -6689,12 +6977,21 @@
                                 <w:sz w:val="16"/>
                               </w:rPr>
                             </w:pPr>
+                            <w:proofErr w:type="spellStart"/>
                             <w:r>
                               <w:rPr>
                                 <w:sz w:val="16"/>
                                 <w:highlight w:val="yellow"/>
                               </w:rPr>
-                              <w:t>Gi 0/1</w:t>
+                              <w:t>Gi</w:t>
+                            </w:r>
+                            <w:proofErr w:type="spellEnd"/>
+                            <w:r>
+                              <w:rPr>
+                                <w:sz w:val="16"/>
+                                <w:highlight w:val="yellow"/>
+                              </w:rPr>
+                              <w:t xml:space="preserve"> 0/1</w:t>
                             </w:r>
                           </w:p>
                         </w:txbxContent>
@@ -6796,12 +7093,21 @@
                                 <w:sz w:val="16"/>
                               </w:rPr>
                             </w:pPr>
+                            <w:proofErr w:type="spellStart"/>
                             <w:r>
                               <w:rPr>
                                 <w:sz w:val="16"/>
                                 <w:highlight w:val="yellow"/>
                               </w:rPr>
-                              <w:t>Gi 0</w:t>
+                              <w:t>Gi</w:t>
+                            </w:r>
+                            <w:proofErr w:type="spellEnd"/>
+                            <w:r>
+                              <w:rPr>
+                                <w:sz w:val="16"/>
+                                <w:highlight w:val="yellow"/>
+                              </w:rPr>
+                              <w:t xml:space="preserve"> 0</w:t>
                             </w:r>
                             <w:r>
                               <w:rPr>
@@ -6918,12 +7224,21 @@
                                 <w:sz w:val="16"/>
                               </w:rPr>
                             </w:pPr>
+                            <w:proofErr w:type="spellStart"/>
                             <w:r>
                               <w:rPr>
                                 <w:sz w:val="16"/>
                                 <w:highlight w:val="yellow"/>
                               </w:rPr>
-                              <w:t>Gi 0</w:t>
+                              <w:t>Gi</w:t>
+                            </w:r>
+                            <w:proofErr w:type="spellEnd"/>
+                            <w:r>
+                              <w:rPr>
+                                <w:sz w:val="16"/>
+                                <w:highlight w:val="yellow"/>
+                              </w:rPr>
+                              <w:t xml:space="preserve"> 0</w:t>
                             </w:r>
                             <w:r>
                               <w:rPr>
@@ -7040,12 +7355,21 @@
                                 <w:sz w:val="16"/>
                               </w:rPr>
                             </w:pPr>
+                            <w:proofErr w:type="spellStart"/>
                             <w:r>
                               <w:rPr>
                                 <w:sz w:val="16"/>
                                 <w:highlight w:val="yellow"/>
                               </w:rPr>
-                              <w:t>Gi 0</w:t>
+                              <w:t>Gi</w:t>
+                            </w:r>
+                            <w:proofErr w:type="spellEnd"/>
+                            <w:r>
+                              <w:rPr>
+                                <w:sz w:val="16"/>
+                                <w:highlight w:val="yellow"/>
+                              </w:rPr>
+                              <w:t xml:space="preserve"> 0</w:t>
                             </w:r>
                             <w:r>
                               <w:rPr>
@@ -7162,12 +7486,21 @@
                                 <w:sz w:val="16"/>
                               </w:rPr>
                             </w:pPr>
+                            <w:proofErr w:type="spellStart"/>
                             <w:r>
                               <w:rPr>
                                 <w:sz w:val="16"/>
                                 <w:highlight w:val="yellow"/>
                               </w:rPr>
-                              <w:t>Gi 0</w:t>
+                              <w:t>Gi</w:t>
+                            </w:r>
+                            <w:proofErr w:type="spellEnd"/>
+                            <w:r>
+                              <w:rPr>
+                                <w:sz w:val="16"/>
+                                <w:highlight w:val="yellow"/>
+                              </w:rPr>
+                              <w:t xml:space="preserve"> 0</w:t>
                             </w:r>
                             <w:r>
                               <w:rPr>
@@ -7284,12 +7617,21 @@
                                 <w:sz w:val="16"/>
                               </w:rPr>
                             </w:pPr>
+                            <w:proofErr w:type="spellStart"/>
                             <w:r>
                               <w:rPr>
                                 <w:sz w:val="16"/>
                                 <w:highlight w:val="yellow"/>
                               </w:rPr>
-                              <w:t>Gi 0</w:t>
+                              <w:t>Gi</w:t>
+                            </w:r>
+                            <w:proofErr w:type="spellEnd"/>
+                            <w:r>
+                              <w:rPr>
+                                <w:sz w:val="16"/>
+                                <w:highlight w:val="yellow"/>
+                              </w:rPr>
+                              <w:t xml:space="preserve"> 0</w:t>
                             </w:r>
                             <w:r>
                               <w:rPr>
@@ -7406,12 +7748,21 @@
                                 <w:sz w:val="16"/>
                               </w:rPr>
                             </w:pPr>
+                            <w:proofErr w:type="spellStart"/>
                             <w:r>
                               <w:rPr>
                                 <w:sz w:val="16"/>
                                 <w:highlight w:val="yellow"/>
                               </w:rPr>
-                              <w:t>Gi 0</w:t>
+                              <w:t>Gi</w:t>
+                            </w:r>
+                            <w:proofErr w:type="spellEnd"/>
+                            <w:r>
+                              <w:rPr>
+                                <w:sz w:val="16"/>
+                                <w:highlight w:val="yellow"/>
+                              </w:rPr>
+                              <w:t xml:space="preserve"> 0</w:t>
                             </w:r>
                             <w:r>
                               <w:rPr>
@@ -7527,12 +7878,21 @@
                                 <w:sz w:val="16"/>
                               </w:rPr>
                             </w:pPr>
+                            <w:proofErr w:type="spellStart"/>
                             <w:r>
                               <w:rPr>
                                 <w:sz w:val="16"/>
                                 <w:highlight w:val="yellow"/>
                               </w:rPr>
-                              <w:t>Gi 0</w:t>
+                              <w:t>Gi</w:t>
+                            </w:r>
+                            <w:proofErr w:type="spellEnd"/>
+                            <w:r>
+                              <w:rPr>
+                                <w:sz w:val="16"/>
+                                <w:highlight w:val="yellow"/>
+                              </w:rPr>
+                              <w:t xml:space="preserve"> 0</w:t>
                             </w:r>
                             <w:r>
                               <w:rPr>
@@ -7649,12 +8009,21 @@
                                 <w:sz w:val="16"/>
                               </w:rPr>
                             </w:pPr>
+                            <w:proofErr w:type="spellStart"/>
                             <w:r>
                               <w:rPr>
                                 <w:sz w:val="16"/>
                                 <w:highlight w:val="yellow"/>
                               </w:rPr>
-                              <w:t>Gi 0</w:t>
+                              <w:t>Gi</w:t>
+                            </w:r>
+                            <w:proofErr w:type="spellEnd"/>
+                            <w:r>
+                              <w:rPr>
+                                <w:sz w:val="16"/>
+                                <w:highlight w:val="yellow"/>
+                              </w:rPr>
+                              <w:t xml:space="preserve"> 0</w:t>
                             </w:r>
                             <w:r>
                               <w:rPr>
@@ -7771,12 +8140,21 @@
                                 <w:sz w:val="16"/>
                               </w:rPr>
                             </w:pPr>
+                            <w:proofErr w:type="spellStart"/>
                             <w:r>
                               <w:rPr>
                                 <w:sz w:val="16"/>
                                 <w:highlight w:val="yellow"/>
                               </w:rPr>
-                              <w:t>Gi 0</w:t>
+                              <w:t>Gi</w:t>
+                            </w:r>
+                            <w:proofErr w:type="spellEnd"/>
+                            <w:r>
+                              <w:rPr>
+                                <w:sz w:val="16"/>
+                                <w:highlight w:val="yellow"/>
+                              </w:rPr>
+                              <w:t xml:space="preserve"> 0</w:t>
                             </w:r>
                             <w:r>
                               <w:rPr>
@@ -7893,12 +8271,21 @@
                                 <w:sz w:val="16"/>
                               </w:rPr>
                             </w:pPr>
+                            <w:proofErr w:type="spellStart"/>
                             <w:r>
                               <w:rPr>
                                 <w:sz w:val="16"/>
                                 <w:highlight w:val="yellow"/>
                               </w:rPr>
-                              <w:t>Gi 0</w:t>
+                              <w:t>Gi</w:t>
+                            </w:r>
+                            <w:proofErr w:type="spellEnd"/>
+                            <w:r>
+                              <w:rPr>
+                                <w:sz w:val="16"/>
+                                <w:highlight w:val="yellow"/>
+                              </w:rPr>
+                              <w:t xml:space="preserve"> 0</w:t>
                             </w:r>
                             <w:r>
                               <w:rPr>
@@ -8015,12 +8402,21 @@
                                 <w:sz w:val="16"/>
                               </w:rPr>
                             </w:pPr>
+                            <w:proofErr w:type="spellStart"/>
                             <w:r>
                               <w:rPr>
                                 <w:sz w:val="16"/>
                                 <w:highlight w:val="yellow"/>
                               </w:rPr>
-                              <w:t>Gi 0</w:t>
+                              <w:t>Gi</w:t>
+                            </w:r>
+                            <w:proofErr w:type="spellEnd"/>
+                            <w:r>
+                              <w:rPr>
+                                <w:sz w:val="16"/>
+                                <w:highlight w:val="yellow"/>
+                              </w:rPr>
+                              <w:t xml:space="preserve"> 0</w:t>
                             </w:r>
                             <w:r>
                               <w:rPr>
@@ -8137,12 +8533,21 @@
                                 <w:sz w:val="16"/>
                               </w:rPr>
                             </w:pPr>
+                            <w:proofErr w:type="spellStart"/>
                             <w:r>
                               <w:rPr>
                                 <w:sz w:val="16"/>
                                 <w:highlight w:val="yellow"/>
                               </w:rPr>
-                              <w:t>Gi 0/1</w:t>
+                              <w:t>Gi</w:t>
+                            </w:r>
+                            <w:proofErr w:type="spellEnd"/>
+                            <w:r>
+                              <w:rPr>
+                                <w:sz w:val="16"/>
+                                <w:highlight w:val="yellow"/>
+                              </w:rPr>
+                              <w:t xml:space="preserve"> 0/1</w:t>
                             </w:r>
                           </w:p>
                         </w:txbxContent>
@@ -8244,12 +8649,21 @@
                                 <w:sz w:val="16"/>
                               </w:rPr>
                             </w:pPr>
+                            <w:proofErr w:type="spellStart"/>
                             <w:r>
                               <w:rPr>
                                 <w:sz w:val="16"/>
                                 <w:highlight w:val="yellow"/>
                               </w:rPr>
-                              <w:t>Gi 0/1</w:t>
+                              <w:t>Gi</w:t>
+                            </w:r>
+                            <w:proofErr w:type="spellEnd"/>
+                            <w:r>
+                              <w:rPr>
+                                <w:sz w:val="16"/>
+                                <w:highlight w:val="yellow"/>
+                              </w:rPr>
+                              <w:t xml:space="preserve"> 0/1</w:t>
                             </w:r>
                           </w:p>
                         </w:txbxContent>
@@ -8351,12 +8765,21 @@
                                 <w:sz w:val="16"/>
                               </w:rPr>
                             </w:pPr>
+                            <w:proofErr w:type="spellStart"/>
                             <w:r>
                               <w:rPr>
                                 <w:sz w:val="16"/>
                                 <w:highlight w:val="yellow"/>
                               </w:rPr>
-                              <w:t>Gi 0/1</w:t>
+                              <w:t>Gi</w:t>
+                            </w:r>
+                            <w:proofErr w:type="spellEnd"/>
+                            <w:r>
+                              <w:rPr>
+                                <w:sz w:val="16"/>
+                                <w:highlight w:val="yellow"/>
+                              </w:rPr>
+                              <w:t xml:space="preserve"> 0/1</w:t>
                             </w:r>
                           </w:p>
                         </w:txbxContent>
@@ -8458,12 +8881,21 @@
                                 <w:sz w:val="16"/>
                               </w:rPr>
                             </w:pPr>
+                            <w:proofErr w:type="spellStart"/>
                             <w:r>
                               <w:rPr>
                                 <w:sz w:val="16"/>
                                 <w:highlight w:val="yellow"/>
                               </w:rPr>
-                              <w:t>Gi 0/1</w:t>
+                              <w:t>Gi</w:t>
+                            </w:r>
+                            <w:proofErr w:type="spellEnd"/>
+                            <w:r>
+                              <w:rPr>
+                                <w:sz w:val="16"/>
+                                <w:highlight w:val="yellow"/>
+                              </w:rPr>
+                              <w:t xml:space="preserve"> 0/1</w:t>
                             </w:r>
                           </w:p>
                         </w:txbxContent>
@@ -8565,12 +8997,21 @@
                                 <w:sz w:val="16"/>
                               </w:rPr>
                             </w:pPr>
+                            <w:proofErr w:type="spellStart"/>
                             <w:r>
                               <w:rPr>
                                 <w:sz w:val="16"/>
                                 <w:highlight w:val="yellow"/>
                               </w:rPr>
-                              <w:t>Gi 0</w:t>
+                              <w:t>Gi</w:t>
+                            </w:r>
+                            <w:proofErr w:type="spellEnd"/>
+                            <w:r>
+                              <w:rPr>
+                                <w:sz w:val="16"/>
+                                <w:highlight w:val="yellow"/>
+                              </w:rPr>
+                              <w:t xml:space="preserve"> 0</w:t>
                             </w:r>
                             <w:r>
                               <w:rPr>
@@ -8687,12 +9128,21 @@
                                 <w:sz w:val="16"/>
                               </w:rPr>
                             </w:pPr>
+                            <w:proofErr w:type="spellStart"/>
                             <w:r>
                               <w:rPr>
                                 <w:sz w:val="16"/>
                                 <w:highlight w:val="yellow"/>
                               </w:rPr>
-                              <w:t>Gi 0/1</w:t>
+                              <w:t>Gi</w:t>
+                            </w:r>
+                            <w:proofErr w:type="spellEnd"/>
+                            <w:r>
+                              <w:rPr>
+                                <w:sz w:val="16"/>
+                                <w:highlight w:val="yellow"/>
+                              </w:rPr>
+                              <w:t xml:space="preserve"> 0/1</w:t>
                             </w:r>
                           </w:p>
                         </w:txbxContent>
@@ -8794,12 +9244,21 @@
                                 <w:sz w:val="16"/>
                               </w:rPr>
                             </w:pPr>
+                            <w:proofErr w:type="spellStart"/>
                             <w:r>
                               <w:rPr>
                                 <w:sz w:val="16"/>
                                 <w:highlight w:val="yellow"/>
                               </w:rPr>
-                              <w:t>Gi 0</w:t>
+                              <w:t>Gi</w:t>
+                            </w:r>
+                            <w:proofErr w:type="spellEnd"/>
+                            <w:r>
+                              <w:rPr>
+                                <w:sz w:val="16"/>
+                                <w:highlight w:val="yellow"/>
+                              </w:rPr>
+                              <w:t xml:space="preserve"> 0</w:t>
                             </w:r>
                             <w:r>
                               <w:rPr>
@@ -8929,12 +9388,21 @@
                                 <w:sz w:val="16"/>
                               </w:rPr>
                             </w:pPr>
+                            <w:proofErr w:type="spellStart"/>
                             <w:r>
                               <w:rPr>
                                 <w:sz w:val="16"/>
                                 <w:highlight w:val="yellow"/>
                               </w:rPr>
-                              <w:t>Gi 0/1</w:t>
+                              <w:t>Gi</w:t>
+                            </w:r>
+                            <w:proofErr w:type="spellEnd"/>
+                            <w:r>
+                              <w:rPr>
+                                <w:sz w:val="16"/>
+                                <w:highlight w:val="yellow"/>
+                              </w:rPr>
+                              <w:t xml:space="preserve"> 0/1</w:t>
                             </w:r>
                           </w:p>
                         </w:txbxContent>
@@ -9036,12 +9504,21 @@
                                 <w:sz w:val="16"/>
                               </w:rPr>
                             </w:pPr>
+                            <w:proofErr w:type="spellStart"/>
                             <w:r>
                               <w:rPr>
                                 <w:sz w:val="16"/>
                                 <w:highlight w:val="yellow"/>
                               </w:rPr>
-                              <w:t>Gi 0/1</w:t>
+                              <w:t>Gi</w:t>
+                            </w:r>
+                            <w:proofErr w:type="spellEnd"/>
+                            <w:r>
+                              <w:rPr>
+                                <w:sz w:val="16"/>
+                                <w:highlight w:val="yellow"/>
+                              </w:rPr>
+                              <w:t xml:space="preserve"> 0/1</w:t>
                             </w:r>
                           </w:p>
                         </w:txbxContent>
@@ -13916,12 +14393,21 @@
                                 <w:sz w:val="16"/>
                               </w:rPr>
                             </w:pPr>
+                            <w:proofErr w:type="spellStart"/>
                             <w:r>
                               <w:rPr>
                                 <w:sz w:val="16"/>
                                 <w:highlight w:val="yellow"/>
                               </w:rPr>
-                              <w:t>Gi 0/5</w:t>
+                              <w:t>Gi</w:t>
+                            </w:r>
+                            <w:proofErr w:type="spellEnd"/>
+                            <w:r>
+                              <w:rPr>
+                                <w:sz w:val="16"/>
+                                <w:highlight w:val="yellow"/>
+                              </w:rPr>
+                              <w:t xml:space="preserve"> 0/5</w:t>
                             </w:r>
                           </w:p>
                         </w:txbxContent>
@@ -14026,12 +14512,21 @@
                                 <w:sz w:val="16"/>
                               </w:rPr>
                             </w:pPr>
+                            <w:proofErr w:type="spellStart"/>
                             <w:r>
                               <w:rPr>
                                 <w:sz w:val="16"/>
                                 <w:highlight w:val="yellow"/>
                               </w:rPr>
-                              <w:t>Gi 0/1</w:t>
+                              <w:t>Gi</w:t>
+                            </w:r>
+                            <w:proofErr w:type="spellEnd"/>
+                            <w:r>
+                              <w:rPr>
+                                <w:sz w:val="16"/>
+                                <w:highlight w:val="yellow"/>
+                              </w:rPr>
+                              <w:t xml:space="preserve"> 0/1</w:t>
                             </w:r>
                           </w:p>
                         </w:txbxContent>
@@ -14996,12 +15491,21 @@
                                 <w:sz w:val="16"/>
                               </w:rPr>
                             </w:pPr>
+                            <w:proofErr w:type="spellStart"/>
                             <w:r>
                               <w:rPr>
                                 <w:sz w:val="16"/>
                                 <w:highlight w:val="yellow"/>
                               </w:rPr>
-                              <w:t>Gi 0/1</w:t>
+                              <w:t>Gi</w:t>
+                            </w:r>
+                            <w:proofErr w:type="spellEnd"/>
+                            <w:r>
+                              <w:rPr>
+                                <w:sz w:val="16"/>
+                                <w:highlight w:val="yellow"/>
+                              </w:rPr>
+                              <w:t xml:space="preserve"> 0/1</w:t>
                             </w:r>
                           </w:p>
                         </w:txbxContent>
@@ -15489,12 +15993,21 @@
                                 <w:sz w:val="16"/>
                               </w:rPr>
                             </w:pPr>
+                            <w:proofErr w:type="spellStart"/>
                             <w:r>
                               <w:rPr>
                                 <w:sz w:val="16"/>
                                 <w:highlight w:val="yellow"/>
                               </w:rPr>
-                              <w:t>Gi 0/1</w:t>
+                              <w:t>Gi</w:t>
+                            </w:r>
+                            <w:proofErr w:type="spellEnd"/>
+                            <w:r>
+                              <w:rPr>
+                                <w:sz w:val="16"/>
+                                <w:highlight w:val="yellow"/>
+                              </w:rPr>
+                              <w:t xml:space="preserve"> 0/1</w:t>
                             </w:r>
                           </w:p>
                         </w:txbxContent>
@@ -16331,6 +16844,11 @@
         <w:t xml:space="preserve">Auf den Switchen </w:t>
       </w:r>
       <w:r>
+        <w:t xml:space="preserve">SW1, </w:t>
+      </w:r>
+      <w:bookmarkStart w:id="0" w:name="_GoBack"/>
+      <w:bookmarkEnd w:id="0"/>
+      <w:r>
         <w:t xml:space="preserve">SW2 und SW3 </w:t>
       </w:r>
       <w:r>
@@ -16360,11 +16878,29 @@
           <w:numId w:val="14"/>
         </w:numPr>
       </w:pPr>
-      <w:r>
-        <w:t xml:space="preserve">switchport </w:t>
-      </w:r>
-      <w:r>
-        <w:t>trunk encapsulation dot1q</w:t>
+      <w:proofErr w:type="spellStart"/>
+      <w:r>
+        <w:t>switchport</w:t>
+      </w:r>
+      <w:proofErr w:type="spellEnd"/>
+      <w:r>
+        <w:t xml:space="preserve"> </w:t>
+      </w:r>
+      <w:proofErr w:type="spellStart"/>
+      <w:r>
+        <w:t>trunk</w:t>
+      </w:r>
+      <w:proofErr w:type="spellEnd"/>
+      <w:r>
+        <w:t xml:space="preserve"> </w:t>
+      </w:r>
+      <w:proofErr w:type="spellStart"/>
+      <w:r>
+        <w:t>encapsulation</w:t>
+      </w:r>
+      <w:proofErr w:type="spellEnd"/>
+      <w:r>
+        <w:t xml:space="preserve"> dot1q</w:t>
       </w:r>
     </w:p>
     <w:p>
@@ -16375,9 +16911,27 @@
           <w:numId w:val="14"/>
         </w:numPr>
       </w:pPr>
-      <w:r>
-        <w:t>switchport mode trunk</w:t>
-      </w:r>
+      <w:proofErr w:type="spellStart"/>
+      <w:r>
+        <w:t>switchport</w:t>
+      </w:r>
+      <w:proofErr w:type="spellEnd"/>
+      <w:r>
+        <w:t xml:space="preserve"> </w:t>
+      </w:r>
+      <w:proofErr w:type="spellStart"/>
+      <w:r>
+        <w:t>mode</w:t>
+      </w:r>
+      <w:proofErr w:type="spellEnd"/>
+      <w:r>
+        <w:t xml:space="preserve"> </w:t>
+      </w:r>
+      <w:proofErr w:type="spellStart"/>
+      <w:r>
+        <w:t>trunk</w:t>
+      </w:r>
+      <w:proofErr w:type="spellEnd"/>
     </w:p>
     <w:p>
       <w:r>
@@ -16525,7 +17079,40 @@
               </w:tabs>
             </w:pPr>
             <w:r>
-              <w:t>Hold &amp; Hello Timer</w:t>
+              <w:t xml:space="preserve">Hold &amp; </w:t>
+            </w:r>
+            <w:proofErr w:type="spellStart"/>
+            <w:r>
+              <w:t>Hello</w:t>
+            </w:r>
+            <w:proofErr w:type="spellEnd"/>
+            <w:r>
+              <w:t xml:space="preserve"> </w:t>
+            </w:r>
+            <w:proofErr w:type="spellStart"/>
+            <w:r>
+              <w:t>Timer</w:t>
+            </w:r>
+            <w:proofErr w:type="spellEnd"/>
+          </w:p>
+          <w:p>
+            <w:pPr>
+              <w:pStyle w:val="Listenabsatz"/>
+              <w:numPr>
+                <w:ilvl w:val="0"/>
+                <w:numId w:val="1"/>
+              </w:numPr>
+              <w:tabs>
+                <w:tab w:val="left" w:pos="5205"/>
+              </w:tabs>
+            </w:pPr>
+            <w:proofErr w:type="spellStart"/>
+            <w:r>
+              <w:t>Stub</w:t>
+            </w:r>
+            <w:proofErr w:type="spellEnd"/>
+            <w:r>
+              <w:t xml:space="preserve"> Areas</w:t>
             </w:r>
           </w:p>
           <w:p>
@@ -16594,14 +17181,36 @@
         <w:t xml:space="preserve">ein. </w:t>
       </w:r>
       <w:r>
-        <w:t>Setzen Sie auf allen Interfaces, wo möglich, den EIGRP Befehl „passive-interface“. Konfigurieren Sie die  EIGRP Router-ID gemäß der Vorlage der vorherigen Seite.</w:t>
+        <w:t>Setzen Sie auf allen Interfaces, wo möglich, den EIGRP Befehl „passive-interface“. Konfigurieren Sie die</w:t>
+      </w:r>
+      <w:r>
+        <w:t xml:space="preserve"> </w:t>
+      </w:r>
+      <w:r>
+        <w:t>EIGRP Router-ID gemäß der Vorlage der vorherigen Seite.</w:t>
       </w:r>
       <w:r>
         <w:br/>
       </w:r>
       <w:r>
         <w:br/>
-        <w:t xml:space="preserve">Das interface loopback 0 auf </w:t>
+        <w:t xml:space="preserve">Das </w:t>
+      </w:r>
+      <w:proofErr w:type="spellStart"/>
+      <w:r>
+        <w:t>interface</w:t>
+      </w:r>
+      <w:proofErr w:type="spellEnd"/>
+      <w:r>
+        <w:t xml:space="preserve"> </w:t>
+      </w:r>
+      <w:proofErr w:type="spellStart"/>
+      <w:r>
+        <w:t>loopback</w:t>
+      </w:r>
+      <w:proofErr w:type="spellEnd"/>
+      <w:r>
+        <w:t xml:space="preserve"> 0 auf </w:t>
       </w:r>
       <w:r>
         <w:rPr>
@@ -16610,7 +17219,34 @@
         <w:t>R6</w:t>
       </w:r>
       <w:r>
-        <w:t xml:space="preserve"> soll nicht mit Hilfe von EIGRP propagiert werden.</w:t>
+        <w:t xml:space="preserve"> soll nicht mit Hi</w:t>
+      </w:r>
+      <w:r>
+        <w:t>lfe von EIGRP propagiert werden.</w:t>
+      </w:r>
+      <w:r>
+        <w:br/>
+      </w:r>
+      <w:r>
+        <w:br/>
+        <w:t xml:space="preserve">Beachten Sie die EIGRP </w:t>
+      </w:r>
+      <w:proofErr w:type="spellStart"/>
+      <w:r>
+        <w:t>Stub</w:t>
+      </w:r>
+      <w:proofErr w:type="spellEnd"/>
+      <w:r>
+        <w:t xml:space="preserve"> Area bei Router </w:t>
+      </w:r>
+      <w:r>
+        <w:rPr>
+          <w:color w:val="538135" w:themeColor="accent6" w:themeShade="BF"/>
+        </w:rPr>
+        <w:t>R4</w:t>
+      </w:r>
+      <w:r>
+        <w:t>.</w:t>
       </w:r>
     </w:p>
     <w:p>
@@ -16647,7 +17283,23 @@
         <w:t xml:space="preserve">EIGRP </w:t>
       </w:r>
       <w:r>
-        <w:t>Hold &amp; Hello Timer wie folgt:</w:t>
+        <w:t xml:space="preserve">Hold &amp; </w:t>
+      </w:r>
+      <w:proofErr w:type="spellStart"/>
+      <w:r>
+        <w:t>Hello</w:t>
+      </w:r>
+      <w:proofErr w:type="spellEnd"/>
+      <w:r>
+        <w:t xml:space="preserve"> </w:t>
+      </w:r>
+      <w:proofErr w:type="spellStart"/>
+      <w:r>
+        <w:t>Timer</w:t>
+      </w:r>
+      <w:proofErr w:type="spellEnd"/>
+      <w:r>
+        <w:t xml:space="preserve"> wie folgt:</w:t>
       </w:r>
     </w:p>
     <w:p>
@@ -16722,8 +17374,13 @@
               <w:ind w:left="0"/>
               <w:cnfStyle w:val="100000000000" w:firstRow="1" w:lastRow="0" w:firstColumn="0" w:lastColumn="0" w:oddVBand="0" w:evenVBand="0" w:oddHBand="0" w:evenHBand="0" w:firstRowFirstColumn="0" w:firstRowLastColumn="0" w:lastRowFirstColumn="0" w:lastRowLastColumn="0"/>
             </w:pPr>
+            <w:proofErr w:type="spellStart"/>
             <w:r>
-              <w:t>Hello (in Sek)</w:t>
+              <w:t>Hello</w:t>
+            </w:r>
+            <w:proofErr w:type="spellEnd"/>
+            <w:r>
+              <w:t xml:space="preserve"> (in Sek)</w:t>
             </w:r>
           </w:p>
         </w:tc>
@@ -16790,8 +17447,13 @@
               <w:ind w:left="0"/>
               <w:cnfStyle w:val="000000100000" w:firstRow="0" w:lastRow="0" w:firstColumn="0" w:lastColumn="0" w:oddVBand="0" w:evenVBand="0" w:oddHBand="1" w:evenHBand="0" w:firstRowFirstColumn="0" w:firstRowLastColumn="0" w:lastRowFirstColumn="0" w:lastRowLastColumn="0"/>
             </w:pPr>
+            <w:proofErr w:type="spellStart"/>
             <w:r>
-              <w:t>Gi 0/2</w:t>
+              <w:t>Gi</w:t>
+            </w:r>
+            <w:proofErr w:type="spellEnd"/>
+            <w:r>
+              <w:t xml:space="preserve"> 0/2</w:t>
             </w:r>
           </w:p>
         </w:tc>
@@ -16877,8 +17539,13 @@
               <w:ind w:left="0"/>
               <w:cnfStyle w:val="000000000000" w:firstRow="0" w:lastRow="0" w:firstColumn="0" w:lastColumn="0" w:oddVBand="0" w:evenVBand="0" w:oddHBand="0" w:evenHBand="0" w:firstRowFirstColumn="0" w:firstRowLastColumn="0" w:lastRowFirstColumn="0" w:lastRowLastColumn="0"/>
             </w:pPr>
+            <w:proofErr w:type="spellStart"/>
             <w:r>
-              <w:t>Gi 0/2</w:t>
+              <w:t>Gi</w:t>
+            </w:r>
+            <w:proofErr w:type="spellEnd"/>
+            <w:r>
+              <w:t xml:space="preserve"> 0/2</w:t>
             </w:r>
           </w:p>
         </w:tc>
@@ -17017,6 +17684,7 @@
                 <w:rFonts w:ascii="Consolas" w:hAnsi="Consolas" w:cs="Consolas"/>
                 <w:sz w:val="20"/>
                 <w:szCs w:val="20"/>
+                <w:lang w:val="en-GB"/>
               </w:rPr>
             </w:pPr>
             <w:r>
@@ -17025,16 +17693,9 @@
                 <w:sz w:val="20"/>
                 <w:szCs w:val="20"/>
                 <w:highlight w:val="cyan"/>
+                <w:lang w:val="en-GB"/>
               </w:rPr>
               <w:br/>
-            </w:r>
-            <w:r>
-              <w:rPr>
-                <w:rFonts w:ascii="Consolas" w:hAnsi="Consolas" w:cs="Consolas"/>
-                <w:sz w:val="20"/>
-                <w:szCs w:val="20"/>
-                <w:highlight w:val="cyan"/>
-              </w:rPr>
               <w:t>R1#</w:t>
             </w:r>
             <w:r>
@@ -17042,24 +17703,29 @@
                 <w:rFonts w:ascii="Consolas" w:hAnsi="Consolas" w:cs="Consolas"/>
                 <w:sz w:val="20"/>
                 <w:szCs w:val="20"/>
+                <w:lang w:val="en-GB"/>
               </w:rPr>
-              <w:t>show ip</w:t>
+              <w:t xml:space="preserve">show </w:t>
             </w:r>
+            <w:proofErr w:type="spellStart"/>
             <w:r>
               <w:rPr>
                 <w:rFonts w:ascii="Consolas" w:hAnsi="Consolas" w:cs="Consolas"/>
                 <w:sz w:val="20"/>
                 <w:szCs w:val="20"/>
+                <w:lang w:val="en-GB"/>
               </w:rPr>
-              <w:t xml:space="preserve"> </w:t>
+              <w:t>ip</w:t>
             </w:r>
+            <w:proofErr w:type="spellEnd"/>
             <w:r>
               <w:rPr>
                 <w:rFonts w:ascii="Consolas" w:hAnsi="Consolas" w:cs="Consolas"/>
                 <w:sz w:val="20"/>
                 <w:szCs w:val="20"/>
+                <w:lang w:val="en-GB"/>
               </w:rPr>
-              <w:t>route</w:t>
+              <w:t xml:space="preserve"> route</w:t>
             </w:r>
           </w:p>
           <w:p>
@@ -17071,6 +17737,7 @@
                 <w:rFonts w:ascii="Consolas" w:hAnsi="Consolas" w:cs="Consolas"/>
                 <w:sz w:val="12"/>
                 <w:szCs w:val="20"/>
+                <w:lang w:val="en-GB"/>
               </w:rPr>
             </w:pPr>
           </w:p>
@@ -17083,6 +17750,7 @@
                 <w:rFonts w:ascii="Consolas" w:hAnsi="Consolas" w:cs="Consolas"/>
                 <w:sz w:val="20"/>
                 <w:szCs w:val="20"/>
+                <w:lang w:val="en-GB"/>
               </w:rPr>
             </w:pPr>
             <w:r>
@@ -17090,6 +17758,7 @@
                 <w:rFonts w:ascii="Consolas" w:hAnsi="Consolas" w:cs="Consolas"/>
                 <w:sz w:val="20"/>
                 <w:szCs w:val="20"/>
+                <w:lang w:val="en-GB"/>
               </w:rPr>
               <w:t>&lt;…&gt;</w:t>
             </w:r>
@@ -17103,6 +17772,7 @@
                 <w:rFonts w:ascii="Consolas" w:hAnsi="Consolas" w:cs="Consolas"/>
                 <w:sz w:val="12"/>
                 <w:szCs w:val="20"/>
+                <w:lang w:val="en-GB"/>
               </w:rPr>
             </w:pPr>
           </w:p>
@@ -17115,6 +17785,7 @@
                 <w:rFonts w:ascii="Consolas" w:hAnsi="Consolas" w:cs="Consolas"/>
                 <w:sz w:val="20"/>
                 <w:szCs w:val="20"/>
+                <w:lang w:val="en-GB"/>
               </w:rPr>
             </w:pPr>
             <w:r>
@@ -17122,6 +17793,7 @@
                 <w:rFonts w:ascii="Consolas" w:hAnsi="Consolas" w:cs="Consolas"/>
                 <w:sz w:val="20"/>
                 <w:szCs w:val="20"/>
+                <w:lang w:val="en-GB"/>
               </w:rPr>
               <w:t>Gateway of last resort is not set</w:t>
             </w:r>
@@ -17135,6 +17807,7 @@
                 <w:rFonts w:ascii="Consolas" w:hAnsi="Consolas" w:cs="Consolas"/>
                 <w:sz w:val="20"/>
                 <w:szCs w:val="20"/>
+                <w:lang w:val="en-GB"/>
               </w:rPr>
             </w:pPr>
           </w:p>
@@ -17147,6 +17820,7 @@
                 <w:rFonts w:ascii="Consolas" w:hAnsi="Consolas" w:cs="Consolas"/>
                 <w:sz w:val="20"/>
                 <w:szCs w:val="20"/>
+                <w:lang w:val="en-GB"/>
               </w:rPr>
             </w:pPr>
             <w:r>
@@ -17154,8 +17828,29 @@
                 <w:rFonts w:ascii="Consolas" w:hAnsi="Consolas" w:cs="Consolas"/>
                 <w:sz w:val="20"/>
                 <w:szCs w:val="20"/>
+                <w:lang w:val="en-GB"/>
               </w:rPr>
-              <w:t xml:space="preserve">      10.0.0.0/8 is variably subnetted, 16 subnets, 2 masks</w:t>
+              <w:t xml:space="preserve">      10.0.0.0/8 is variably </w:t>
+            </w:r>
+            <w:proofErr w:type="spellStart"/>
+            <w:r>
+              <w:rPr>
+                <w:rFonts w:ascii="Consolas" w:hAnsi="Consolas" w:cs="Consolas"/>
+                <w:sz w:val="20"/>
+                <w:szCs w:val="20"/>
+                <w:lang w:val="en-GB"/>
+              </w:rPr>
+              <w:t>subnetted</w:t>
+            </w:r>
+            <w:proofErr w:type="spellEnd"/>
+            <w:r>
+              <w:rPr>
+                <w:rFonts w:ascii="Consolas" w:hAnsi="Consolas" w:cs="Consolas"/>
+                <w:sz w:val="20"/>
+                <w:szCs w:val="20"/>
+                <w:lang w:val="en-GB"/>
+              </w:rPr>
+              <w:t>, 16 subnets, 2 masks</w:t>
             </w:r>
           </w:p>
           <w:p>
@@ -17167,6 +17862,7 @@
                 <w:rFonts w:ascii="Consolas" w:hAnsi="Consolas" w:cs="Consolas"/>
                 <w:sz w:val="20"/>
                 <w:szCs w:val="20"/>
+                <w:lang w:val="en-GB"/>
               </w:rPr>
             </w:pPr>
             <w:r>
@@ -17174,6 +17870,7 @@
                 <w:rFonts w:ascii="Consolas" w:hAnsi="Consolas" w:cs="Consolas"/>
                 <w:sz w:val="20"/>
                 <w:szCs w:val="20"/>
+                <w:lang w:val="en-GB"/>
               </w:rPr>
               <w:t>C        10.1.6.0/24 is directly connected, GigabitEthernet0/1</w:t>
             </w:r>
@@ -17187,6 +17884,7 @@
                 <w:rFonts w:ascii="Consolas" w:hAnsi="Consolas" w:cs="Consolas"/>
                 <w:sz w:val="20"/>
                 <w:szCs w:val="20"/>
+                <w:lang w:val="en-GB"/>
               </w:rPr>
             </w:pPr>
             <w:r>
@@ -17194,6 +17892,7 @@
                 <w:rFonts w:ascii="Consolas" w:hAnsi="Consolas" w:cs="Consolas"/>
                 <w:sz w:val="20"/>
                 <w:szCs w:val="20"/>
+                <w:lang w:val="en-GB"/>
               </w:rPr>
               <w:t>L        10.1.6.1/32 is directly connected, GigabitEthernet0/1</w:t>
             </w:r>
@@ -17207,6 +17906,7 @@
                 <w:rFonts w:ascii="Consolas" w:hAnsi="Consolas" w:cs="Consolas"/>
                 <w:sz w:val="20"/>
                 <w:szCs w:val="20"/>
+                <w:lang w:val="en-GB"/>
               </w:rPr>
             </w:pPr>
             <w:r>
@@ -17214,6 +17914,7 @@
                 <w:rFonts w:ascii="Consolas" w:hAnsi="Consolas" w:cs="Consolas"/>
                 <w:sz w:val="20"/>
                 <w:szCs w:val="20"/>
+                <w:lang w:val="en-GB"/>
               </w:rPr>
               <w:t>D        10.2.3.0/24 [90/3072] via 10.1.6.2, 01:16:58, GigabitEthernet0/1</w:t>
             </w:r>
@@ -17227,6 +17928,7 @@
                 <w:rFonts w:ascii="Consolas" w:hAnsi="Consolas" w:cs="Consolas"/>
                 <w:sz w:val="20"/>
                 <w:szCs w:val="20"/>
+                <w:lang w:val="en-GB"/>
               </w:rPr>
             </w:pPr>
             <w:r>
@@ -17234,6 +17936,7 @@
                 <w:rFonts w:ascii="Consolas" w:hAnsi="Consolas" w:cs="Consolas"/>
                 <w:sz w:val="20"/>
                 <w:szCs w:val="20"/>
+                <w:lang w:val="en-GB"/>
               </w:rPr>
               <w:t>D        10.2.7.0/24 [90/3072] via 10.1.6.2, 01:16:58, GigabitEthernet0/1</w:t>
             </w:r>
@@ -17247,6 +17950,7 @@
                 <w:rFonts w:ascii="Consolas" w:hAnsi="Consolas" w:cs="Consolas"/>
                 <w:sz w:val="20"/>
                 <w:szCs w:val="20"/>
+                <w:lang w:val="en-GB"/>
               </w:rPr>
             </w:pPr>
             <w:r>
@@ -17254,6 +17958,7 @@
                 <w:rFonts w:ascii="Consolas" w:hAnsi="Consolas" w:cs="Consolas"/>
                 <w:sz w:val="20"/>
                 <w:szCs w:val="20"/>
+                <w:lang w:val="en-GB"/>
               </w:rPr>
               <w:t>D        10.3.4.0/24 [90/3328] via 10.1.6.6, 00:53:46, GigabitEthernet0/1</w:t>
             </w:r>
@@ -17267,6 +17972,7 @@
                 <w:rFonts w:ascii="Consolas" w:hAnsi="Consolas" w:cs="Consolas"/>
                 <w:sz w:val="20"/>
                 <w:szCs w:val="20"/>
+                <w:lang w:val="en-GB"/>
               </w:rPr>
             </w:pPr>
             <w:r>
@@ -17274,6 +17980,7 @@
                 <w:rFonts w:ascii="Consolas" w:hAnsi="Consolas" w:cs="Consolas"/>
                 <w:sz w:val="20"/>
                 <w:szCs w:val="20"/>
+                <w:lang w:val="en-GB"/>
               </w:rPr>
               <w:t xml:space="preserve">                     [90/3328] via 10.1.6.2, 00:53:46, GigabitEthernet0/1</w:t>
             </w:r>
@@ -17287,6 +17994,7 @@
                 <w:rFonts w:ascii="Consolas" w:hAnsi="Consolas" w:cs="Consolas"/>
                 <w:sz w:val="20"/>
                 <w:szCs w:val="20"/>
+                <w:lang w:val="en-GB"/>
               </w:rPr>
             </w:pPr>
             <w:r>
@@ -17294,6 +18002,7 @@
                 <w:rFonts w:ascii="Consolas" w:hAnsi="Consolas" w:cs="Consolas"/>
                 <w:sz w:val="20"/>
                 <w:szCs w:val="20"/>
+                <w:lang w:val="en-GB"/>
               </w:rPr>
               <w:t>D        10.3.6.0/24 [90/3072] via 10.1.6.6, 00:55:27, GigabitEthernet0/1</w:t>
             </w:r>
@@ -17307,6 +18016,7 @@
                 <w:rFonts w:ascii="Consolas" w:hAnsi="Consolas" w:cs="Consolas"/>
                 <w:sz w:val="20"/>
                 <w:szCs w:val="20"/>
+                <w:lang w:val="en-GB"/>
               </w:rPr>
             </w:pPr>
             <w:r>
@@ -17314,6 +18024,7 @@
                 <w:rFonts w:ascii="Consolas" w:hAnsi="Consolas" w:cs="Consolas"/>
                 <w:sz w:val="20"/>
                 <w:szCs w:val="20"/>
+                <w:lang w:val="en-GB"/>
               </w:rPr>
               <w:t>D        10.4.7.0/24 [90/3328] via 10.1.6.6, 00:53:16, GigabitEthernet0/1</w:t>
             </w:r>
@@ -17327,6 +18038,7 @@
                 <w:rFonts w:ascii="Consolas" w:hAnsi="Consolas" w:cs="Consolas"/>
                 <w:sz w:val="20"/>
                 <w:szCs w:val="20"/>
+                <w:lang w:val="en-GB"/>
               </w:rPr>
             </w:pPr>
             <w:r>
@@ -17334,6 +18046,7 @@
                 <w:rFonts w:ascii="Consolas" w:hAnsi="Consolas" w:cs="Consolas"/>
                 <w:sz w:val="20"/>
                 <w:szCs w:val="20"/>
+                <w:lang w:val="en-GB"/>
               </w:rPr>
               <w:t xml:space="preserve">                     [90/3328] via 10.1.6.2, 00:53:16, GigabitEthernet0/1</w:t>
             </w:r>
@@ -17347,6 +18060,7 @@
                 <w:rFonts w:ascii="Consolas" w:hAnsi="Consolas" w:cs="Consolas"/>
                 <w:sz w:val="20"/>
                 <w:szCs w:val="20"/>
+                <w:lang w:val="en-GB"/>
               </w:rPr>
             </w:pPr>
             <w:r>
@@ -17354,6 +18068,7 @@
                 <w:rFonts w:ascii="Consolas" w:hAnsi="Consolas" w:cs="Consolas"/>
                 <w:sz w:val="20"/>
                 <w:szCs w:val="20"/>
+                <w:lang w:val="en-GB"/>
               </w:rPr>
               <w:t>D        10.6.7.0/24 [90/3072] via 10.1.6.6, 00:55:27, GigabitEthernet0/1</w:t>
             </w:r>
@@ -17367,6 +18082,7 @@
                 <w:rFonts w:ascii="Consolas" w:hAnsi="Consolas" w:cs="Consolas"/>
                 <w:sz w:val="20"/>
                 <w:szCs w:val="20"/>
+                <w:lang w:val="en-GB"/>
               </w:rPr>
             </w:pPr>
             <w:r>
@@ -17374,6 +18090,7 @@
                 <w:rFonts w:ascii="Consolas" w:hAnsi="Consolas" w:cs="Consolas"/>
                 <w:sz w:val="20"/>
                 <w:szCs w:val="20"/>
+                <w:lang w:val="en-GB"/>
               </w:rPr>
               <w:t>D        10.6.8.0/24 [90/3072] via 10.1.6.6, 00:55:27, GigabitEthernet0/1</w:t>
             </w:r>
@@ -17387,6 +18104,7 @@
                 <w:rFonts w:ascii="Consolas" w:hAnsi="Consolas" w:cs="Consolas"/>
                 <w:sz w:val="20"/>
                 <w:szCs w:val="20"/>
+                <w:lang w:val="en-GB"/>
               </w:rPr>
             </w:pPr>
             <w:r>
@@ -17394,6 +18112,7 @@
                 <w:rFonts w:ascii="Consolas" w:hAnsi="Consolas" w:cs="Consolas"/>
                 <w:sz w:val="20"/>
                 <w:szCs w:val="20"/>
+                <w:lang w:val="en-GB"/>
               </w:rPr>
               <w:t>D        10.6.9.0/24 [90/3072] via 10.1.6.6, 00:55:27, GigabitEthernet0/1</w:t>
             </w:r>
@@ -17407,6 +18126,7 @@
                 <w:rFonts w:ascii="Consolas" w:hAnsi="Consolas" w:cs="Consolas"/>
                 <w:sz w:val="20"/>
                 <w:szCs w:val="20"/>
+                <w:lang w:val="en-GB"/>
               </w:rPr>
             </w:pPr>
             <w:r>
@@ -17414,6 +18134,7 @@
                 <w:rFonts w:ascii="Consolas" w:hAnsi="Consolas" w:cs="Consolas"/>
                 <w:sz w:val="20"/>
                 <w:szCs w:val="20"/>
+                <w:lang w:val="en-GB"/>
               </w:rPr>
               <w:t>D        10.8.9.0/24 [90/3328] via 10.1.6.6, 00:52:40, GigabitEthernet0/1</w:t>
             </w:r>
@@ -17427,6 +18148,7 @@
                 <w:rFonts w:ascii="Consolas" w:hAnsi="Consolas" w:cs="Consolas"/>
                 <w:sz w:val="20"/>
                 <w:szCs w:val="20"/>
+                <w:lang w:val="en-GB"/>
               </w:rPr>
             </w:pPr>
             <w:r>
@@ -17434,6 +18156,7 @@
                 <w:rFonts w:ascii="Consolas" w:hAnsi="Consolas" w:cs="Consolas"/>
                 <w:sz w:val="20"/>
                 <w:szCs w:val="20"/>
+                <w:lang w:val="en-GB"/>
               </w:rPr>
               <w:t>D        10.8.10.0/24 [90/3328] via 10.1.6.6, 00:52:40, GigabitEthernet0/1</w:t>
             </w:r>
@@ -17447,6 +18170,7 @@
                 <w:rFonts w:ascii="Consolas" w:hAnsi="Consolas" w:cs="Consolas"/>
                 <w:sz w:val="20"/>
                 <w:szCs w:val="20"/>
+                <w:lang w:val="en-GB"/>
               </w:rPr>
             </w:pPr>
             <w:r>
@@ -17454,6 +18178,7 @@
                 <w:rFonts w:ascii="Consolas" w:hAnsi="Consolas" w:cs="Consolas"/>
                 <w:sz w:val="20"/>
                 <w:szCs w:val="20"/>
+                <w:lang w:val="en-GB"/>
               </w:rPr>
               <w:t>D        10.9.11.0/24 [90/3328] via 10.1.6.6, 00:06:12, GigabitEthernet0/1</w:t>
             </w:r>
@@ -17467,6 +18192,7 @@
                 <w:rFonts w:ascii="Consolas" w:hAnsi="Consolas" w:cs="Consolas"/>
                 <w:sz w:val="20"/>
                 <w:szCs w:val="20"/>
+                <w:lang w:val="en-GB"/>
               </w:rPr>
             </w:pPr>
             <w:r>
@@ -17474,6 +18200,7 @@
                 <w:rFonts w:ascii="Consolas" w:hAnsi="Consolas" w:cs="Consolas"/>
                 <w:sz w:val="20"/>
                 <w:szCs w:val="20"/>
+                <w:lang w:val="en-GB"/>
               </w:rPr>
               <w:t>D        10.10.11.0/24 [90/3584] via 10.1.6.6, 00:38:03, GigabitEthernet0/1</w:t>
             </w:r>
@@ -17487,6 +18214,7 @@
                 <w:rFonts w:ascii="Consolas" w:hAnsi="Consolas" w:cs="Consolas"/>
                 <w:sz w:val="20"/>
                 <w:szCs w:val="20"/>
+                <w:lang w:val="en-GB"/>
               </w:rPr>
             </w:pPr>
             <w:r>
@@ -17494,6 +18222,7 @@
                 <w:rFonts w:ascii="Consolas" w:hAnsi="Consolas" w:cs="Consolas"/>
                 <w:sz w:val="20"/>
                 <w:szCs w:val="20"/>
+                <w:lang w:val="en-GB"/>
               </w:rPr>
               <w:t>D        10.10.12.0/24 [90/3584] via 10.1.6.6, 00:52:40, GigabitEthernet0/1</w:t>
             </w:r>
@@ -17507,6 +18236,7 @@
                 <w:rFonts w:ascii="Consolas" w:hAnsi="Consolas" w:cs="Consolas"/>
                 <w:sz w:val="20"/>
                 <w:szCs w:val="20"/>
+                <w:lang w:val="en-GB"/>
               </w:rPr>
             </w:pPr>
             <w:r>
@@ -17514,6 +18244,7 @@
                 <w:rFonts w:ascii="Consolas" w:hAnsi="Consolas" w:cs="Consolas"/>
                 <w:sz w:val="20"/>
                 <w:szCs w:val="20"/>
+                <w:lang w:val="en-GB"/>
               </w:rPr>
               <w:t>D        10.11.12.0/24 [90/3584] via 10.1.6.6, 00:06:08, GigabitEthernet0/1</w:t>
             </w:r>
@@ -17527,6 +18258,7 @@
                 <w:rFonts w:ascii="Consolas" w:hAnsi="Consolas" w:cs="Consolas"/>
                 <w:sz w:val="20"/>
                 <w:szCs w:val="20"/>
+                <w:lang w:val="en-GB"/>
               </w:rPr>
             </w:pPr>
             <w:r>
@@ -17534,14 +18266,36 @@
                 <w:rFonts w:ascii="Consolas" w:hAnsi="Consolas" w:cs="Consolas"/>
                 <w:sz w:val="20"/>
                 <w:szCs w:val="20"/>
+                <w:lang w:val="en-GB"/>
               </w:rPr>
-              <w:t xml:space="preserve">      172.10.0.0/16 is variably subnetted, 5 subnets, 5 masks</w:t>
+              <w:t xml:space="preserve">      172.10.0.0/16 is variably </w:t>
+            </w:r>
+            <w:proofErr w:type="spellStart"/>
+            <w:r>
+              <w:rPr>
+                <w:rFonts w:ascii="Consolas" w:hAnsi="Consolas" w:cs="Consolas"/>
+                <w:sz w:val="20"/>
+                <w:szCs w:val="20"/>
+                <w:lang w:val="en-GB"/>
+              </w:rPr>
+              <w:t>subnetted</w:t>
+            </w:r>
+            <w:proofErr w:type="spellEnd"/>
+            <w:r>
+              <w:rPr>
+                <w:rFonts w:ascii="Consolas" w:hAnsi="Consolas" w:cs="Consolas"/>
+                <w:sz w:val="20"/>
+                <w:szCs w:val="20"/>
+                <w:lang w:val="en-GB"/>
+              </w:rPr>
+              <w:t>, 5 subnets, 5 masks</w:t>
             </w:r>
             <w:r>
               <w:rPr>
                 <w:rFonts w:ascii="Consolas" w:hAnsi="Consolas" w:cs="Consolas"/>
                 <w:sz w:val="20"/>
                 <w:szCs w:val="20"/>
+                <w:lang w:val="en-GB"/>
               </w:rPr>
               <w:br/>
             </w:r>
@@ -17550,6 +18304,7 @@
                 <w:rFonts w:ascii="Consolas" w:hAnsi="Consolas" w:cs="Consolas"/>
                 <w:sz w:val="20"/>
                 <w:szCs w:val="20"/>
+                <w:lang w:val="en-GB"/>
               </w:rPr>
               <w:t xml:space="preserve">D      </w:t>
             </w:r>
@@ -17558,6 +18313,7 @@
                 <w:rFonts w:ascii="Consolas" w:hAnsi="Consolas" w:cs="Consolas"/>
                 <w:sz w:val="20"/>
                 <w:szCs w:val="20"/>
+                <w:lang w:val="en-GB"/>
               </w:rPr>
               <w:t xml:space="preserve">  </w:t>
             </w:r>
@@ -17566,6 +18322,7 @@
                 <w:rFonts w:ascii="Consolas" w:hAnsi="Consolas" w:cs="Consolas"/>
                 <w:sz w:val="20"/>
                 <w:szCs w:val="20"/>
+                <w:lang w:val="en-GB"/>
               </w:rPr>
               <w:t>172.10.10.0/24 [90/3840] via 10.1.6.6, 00:55:27, GigabitEthernet0/1</w:t>
             </w:r>
@@ -17579,6 +18336,7 @@
                 <w:rFonts w:ascii="Consolas" w:hAnsi="Consolas" w:cs="Consolas"/>
                 <w:sz w:val="20"/>
                 <w:szCs w:val="20"/>
+                <w:lang w:val="en-GB"/>
               </w:rPr>
             </w:pPr>
             <w:r>
@@ -17586,6 +18344,7 @@
                 <w:rFonts w:ascii="Consolas" w:hAnsi="Consolas" w:cs="Consolas"/>
                 <w:sz w:val="20"/>
                 <w:szCs w:val="20"/>
+                <w:lang w:val="en-GB"/>
               </w:rPr>
               <w:t>D        172.10.20.0/25 [90/3840] via 10.1.6.6, 00:55:27, GigabitEthernet0/1</w:t>
             </w:r>
@@ -17599,6 +18358,7 @@
                 <w:rFonts w:ascii="Consolas" w:hAnsi="Consolas" w:cs="Consolas"/>
                 <w:sz w:val="20"/>
                 <w:szCs w:val="20"/>
+                <w:lang w:val="en-GB"/>
               </w:rPr>
             </w:pPr>
             <w:r>
@@ -17606,6 +18366,7 @@
                 <w:rFonts w:ascii="Consolas" w:hAnsi="Consolas" w:cs="Consolas"/>
                 <w:sz w:val="20"/>
                 <w:szCs w:val="20"/>
+                <w:lang w:val="en-GB"/>
               </w:rPr>
               <w:t>D        172.10.30.0/26 [90/3840] via 10.1.6.6, 00:55:27, GigabitEthernet0/1</w:t>
             </w:r>
@@ -17619,6 +18380,7 @@
                 <w:rFonts w:ascii="Consolas" w:hAnsi="Consolas" w:cs="Consolas"/>
                 <w:sz w:val="20"/>
                 <w:szCs w:val="20"/>
+                <w:lang w:val="en-GB"/>
               </w:rPr>
             </w:pPr>
             <w:r>
@@ -17626,6 +18388,7 @@
                 <w:rFonts w:ascii="Consolas" w:hAnsi="Consolas" w:cs="Consolas"/>
                 <w:sz w:val="20"/>
                 <w:szCs w:val="20"/>
+                <w:lang w:val="en-GB"/>
               </w:rPr>
               <w:t>D        172.10.40.0/27 [90/3840] via 10.1.6.6, 00:55:27, GigabitEthernet0/1</w:t>
             </w:r>
@@ -17639,6 +18402,7 @@
                 <w:rFonts w:ascii="Consolas" w:hAnsi="Consolas" w:cs="Consolas"/>
                 <w:sz w:val="20"/>
                 <w:szCs w:val="20"/>
+                <w:lang w:val="en-GB"/>
               </w:rPr>
             </w:pPr>
             <w:r>
@@ -17646,6 +18410,7 @@
                 <w:rFonts w:ascii="Consolas" w:hAnsi="Consolas" w:cs="Consolas"/>
                 <w:sz w:val="20"/>
                 <w:szCs w:val="20"/>
+                <w:lang w:val="en-GB"/>
               </w:rPr>
               <w:t>D        172.10.50.0/28 [90/3840] via 10.1.6.6, 00:55:27, GigabitEthernet0/1</w:t>
             </w:r>
@@ -17659,6 +18424,7 @@
                 <w:rFonts w:ascii="Consolas" w:hAnsi="Consolas" w:cs="Consolas"/>
                 <w:sz w:val="20"/>
                 <w:szCs w:val="20"/>
+                <w:lang w:val="en-GB"/>
               </w:rPr>
             </w:pPr>
             <w:r>
@@ -17666,8 +18432,29 @@
                 <w:rFonts w:ascii="Consolas" w:hAnsi="Consolas" w:cs="Consolas"/>
                 <w:sz w:val="20"/>
                 <w:szCs w:val="20"/>
+                <w:lang w:val="en-GB"/>
               </w:rPr>
-              <w:t xml:space="preserve">      172.20.0.0/24 is subnetted, 3 subnets</w:t>
+              <w:t xml:space="preserve">      172.20.0.0/24 is </w:t>
+            </w:r>
+            <w:proofErr w:type="spellStart"/>
+            <w:r>
+              <w:rPr>
+                <w:rFonts w:ascii="Consolas" w:hAnsi="Consolas" w:cs="Consolas"/>
+                <w:sz w:val="20"/>
+                <w:szCs w:val="20"/>
+                <w:lang w:val="en-GB"/>
+              </w:rPr>
+              <w:t>subnetted</w:t>
+            </w:r>
+            <w:proofErr w:type="spellEnd"/>
+            <w:r>
+              <w:rPr>
+                <w:rFonts w:ascii="Consolas" w:hAnsi="Consolas" w:cs="Consolas"/>
+                <w:sz w:val="20"/>
+                <w:szCs w:val="20"/>
+                <w:lang w:val="en-GB"/>
+              </w:rPr>
+              <w:t>, 3 subnets</w:t>
             </w:r>
           </w:p>
           <w:p>
@@ -18142,7 +18929,10 @@
               </w:tabs>
             </w:pPr>
             <w:r>
-              <w:t>Route Maps</w:t>
+              <w:t>Route-</w:t>
+            </w:r>
+            <w:r>
+              <w:t>Maps</w:t>
             </w:r>
           </w:p>
           <w:p>
@@ -18415,6 +19205,324 @@
           <w:sz w:val="28"/>
         </w:rPr>
         <w:t xml:space="preserve"> Load Balancing</w:t>
+      </w:r>
+    </w:p>
+    <w:tbl>
+      <w:tblPr>
+        <w:tblStyle w:val="Tabellenraster"/>
+        <w:tblW w:w="0" w:type="auto"/>
+        <w:tblBorders>
+          <w:top w:val="single" w:sz="4" w:space="0" w:color="7F7F7F" w:themeColor="text1" w:themeTint="80"/>
+          <w:left w:val="single" w:sz="4" w:space="0" w:color="7F7F7F" w:themeColor="text1" w:themeTint="80"/>
+          <w:bottom w:val="single" w:sz="4" w:space="0" w:color="7F7F7F" w:themeColor="text1" w:themeTint="80"/>
+          <w:right w:val="single" w:sz="4" w:space="0" w:color="7F7F7F" w:themeColor="text1" w:themeTint="80"/>
+          <w:insideH w:val="none" w:sz="0" w:space="0" w:color="auto"/>
+          <w:insideV w:val="none" w:sz="0" w:space="0" w:color="auto"/>
+        </w:tblBorders>
+        <w:tblLook w:val="04A0" w:firstRow="1" w:lastRow="0" w:firstColumn="1" w:lastColumn="0" w:noHBand="0" w:noVBand="1"/>
+      </w:tblPr>
+      <w:tblGrid>
+        <w:gridCol w:w="9062"/>
+      </w:tblGrid>
+      <w:tr>
+        <w:trPr>
+          <w:trHeight w:val="1111"/>
+        </w:trPr>
+        <w:tc>
+          <w:tcPr>
+            <w:tcW w:w="9062" w:type="dxa"/>
+          </w:tcPr>
+          <w:p>
+            <w:pPr>
+              <w:tabs>
+                <w:tab w:val="left" w:pos="5205"/>
+              </w:tabs>
+            </w:pPr>
+            <w:r>
+              <w:br/>
+            </w:r>
+            <w:r>
+              <w:rPr>
+                <w:highlight w:val="yellow"/>
+              </w:rPr>
+              <w:t>Key Topics:</w:t>
+            </w:r>
+          </w:p>
+          <w:p>
+            <w:pPr>
+              <w:pStyle w:val="Listenabsatz"/>
+              <w:tabs>
+                <w:tab w:val="left" w:pos="5205"/>
+              </w:tabs>
+            </w:pPr>
+          </w:p>
+          <w:p>
+            <w:pPr>
+              <w:pStyle w:val="Listenabsatz"/>
+              <w:numPr>
+                <w:ilvl w:val="0"/>
+                <w:numId w:val="1"/>
+              </w:numPr>
+              <w:tabs>
+                <w:tab w:val="left" w:pos="5205"/>
+              </w:tabs>
+            </w:pPr>
+            <w:proofErr w:type="spellStart"/>
+            <w:r>
+              <w:t>Equal</w:t>
+            </w:r>
+            <w:proofErr w:type="spellEnd"/>
+            <w:r>
+              <w:t xml:space="preserve"> vs. </w:t>
+            </w:r>
+            <w:proofErr w:type="spellStart"/>
+            <w:r>
+              <w:t>Unequal</w:t>
+            </w:r>
+            <w:proofErr w:type="spellEnd"/>
+            <w:r>
+              <w:t xml:space="preserve"> </w:t>
+            </w:r>
+            <w:proofErr w:type="spellStart"/>
+            <w:r>
+              <w:t>Costs</w:t>
+            </w:r>
+            <w:proofErr w:type="spellEnd"/>
+          </w:p>
+          <w:p>
+            <w:pPr>
+              <w:pStyle w:val="Listenabsatz"/>
+              <w:numPr>
+                <w:ilvl w:val="0"/>
+                <w:numId w:val="1"/>
+              </w:numPr>
+              <w:tabs>
+                <w:tab w:val="left" w:pos="5205"/>
+              </w:tabs>
+            </w:pPr>
+            <w:proofErr w:type="spellStart"/>
+            <w:r>
+              <w:t>Variance</w:t>
+            </w:r>
+            <w:proofErr w:type="spellEnd"/>
+            <w:r>
+              <w:t xml:space="preserve"> </w:t>
+            </w:r>
+          </w:p>
+          <w:p>
+            <w:pPr>
+              <w:pStyle w:val="Listenabsatz"/>
+              <w:tabs>
+                <w:tab w:val="left" w:pos="5205"/>
+              </w:tabs>
+            </w:pPr>
+          </w:p>
+        </w:tc>
+      </w:tr>
+    </w:tbl>
+    <w:p>
+      <w:pPr>
+        <w:tabs>
+          <w:tab w:val="left" w:pos="5205"/>
+        </w:tabs>
+      </w:pPr>
+    </w:p>
+    <w:p>
+      <w:pPr>
+        <w:pStyle w:val="Listenabsatz"/>
+        <w:numPr>
+          <w:ilvl w:val="0"/>
+          <w:numId w:val="15"/>
+        </w:numPr>
+        <w:tabs>
+          <w:tab w:val="left" w:pos="5205"/>
+        </w:tabs>
+      </w:pPr>
+      <w:r>
+        <w:t xml:space="preserve">Auf dem Weg von </w:t>
+      </w:r>
+      <w:r>
+        <w:rPr>
+          <w:color w:val="538135" w:themeColor="accent6" w:themeShade="BF"/>
+        </w:rPr>
+        <w:t xml:space="preserve">R2 </w:t>
+      </w:r>
+      <w:r>
+        <w:t xml:space="preserve">nach </w:t>
+      </w:r>
+      <w:r>
+        <w:rPr>
+          <w:color w:val="538135" w:themeColor="accent6" w:themeShade="BF"/>
+        </w:rPr>
+        <w:t>R4</w:t>
+      </w:r>
+      <w:r>
+        <w:t xml:space="preserve"> </w:t>
+      </w:r>
+      <w:r>
+        <w:t>(</w:t>
+      </w:r>
+      <w:r>
+        <w:t>172.20.20.4</w:t>
+      </w:r>
+      <w:r>
+        <w:t xml:space="preserve">) </w:t>
+      </w:r>
+      <w:r>
+        <w:t xml:space="preserve">kommen gleichberechtigt die Routen über </w:t>
+      </w:r>
+      <w:r>
+        <w:rPr>
+          <w:color w:val="538135" w:themeColor="accent6" w:themeShade="BF"/>
+        </w:rPr>
+        <w:t xml:space="preserve">R3 </w:t>
+      </w:r>
+      <w:r>
+        <w:t>und</w:t>
+      </w:r>
+      <w:r>
+        <w:rPr>
+          <w:color w:val="538135" w:themeColor="accent6" w:themeShade="BF"/>
+        </w:rPr>
+        <w:t xml:space="preserve"> R7 </w:t>
+      </w:r>
+      <w:r>
+        <w:t xml:space="preserve">zum Zug. Reduzieren Sie mit Hilfe des Befehls </w:t>
+      </w:r>
+      <w:r>
+        <w:rPr>
+          <w:rFonts w:ascii="Consolas" w:hAnsi="Consolas" w:cs="Consolas"/>
+        </w:rPr>
+        <w:t>Bandwidth</w:t>
+      </w:r>
+      <w:r>
+        <w:t xml:space="preserve"> auf dem Interface </w:t>
+      </w:r>
+      <w:proofErr w:type="spellStart"/>
+      <w:r>
+        <w:t>Gi</w:t>
+      </w:r>
+      <w:proofErr w:type="spellEnd"/>
+      <w:r>
+        <w:t xml:space="preserve"> 0/2 des Routers </w:t>
+      </w:r>
+      <w:r>
+        <w:rPr>
+          <w:color w:val="538135" w:themeColor="accent6" w:themeShade="BF"/>
+        </w:rPr>
+        <w:t xml:space="preserve">R2 </w:t>
+      </w:r>
+      <w:r>
+        <w:t>die Bandbreite um 1</w:t>
+      </w:r>
+      <w:r>
+        <w:t>0</w:t>
+      </w:r>
+      <w:r>
+        <w:t xml:space="preserve">%. Inwiefern verändert sich die Routing-Tabelle auf Router </w:t>
+      </w:r>
+      <w:r>
+        <w:rPr>
+          <w:color w:val="538135" w:themeColor="accent6" w:themeShade="BF"/>
+        </w:rPr>
+        <w:t>R2</w:t>
+      </w:r>
+      <w:r>
+        <w:t>?</w:t>
+      </w:r>
+      <w:r>
+        <w:br/>
+      </w:r>
+    </w:p>
+    <w:p>
+      <w:pPr>
+        <w:pStyle w:val="Listenabsatz"/>
+        <w:numPr>
+          <w:ilvl w:val="0"/>
+          <w:numId w:val="6"/>
+        </w:numPr>
+        <w:tabs>
+          <w:tab w:val="left" w:pos="5205"/>
+        </w:tabs>
+      </w:pPr>
+      <w:r>
+        <w:t>Konfigurieren Sie EIGRP</w:t>
+      </w:r>
+      <w:r>
+        <w:t xml:space="preserve"> auf </w:t>
+      </w:r>
+      <w:r>
+        <w:rPr>
+          <w:color w:val="538135" w:themeColor="accent6" w:themeShade="BF"/>
+        </w:rPr>
+        <w:t>R2</w:t>
+      </w:r>
+      <w:r>
+        <w:rPr>
+          <w:color w:val="538135" w:themeColor="accent6" w:themeShade="BF"/>
+        </w:rPr>
+        <w:t xml:space="preserve"> </w:t>
+      </w:r>
+      <w:r>
+        <w:t>so, dass wieder beide Routen verwendet werden. Setzen Sie keinen Befehl im Interface-Konfigurationsmodus.</w:t>
+      </w:r>
+      <w:r>
+        <w:t xml:space="preserve"> </w:t>
+      </w:r>
+    </w:p>
+    <w:p>
+      <w:pPr>
+        <w:rPr>
+          <w:color w:val="2E74B5" w:themeColor="accent1" w:themeShade="BF"/>
+          <w:sz w:val="8"/>
+        </w:rPr>
+      </w:pPr>
+    </w:p>
+    <w:p>
+      <w:pPr>
+        <w:rPr>
+          <w:color w:val="2E74B5" w:themeColor="accent1" w:themeShade="BF"/>
+          <w:sz w:val="8"/>
+        </w:rPr>
+      </w:pPr>
+    </w:p>
+    <w:p>
+      <w:pPr>
+        <w:tabs>
+          <w:tab w:val="left" w:pos="5205"/>
+        </w:tabs>
+        <w:rPr>
+          <w:color w:val="2E74B5" w:themeColor="accent1" w:themeShade="BF"/>
+          <w:sz w:val="28"/>
+        </w:rPr>
+      </w:pPr>
+      <w:r>
+        <w:rPr>
+          <w:color w:val="2E74B5" w:themeColor="accent1" w:themeShade="BF"/>
+          <w:sz w:val="28"/>
+        </w:rPr>
+        <w:t xml:space="preserve">Aufgabe </w:t>
+      </w:r>
+      <w:r>
+        <w:rPr>
+          <w:color w:val="2E74B5" w:themeColor="accent1" w:themeShade="BF"/>
+          <w:sz w:val="28"/>
+        </w:rPr>
+        <w:t xml:space="preserve">5 </w:t>
+      </w:r>
+      <w:r>
+        <w:rPr>
+          <w:color w:val="2E74B5" w:themeColor="accent1" w:themeShade="BF"/>
+          <w:sz w:val="28"/>
+        </w:rPr>
+        <w:t xml:space="preserve">- </w:t>
+      </w:r>
+      <w:r>
+        <w:rPr>
+          <w:color w:val="2E74B5" w:themeColor="accent1" w:themeShade="BF"/>
+          <w:sz w:val="28"/>
+        </w:rPr>
+        <w:t>Filterung von Routen/ Steuerung</w:t>
       </w:r>
     </w:p>
     <w:tbl>
@@ -18478,294 +19586,13 @@
               </w:tabs>
             </w:pPr>
             <w:r>
-              <w:t>Equal vs. Unequal Costs</w:t>
-            </w:r>
-          </w:p>
-          <w:p>
-            <w:pPr>
-              <w:pStyle w:val="Listenabsatz"/>
-              <w:numPr>
-                <w:ilvl w:val="0"/>
-                <w:numId w:val="1"/>
-              </w:numPr>
-              <w:tabs>
-                <w:tab w:val="left" w:pos="5205"/>
-              </w:tabs>
-            </w:pPr>
-            <w:r>
-              <w:t xml:space="preserve">Variance </w:t>
-            </w:r>
-          </w:p>
-          <w:p>
-            <w:pPr>
-              <w:pStyle w:val="Listenabsatz"/>
-              <w:tabs>
-                <w:tab w:val="left" w:pos="5205"/>
-              </w:tabs>
-            </w:pPr>
-          </w:p>
-        </w:tc>
-      </w:tr>
-    </w:tbl>
-    <w:p>
-      <w:pPr>
-        <w:tabs>
-          <w:tab w:val="left" w:pos="5205"/>
-        </w:tabs>
-      </w:pPr>
-    </w:p>
-    <w:p>
-      <w:pPr>
-        <w:pStyle w:val="Listenabsatz"/>
-        <w:numPr>
-          <w:ilvl w:val="0"/>
-          <w:numId w:val="15"/>
-        </w:numPr>
-        <w:tabs>
-          <w:tab w:val="left" w:pos="5205"/>
-        </w:tabs>
-      </w:pPr>
-      <w:r>
-        <w:t xml:space="preserve">Auf dem Weg von </w:t>
-      </w:r>
-      <w:r>
-        <w:rPr>
-          <w:color w:val="538135" w:themeColor="accent6" w:themeShade="BF"/>
-        </w:rPr>
-        <w:t xml:space="preserve">R2 </w:t>
-      </w:r>
-      <w:r>
-        <w:t xml:space="preserve">nach </w:t>
-      </w:r>
-      <w:r>
-        <w:rPr>
-          <w:color w:val="538135" w:themeColor="accent6" w:themeShade="BF"/>
-        </w:rPr>
-        <w:t>R4</w:t>
-      </w:r>
-      <w:r>
-        <w:t xml:space="preserve"> </w:t>
-      </w:r>
-      <w:r>
-        <w:t>(</w:t>
-      </w:r>
-      <w:r>
-        <w:t>172.20.20.4</w:t>
-      </w:r>
-      <w:r>
-        <w:t xml:space="preserve">) </w:t>
-      </w:r>
-      <w:r>
-        <w:t xml:space="preserve">kommen gleichberechtigt die Routen über </w:t>
-      </w:r>
-      <w:r>
-        <w:rPr>
-          <w:color w:val="538135" w:themeColor="accent6" w:themeShade="BF"/>
-        </w:rPr>
-        <w:t xml:space="preserve">R3 </w:t>
-      </w:r>
-      <w:r>
-        <w:t>und</w:t>
-      </w:r>
-      <w:r>
-        <w:rPr>
-          <w:color w:val="538135" w:themeColor="accent6" w:themeShade="BF"/>
-        </w:rPr>
-        <w:t xml:space="preserve"> R7 </w:t>
-      </w:r>
-      <w:r>
-        <w:t xml:space="preserve">zum Zug. Reduzieren Sie mit Hilfe des Befehls </w:t>
-      </w:r>
-      <w:r>
-        <w:rPr>
-          <w:rFonts w:ascii="Consolas" w:hAnsi="Consolas" w:cs="Consolas"/>
-        </w:rPr>
-        <w:t>Bandwidth</w:t>
-      </w:r>
-      <w:r>
-        <w:t xml:space="preserve"> auf dem Interface Gi 0/2 des Routers </w:t>
-      </w:r>
-      <w:r>
-        <w:rPr>
-          <w:color w:val="538135" w:themeColor="accent6" w:themeShade="BF"/>
-        </w:rPr>
-        <w:t xml:space="preserve">R2 </w:t>
-      </w:r>
-      <w:r>
-        <w:t>die Bandbreite um 1</w:t>
-      </w:r>
-      <w:r>
-        <w:t>0</w:t>
-      </w:r>
-      <w:r>
-        <w:t xml:space="preserve">%. Inwiefern verändert sich die Routing-Tabelle auf Router </w:t>
-      </w:r>
-      <w:r>
-        <w:rPr>
-          <w:color w:val="538135" w:themeColor="accent6" w:themeShade="BF"/>
-        </w:rPr>
-        <w:t>R2</w:t>
-      </w:r>
-      <w:r>
-        <w:t>?</w:t>
-      </w:r>
-      <w:r>
-        <w:br/>
-      </w:r>
-    </w:p>
-    <w:p>
-      <w:pPr>
-        <w:pStyle w:val="Listenabsatz"/>
-        <w:numPr>
-          <w:ilvl w:val="0"/>
-          <w:numId w:val="6"/>
-        </w:numPr>
-        <w:tabs>
-          <w:tab w:val="left" w:pos="5205"/>
-        </w:tabs>
-      </w:pPr>
-      <w:r>
-        <w:t>Konfigurieren Sie EIGRP</w:t>
-      </w:r>
-      <w:r>
-        <w:t xml:space="preserve"> auf </w:t>
-      </w:r>
-      <w:r>
-        <w:rPr>
-          <w:color w:val="538135" w:themeColor="accent6" w:themeShade="BF"/>
-        </w:rPr>
-        <w:t>R2</w:t>
-      </w:r>
-      <w:r>
-        <w:rPr>
-          <w:color w:val="538135" w:themeColor="accent6" w:themeShade="BF"/>
-        </w:rPr>
-        <w:t xml:space="preserve"> </w:t>
-      </w:r>
-      <w:r>
-        <w:t>so, dass wieder beide  Routen verwendet werden. Setzen Sie keinen Befehl im Interface-Konfigurationsmodus.</w:t>
-      </w:r>
-      <w:r>
-        <w:t xml:space="preserve"> </w:t>
-      </w:r>
-    </w:p>
-    <w:p>
-      <w:pPr>
-        <w:rPr>
-          <w:color w:val="2E74B5" w:themeColor="accent1" w:themeShade="BF"/>
-          <w:sz w:val="8"/>
-        </w:rPr>
-      </w:pPr>
-    </w:p>
-    <w:p>
-      <w:pPr>
-        <w:rPr>
-          <w:color w:val="2E74B5" w:themeColor="accent1" w:themeShade="BF"/>
-          <w:sz w:val="8"/>
-        </w:rPr>
-      </w:pPr>
-    </w:p>
-    <w:p>
-      <w:pPr>
-        <w:tabs>
-          <w:tab w:val="left" w:pos="5205"/>
-        </w:tabs>
-        <w:rPr>
-          <w:color w:val="2E74B5" w:themeColor="accent1" w:themeShade="BF"/>
-          <w:sz w:val="28"/>
-        </w:rPr>
-      </w:pPr>
-      <w:r>
-        <w:rPr>
-          <w:color w:val="2E74B5" w:themeColor="accent1" w:themeShade="BF"/>
-          <w:sz w:val="28"/>
-        </w:rPr>
-        <w:t xml:space="preserve">Aufgabe </w:t>
-      </w:r>
-      <w:r>
-        <w:rPr>
-          <w:color w:val="2E74B5" w:themeColor="accent1" w:themeShade="BF"/>
-          <w:sz w:val="28"/>
-        </w:rPr>
-        <w:t xml:space="preserve">5 </w:t>
-      </w:r>
-      <w:r>
-        <w:rPr>
-          <w:color w:val="2E74B5" w:themeColor="accent1" w:themeShade="BF"/>
-          <w:sz w:val="28"/>
-        </w:rPr>
-        <w:t xml:space="preserve">- </w:t>
-      </w:r>
-      <w:r>
-        <w:rPr>
-          <w:color w:val="2E74B5" w:themeColor="accent1" w:themeShade="BF"/>
-          <w:sz w:val="28"/>
-        </w:rPr>
-        <w:t>Filterung von Routen/ Steuerung</w:t>
-      </w:r>
-    </w:p>
-    <w:tbl>
-      <w:tblPr>
-        <w:tblStyle w:val="Tabellenraster"/>
-        <w:tblW w:w="0" w:type="auto"/>
-        <w:tblBorders>
-          <w:top w:val="single" w:sz="4" w:space="0" w:color="7F7F7F" w:themeColor="text1" w:themeTint="80"/>
-          <w:left w:val="single" w:sz="4" w:space="0" w:color="7F7F7F" w:themeColor="text1" w:themeTint="80"/>
-          <w:bottom w:val="single" w:sz="4" w:space="0" w:color="7F7F7F" w:themeColor="text1" w:themeTint="80"/>
-          <w:right w:val="single" w:sz="4" w:space="0" w:color="7F7F7F" w:themeColor="text1" w:themeTint="80"/>
-          <w:insideH w:val="none" w:sz="0" w:space="0" w:color="auto"/>
-          <w:insideV w:val="none" w:sz="0" w:space="0" w:color="auto"/>
-        </w:tblBorders>
-        <w:tblLook w:val="04A0" w:firstRow="1" w:lastRow="0" w:firstColumn="1" w:lastColumn="0" w:noHBand="0" w:noVBand="1"/>
-      </w:tblPr>
-      <w:tblGrid>
-        <w:gridCol w:w="9062"/>
-      </w:tblGrid>
-      <w:tr>
-        <w:trPr>
-          <w:trHeight w:val="1111"/>
-        </w:trPr>
-        <w:tc>
-          <w:tcPr>
-            <w:tcW w:w="9062" w:type="dxa"/>
-          </w:tcPr>
-          <w:p>
-            <w:pPr>
-              <w:tabs>
-                <w:tab w:val="left" w:pos="5205"/>
-              </w:tabs>
-            </w:pPr>
-            <w:r>
-              <w:br/>
+              <w:t>Route</w:t>
             </w:r>
             <w:r>
-              <w:rPr>
-                <w:highlight w:val="yellow"/>
-              </w:rPr>
-              <w:t>Key Topics:</w:t>
+              <w:t>-</w:t>
             </w:r>
-          </w:p>
-          <w:p>
-            <w:pPr>
-              <w:pStyle w:val="Listenabsatz"/>
-              <w:tabs>
-                <w:tab w:val="left" w:pos="5205"/>
-              </w:tabs>
-            </w:pPr>
-          </w:p>
-          <w:p>
-            <w:pPr>
-              <w:pStyle w:val="Listenabsatz"/>
-              <w:numPr>
-                <w:ilvl w:val="0"/>
-                <w:numId w:val="1"/>
-              </w:numPr>
-              <w:tabs>
-                <w:tab w:val="left" w:pos="5205"/>
-              </w:tabs>
-            </w:pPr>
             <w:r>
-              <w:t>Route Maps</w:t>
+              <w:t>Maps</w:t>
             </w:r>
           </w:p>
           <w:p>
@@ -18813,7 +19640,16 @@
         </w:tabs>
       </w:pPr>
       <w:r>
-        <w:t>Abhängig von folgender Tabelle soll der IP Next Hop auf Router R12 wie folgt festgelegt werden:</w:t>
+        <w:t xml:space="preserve">Abhängig von folgender Tabelle soll der IP Next Hop auf Router </w:t>
+      </w:r>
+      <w:r>
+        <w:rPr>
+          <w:color w:val="538135" w:themeColor="accent6" w:themeShade="BF"/>
+        </w:rPr>
+        <w:t xml:space="preserve">R12 </w:t>
+      </w:r>
+      <w:r>
+        <w:t>wie folgt festgelegt werden:</w:t>
       </w:r>
       <w:r>
         <w:t xml:space="preserve"> </w:t>
@@ -18964,8 +19800,14 @@
               </w:tabs>
               <w:ind w:left="0"/>
               <w:cnfStyle w:val="000000100000" w:firstRow="0" w:lastRow="0" w:firstColumn="0" w:lastColumn="0" w:oddVBand="0" w:evenVBand="0" w:oddHBand="1" w:evenHBand="0" w:firstRowFirstColumn="0" w:firstRowLastColumn="0" w:lastRowFirstColumn="0" w:lastRowLastColumn="0"/>
+              <w:rPr>
+                <w:color w:val="538135" w:themeColor="accent6" w:themeShade="BF"/>
+              </w:rPr>
             </w:pPr>
             <w:r>
+              <w:rPr>
+                <w:color w:val="538135" w:themeColor="accent6" w:themeShade="BF"/>
+              </w:rPr>
               <w:t>R10</w:t>
             </w:r>
           </w:p>
@@ -19068,8 +19910,14 @@
               </w:tabs>
               <w:ind w:left="0"/>
               <w:cnfStyle w:val="000000000000" w:firstRow="0" w:lastRow="0" w:firstColumn="0" w:lastColumn="0" w:oddVBand="0" w:evenVBand="0" w:oddHBand="0" w:evenHBand="0" w:firstRowFirstColumn="0" w:firstRowLastColumn="0" w:lastRowFirstColumn="0" w:lastRowLastColumn="0"/>
+              <w:rPr>
+                <w:color w:val="538135" w:themeColor="accent6" w:themeShade="BF"/>
+              </w:rPr>
             </w:pPr>
             <w:r>
+              <w:rPr>
+                <w:color w:val="538135" w:themeColor="accent6" w:themeShade="BF"/>
+              </w:rPr>
               <w:t>R11</w:t>
             </w:r>
           </w:p>
@@ -19143,8 +19991,14 @@
               </w:tabs>
               <w:ind w:left="0"/>
               <w:cnfStyle w:val="000000100000" w:firstRow="0" w:lastRow="0" w:firstColumn="0" w:lastColumn="0" w:oddVBand="0" w:evenVBand="0" w:oddHBand="1" w:evenHBand="0" w:firstRowFirstColumn="0" w:firstRowLastColumn="0" w:lastRowFirstColumn="0" w:lastRowLastColumn="0"/>
+              <w:rPr>
+                <w:color w:val="538135" w:themeColor="accent6" w:themeShade="BF"/>
+              </w:rPr>
             </w:pPr>
             <w:r>
+              <w:rPr>
+                <w:color w:val="538135" w:themeColor="accent6" w:themeShade="BF"/>
+              </w:rPr>
               <w:t>R10</w:t>
             </w:r>
           </w:p>
@@ -19171,12 +20025,14 @@
                 <w:b w:val="0"/>
               </w:rPr>
             </w:pPr>
+            <w:proofErr w:type="spellStart"/>
             <w:r>
               <w:rPr>
                 <w:b w:val="0"/>
               </w:rPr>
               <w:t>local</w:t>
             </w:r>
+            <w:proofErr w:type="spellEnd"/>
           </w:p>
         </w:tc>
         <w:tc>
@@ -19211,8 +20067,14 @@
               </w:tabs>
               <w:ind w:left="0"/>
               <w:cnfStyle w:val="000000000000" w:firstRow="0" w:lastRow="0" w:firstColumn="0" w:lastColumn="0" w:oddVBand="0" w:evenVBand="0" w:oddHBand="0" w:evenHBand="0" w:firstRowFirstColumn="0" w:firstRowLastColumn="0" w:lastRowFirstColumn="0" w:lastRowLastColumn="0"/>
+              <w:rPr>
+                <w:color w:val="538135" w:themeColor="accent6" w:themeShade="BF"/>
+              </w:rPr>
             </w:pPr>
             <w:r>
+              <w:rPr>
+                <w:color w:val="538135" w:themeColor="accent6" w:themeShade="BF"/>
+              </w:rPr>
               <w:t>R11</w:t>
             </w:r>
           </w:p>
@@ -19240,11 +20102,19 @@
                 <w:b w:val="0"/>
               </w:rPr>
             </w:pPr>
+            <w:proofErr w:type="spellStart"/>
             <w:r>
               <w:rPr>
                 <w:b w:val="0"/>
               </w:rPr>
-              <w:t>Gi 0/1</w:t>
+              <w:t>Gi</w:t>
+            </w:r>
+            <w:proofErr w:type="spellEnd"/>
+            <w:r>
+              <w:rPr>
+                <w:b w:val="0"/>
+              </w:rPr>
+              <w:t xml:space="preserve"> 0/1</w:t>
             </w:r>
             <w:r>
               <w:rPr>
@@ -19286,8 +20156,14 @@
               </w:tabs>
               <w:ind w:left="0"/>
               <w:cnfStyle w:val="000000100000" w:firstRow="0" w:lastRow="0" w:firstColumn="0" w:lastColumn="0" w:oddVBand="0" w:evenVBand="0" w:oddHBand="1" w:evenHBand="0" w:firstRowFirstColumn="0" w:firstRowLastColumn="0" w:lastRowFirstColumn="0" w:lastRowLastColumn="0"/>
+              <w:rPr>
+                <w:color w:val="538135" w:themeColor="accent6" w:themeShade="BF"/>
+              </w:rPr>
             </w:pPr>
             <w:r>
+              <w:rPr>
+                <w:color w:val="538135" w:themeColor="accent6" w:themeShade="BF"/>
+              </w:rPr>
               <w:t>R11</w:t>
             </w:r>
           </w:p>
@@ -19314,11 +20190,19 @@
                 <w:b w:val="0"/>
               </w:rPr>
             </w:pPr>
+            <w:proofErr w:type="spellStart"/>
             <w:r>
               <w:rPr>
                 <w:b w:val="0"/>
               </w:rPr>
-              <w:t>Gi 0/1</w:t>
+              <w:t>Gi</w:t>
+            </w:r>
+            <w:proofErr w:type="spellEnd"/>
+            <w:r>
+              <w:rPr>
+                <w:b w:val="0"/>
+              </w:rPr>
+              <w:t xml:space="preserve"> 0/1</w:t>
             </w:r>
             <w:r>
               <w:rPr>
@@ -19360,8 +20244,14 @@
               </w:tabs>
               <w:ind w:left="0"/>
               <w:cnfStyle w:val="000000000000" w:firstRow="0" w:lastRow="0" w:firstColumn="0" w:lastColumn="0" w:oddVBand="0" w:evenVBand="0" w:oddHBand="0" w:evenHBand="0" w:firstRowFirstColumn="0" w:firstRowLastColumn="0" w:lastRowFirstColumn="0" w:lastRowLastColumn="0"/>
+              <w:rPr>
+                <w:color w:val="538135" w:themeColor="accent6" w:themeShade="BF"/>
+              </w:rPr>
             </w:pPr>
             <w:r>
+              <w:rPr>
+                <w:color w:val="538135" w:themeColor="accent6" w:themeShade="BF"/>
+              </w:rPr>
               <w:t>R10</w:t>
             </w:r>
           </w:p>
@@ -19387,18 +20277,384 @@
         </w:tabs>
       </w:pPr>
       <w:r>
-        <w:t>tbd</w:t>
-      </w:r>
-      <w:bookmarkStart w:id="0" w:name="_GoBack"/>
-      <w:bookmarkEnd w:id="0"/>
+        <w:t xml:space="preserve">Konfigurieren Sie Router </w:t>
+      </w:r>
+      <w:r>
+        <w:rPr>
+          <w:color w:val="538135" w:themeColor="accent6" w:themeShade="BF"/>
+        </w:rPr>
+        <w:t xml:space="preserve">R9 </w:t>
+      </w:r>
+      <w:r>
+        <w:t xml:space="preserve">mit Hilfe einer Offset-Liste so, dass er stets den Weg über </w:t>
+      </w:r>
+      <w:r>
+        <w:rPr>
+          <w:color w:val="538135" w:themeColor="accent6" w:themeShade="BF"/>
+        </w:rPr>
+        <w:t xml:space="preserve">R8 </w:t>
+      </w:r>
+      <w:r>
+        <w:t>nach 10.6.8.0/24 bevorzugt.</w:t>
+      </w:r>
     </w:p>
     <w:p>
-      <w:pPr>
-        <w:pStyle w:val="Listenabsatz"/>
+      <w:r>
+        <w:br w:type="page"/>
+      </w:r>
+    </w:p>
+    <w:p>
+      <w:pPr>
         <w:tabs>
           <w:tab w:val="left" w:pos="5205"/>
         </w:tabs>
       </w:pPr>
+    </w:p>
+    <w:p>
+      <w:pPr>
+        <w:rPr>
+          <w:color w:val="2E74B5" w:themeColor="accent1" w:themeShade="BF"/>
+          <w:sz w:val="28"/>
+        </w:rPr>
+      </w:pPr>
+      <w:r>
+        <w:rPr>
+          <w:color w:val="2E74B5" w:themeColor="accent1" w:themeShade="BF"/>
+          <w:sz w:val="28"/>
+        </w:rPr>
+        <w:t xml:space="preserve">Aufgabe </w:t>
+      </w:r>
+      <w:r>
+        <w:rPr>
+          <w:color w:val="2E74B5" w:themeColor="accent1" w:themeShade="BF"/>
+          <w:sz w:val="28"/>
+        </w:rPr>
+        <w:t>6</w:t>
+      </w:r>
+      <w:r>
+        <w:rPr>
+          <w:color w:val="2E74B5" w:themeColor="accent1" w:themeShade="BF"/>
+          <w:sz w:val="28"/>
+        </w:rPr>
+        <w:t xml:space="preserve"> - </w:t>
+      </w:r>
+      <w:r>
+        <w:rPr>
+          <w:color w:val="2E74B5" w:themeColor="accent1" w:themeShade="BF"/>
+          <w:sz w:val="28"/>
+        </w:rPr>
+        <w:t>Routen-Zusammenfassung</w:t>
+      </w:r>
+    </w:p>
+    <w:tbl>
+      <w:tblPr>
+        <w:tblStyle w:val="Tabellenraster"/>
+        <w:tblW w:w="0" w:type="auto"/>
+        <w:tblBorders>
+          <w:top w:val="single" w:sz="4" w:space="0" w:color="7F7F7F" w:themeColor="text1" w:themeTint="80"/>
+          <w:left w:val="single" w:sz="4" w:space="0" w:color="7F7F7F" w:themeColor="text1" w:themeTint="80"/>
+          <w:bottom w:val="single" w:sz="4" w:space="0" w:color="7F7F7F" w:themeColor="text1" w:themeTint="80"/>
+          <w:right w:val="single" w:sz="4" w:space="0" w:color="7F7F7F" w:themeColor="text1" w:themeTint="80"/>
+          <w:insideH w:val="none" w:sz="0" w:space="0" w:color="auto"/>
+          <w:insideV w:val="none" w:sz="0" w:space="0" w:color="auto"/>
+        </w:tblBorders>
+        <w:tblLook w:val="04A0" w:firstRow="1" w:lastRow="0" w:firstColumn="1" w:lastColumn="0" w:noHBand="0" w:noVBand="1"/>
+      </w:tblPr>
+      <w:tblGrid>
+        <w:gridCol w:w="9062"/>
+      </w:tblGrid>
+      <w:tr>
+        <w:trPr>
+          <w:trHeight w:val="1111"/>
+        </w:trPr>
+        <w:tc>
+          <w:tcPr>
+            <w:tcW w:w="9062" w:type="dxa"/>
+          </w:tcPr>
+          <w:p>
+            <w:pPr>
+              <w:tabs>
+                <w:tab w:val="left" w:pos="5205"/>
+              </w:tabs>
+            </w:pPr>
+            <w:r>
+              <w:br/>
+            </w:r>
+            <w:r>
+              <w:rPr>
+                <w:highlight w:val="yellow"/>
+              </w:rPr>
+              <w:t>Key Topics:</w:t>
+            </w:r>
+          </w:p>
+          <w:p>
+            <w:pPr>
+              <w:pStyle w:val="Listenabsatz"/>
+              <w:tabs>
+                <w:tab w:val="left" w:pos="5205"/>
+              </w:tabs>
+            </w:pPr>
+          </w:p>
+          <w:p>
+            <w:pPr>
+              <w:pStyle w:val="Listenabsatz"/>
+              <w:numPr>
+                <w:ilvl w:val="0"/>
+                <w:numId w:val="1"/>
+              </w:numPr>
+              <w:tabs>
+                <w:tab w:val="left" w:pos="5205"/>
+              </w:tabs>
+            </w:pPr>
+            <w:r>
+              <w:t xml:space="preserve">Route Summarization </w:t>
+            </w:r>
+          </w:p>
+          <w:p>
+            <w:pPr>
+              <w:pStyle w:val="Listenabsatz"/>
+              <w:numPr>
+                <w:ilvl w:val="0"/>
+                <w:numId w:val="1"/>
+              </w:numPr>
+              <w:tabs>
+                <w:tab w:val="left" w:pos="5205"/>
+              </w:tabs>
+            </w:pPr>
+            <w:r>
+              <w:t>Route-Maps</w:t>
+            </w:r>
+          </w:p>
+          <w:p>
+            <w:pPr>
+              <w:pStyle w:val="Listenabsatz"/>
+              <w:tabs>
+                <w:tab w:val="left" w:pos="5205"/>
+              </w:tabs>
+            </w:pPr>
+          </w:p>
+        </w:tc>
+      </w:tr>
+    </w:tbl>
+    <w:p>
+      <w:pPr>
+        <w:tabs>
+          <w:tab w:val="left" w:pos="5205"/>
+        </w:tabs>
+      </w:pPr>
+    </w:p>
+    <w:p>
+      <w:pPr>
+        <w:pStyle w:val="Listenabsatz"/>
+        <w:numPr>
+          <w:ilvl w:val="0"/>
+          <w:numId w:val="20"/>
+        </w:numPr>
+        <w:tabs>
+          <w:tab w:val="left" w:pos="5205"/>
+        </w:tabs>
+      </w:pPr>
+      <w:r>
+        <w:t xml:space="preserve">Router </w:t>
+      </w:r>
+      <w:r>
+        <w:rPr>
+          <w:color w:val="538135" w:themeColor="accent6" w:themeShade="BF"/>
+        </w:rPr>
+        <w:t xml:space="preserve">R1 </w:t>
+      </w:r>
+      <w:r>
+        <w:t xml:space="preserve">soll nur </w:t>
+      </w:r>
+      <w:r>
+        <w:rPr>
+          <w:i/>
+        </w:rPr>
+        <w:t>eine</w:t>
+      </w:r>
+      <w:r>
+        <w:t xml:space="preserve"> zusammengefasste Route für die Subinterfaces des Router </w:t>
+      </w:r>
+      <w:r>
+        <w:rPr>
+          <w:color w:val="538135" w:themeColor="accent6" w:themeShade="BF"/>
+        </w:rPr>
+        <w:t xml:space="preserve">R12 </w:t>
+      </w:r>
+      <w:r>
+        <w:t>über EIGRP kennen lernen.</w:t>
+      </w:r>
+      <w:r>
+        <w:br/>
+      </w:r>
+    </w:p>
+    <w:p>
+      <w:pPr>
+        <w:pStyle w:val="Listenabsatz"/>
+        <w:numPr>
+          <w:ilvl w:val="0"/>
+          <w:numId w:val="20"/>
+        </w:numPr>
+        <w:tabs>
+          <w:tab w:val="left" w:pos="5205"/>
+        </w:tabs>
+      </w:pPr>
+      <w:r>
+        <w:t>Erhöhen</w:t>
+      </w:r>
+      <w:r>
+        <w:t xml:space="preserve"> Sie mit Hilfe einer Route-Map </w:t>
+      </w:r>
+      <w:r>
+        <w:t>das</w:t>
+      </w:r>
+      <w:r>
+        <w:t xml:space="preserve"> </w:t>
+      </w:r>
+      <w:r>
+        <w:t xml:space="preserve">Advertised/ Reported </w:t>
+      </w:r>
+      <w:r>
+        <w:t xml:space="preserve">EIGRP </w:t>
+      </w:r>
+      <w:r>
+        <w:t>Delay</w:t>
+      </w:r>
+      <w:r>
+        <w:t xml:space="preserve"> für die Route </w:t>
+      </w:r>
+      <w:r>
+        <w:t>172.20.30.0</w:t>
+      </w:r>
+      <w:r>
+        <w:t>/24</w:t>
+      </w:r>
+      <w:r>
+        <w:t xml:space="preserve"> nach</w:t>
+      </w:r>
+      <w:r>
+        <w:t xml:space="preserve"> Router</w:t>
+      </w:r>
+      <w:r>
+        <w:t xml:space="preserve"> </w:t>
+      </w:r>
+      <w:r>
+        <w:rPr>
+          <w:color w:val="538135" w:themeColor="accent6" w:themeShade="BF"/>
+        </w:rPr>
+        <w:t xml:space="preserve">R1 </w:t>
+      </w:r>
+      <w:r>
+        <w:t>auf de</w:t>
+      </w:r>
+      <w:r>
+        <w:t>m</w:t>
+      </w:r>
+      <w:r>
+        <w:t xml:space="preserve"> Router </w:t>
+      </w:r>
+      <w:r>
+        <w:rPr>
+          <w:color w:val="538135" w:themeColor="accent6" w:themeShade="BF"/>
+        </w:rPr>
+        <w:t>R</w:t>
+      </w:r>
+      <w:r>
+        <w:rPr>
+          <w:color w:val="538135" w:themeColor="accent6" w:themeShade="BF"/>
+        </w:rPr>
+        <w:t>6</w:t>
+      </w:r>
+      <w:r>
+        <w:rPr>
+          <w:color w:val="538135" w:themeColor="accent6" w:themeShade="BF"/>
+        </w:rPr>
+        <w:t xml:space="preserve"> </w:t>
+      </w:r>
+      <w:r>
+        <w:t>auf 40 Mikrosekunden.</w:t>
+      </w:r>
+      <w:r>
+        <w:br/>
+      </w:r>
+    </w:p>
+    <w:p>
+      <w:pPr>
+        <w:pStyle w:val="Listenabsatz"/>
+        <w:numPr>
+          <w:ilvl w:val="0"/>
+          <w:numId w:val="20"/>
+        </w:numPr>
+        <w:tabs>
+          <w:tab w:val="left" w:pos="5205"/>
+        </w:tabs>
+      </w:pPr>
+      <w:r>
+        <w:t>Reduzieren</w:t>
+      </w:r>
+      <w:r>
+        <w:t xml:space="preserve"> Sie mit Hilfe einer Route Map die </w:t>
+      </w:r>
+      <w:r>
+        <w:t xml:space="preserve">Advertised/ Reported EIGRP </w:t>
+      </w:r>
+      <w:r>
+        <w:t>Minimum Bandwidth</w:t>
+      </w:r>
+      <w:r>
+        <w:t xml:space="preserve"> </w:t>
+      </w:r>
+      <w:r>
+        <w:t>für die Route 172.20.30.0</w:t>
+      </w:r>
+      <w:r>
+        <w:t>/24</w:t>
+      </w:r>
+      <w:r>
+        <w:t xml:space="preserve"> nach Router </w:t>
+      </w:r>
+      <w:r>
+        <w:rPr>
+          <w:color w:val="538135" w:themeColor="accent6" w:themeShade="BF"/>
+        </w:rPr>
+        <w:t xml:space="preserve">R1 </w:t>
+      </w:r>
+      <w:r>
+        <w:t>auf de</w:t>
+      </w:r>
+      <w:r>
+        <w:t>m</w:t>
+      </w:r>
+      <w:r>
+        <w:t xml:space="preserve"> Router </w:t>
+      </w:r>
+      <w:r>
+        <w:rPr>
+          <w:color w:val="538135" w:themeColor="accent6" w:themeShade="BF"/>
+        </w:rPr>
+        <w:t>R</w:t>
+      </w:r>
+      <w:r>
+        <w:rPr>
+          <w:color w:val="538135" w:themeColor="accent6" w:themeShade="BF"/>
+        </w:rPr>
+        <w:t>2</w:t>
+      </w:r>
+      <w:r>
+        <w:rPr>
+          <w:color w:val="538135" w:themeColor="accent6" w:themeShade="BF"/>
+        </w:rPr>
+        <w:t xml:space="preserve"> </w:t>
+      </w:r>
+      <w:r>
+        <w:t xml:space="preserve">auf </w:t>
+      </w:r>
+      <w:r>
+        <w:t>500 Mbit/sek</w:t>
+      </w:r>
+      <w:r>
+        <w:t>.</w:t>
+      </w:r>
     </w:p>
     <w:sectPr>
       <w:headerReference w:type="even" r:id="rId15"/>
@@ -19610,7 +20866,7 @@
                               <w:noProof/>
                               <w:color w:val="FFFFFF" w:themeColor="background1"/>
                             </w:rPr>
-                            <w:t>6</w:t>
+                            <w:t>8</w:t>
                           </w:r>
                           <w:r>
                             <w:rPr>
@@ -19681,7 +20937,7 @@
                         <w:noProof/>
                         <w:color w:val="FFFFFF" w:themeColor="background1"/>
                       </w:rPr>
-                      <w:t>6</w:t>
+                      <w:t>8</w:t>
                     </w:r>
                     <w:r>
                       <w:rPr>
@@ -19733,42 +20989,6 @@
     <w:pPr>
       <w:pStyle w:val="Kopfzeile"/>
     </w:pPr>
-    <w:r>
-      <w:rPr>
-        <w:noProof/>
-      </w:rPr>
-      <w:pict>
-        <v:shapetype id="_x0000_t136" coordsize="21600,21600" o:spt="136" adj="10800" path="m@7,l@8,m@5,21600l@6,21600e">
-          <v:formulas>
-            <v:f eqn="sum #0 0 10800"/>
-            <v:f eqn="prod #0 2 1"/>
-            <v:f eqn="sum 21600 0 @1"/>
-            <v:f eqn="sum 0 0 @2"/>
-            <v:f eqn="sum 21600 0 @3"/>
-            <v:f eqn="if @0 @3 0"/>
-            <v:f eqn="if @0 21600 @1"/>
-            <v:f eqn="if @0 0 @2"/>
-            <v:f eqn="if @0 @4 21600"/>
-            <v:f eqn="mid @5 @6"/>
-            <v:f eqn="mid @8 @5"/>
-            <v:f eqn="mid @7 @8"/>
-            <v:f eqn="mid @6 @7"/>
-            <v:f eqn="sum @6 0 @5"/>
-          </v:formulas>
-          <v:path textpathok="t" o:connecttype="custom" o:connectlocs="@9,0;@10,10800;@11,21600;@12,10800" o:connectangles="270,180,90,0"/>
-          <v:textpath on="t" fitshape="t"/>
-          <v:handles>
-            <v:h position="#0,bottomRight" xrange="6629,14971"/>
-          </v:handles>
-          <o:lock v:ext="edit" text="t" shapetype="t"/>
-        </v:shapetype>
-        <v:shape id="PowerPlusWaterMarkObject22105139" o:spid="_x0000_s2053" type="#_x0000_t136" style="position:absolute;margin-left:0;margin-top:0;width:465.1pt;height:174.4pt;rotation:315;z-index:-251649024;mso-position-horizontal:center;mso-position-horizontal-relative:margin;mso-position-vertical:center;mso-position-vertical-relative:margin" o:allowincell="f" fillcolor="#c00000" stroked="f">
-          <v:fill opacity=".5"/>
-          <v:textpath style="font-family:&quot;Calibri&quot;;font-size:1pt" string="ENTWURF"/>
-          <w10:wrap anchorx="margin" anchory="margin"/>
-        </v:shape>
-      </w:pict>
-    </w:r>
   </w:p>
 </w:hdr>
 </file>
@@ -19779,42 +20999,6 @@
     <w:pPr>
       <w:pStyle w:val="Kopfzeile"/>
     </w:pPr>
-    <w:r>
-      <w:rPr>
-        <w:noProof/>
-      </w:rPr>
-      <w:pict>
-        <v:shapetype id="_x0000_t136" coordsize="21600,21600" o:spt="136" adj="10800" path="m@7,l@8,m@5,21600l@6,21600e">
-          <v:formulas>
-            <v:f eqn="sum #0 0 10800"/>
-            <v:f eqn="prod #0 2 1"/>
-            <v:f eqn="sum 21600 0 @1"/>
-            <v:f eqn="sum 0 0 @2"/>
-            <v:f eqn="sum 21600 0 @3"/>
-            <v:f eqn="if @0 @3 0"/>
-            <v:f eqn="if @0 21600 @1"/>
-            <v:f eqn="if @0 0 @2"/>
-            <v:f eqn="if @0 @4 21600"/>
-            <v:f eqn="mid @5 @6"/>
-            <v:f eqn="mid @8 @5"/>
-            <v:f eqn="mid @7 @8"/>
-            <v:f eqn="mid @6 @7"/>
-            <v:f eqn="sum @6 0 @5"/>
-          </v:formulas>
-          <v:path textpathok="t" o:connecttype="custom" o:connectlocs="@9,0;@10,10800;@11,21600;@12,10800" o:connectangles="270,180,90,0"/>
-          <v:textpath on="t" fitshape="t"/>
-          <v:handles>
-            <v:h position="#0,bottomRight" xrange="6629,14971"/>
-          </v:handles>
-          <o:lock v:ext="edit" text="t" shapetype="t"/>
-        </v:shapetype>
-        <v:shape id="PowerPlusWaterMarkObject22105140" o:spid="_x0000_s2054" type="#_x0000_t136" style="position:absolute;margin-left:0;margin-top:0;width:465.1pt;height:174.4pt;rotation:315;z-index:-251646976;mso-position-horizontal:center;mso-position-horizontal-relative:margin;mso-position-vertical:center;mso-position-vertical-relative:margin" o:allowincell="f" fillcolor="#c00000" stroked="f">
-          <v:fill opacity=".5"/>
-          <v:textpath style="font-family:&quot;Calibri&quot;;font-size:1pt" string="ENTWURF"/>
-          <w10:wrap anchorx="margin" anchory="margin"/>
-        </v:shape>
-      </w:pict>
-    </w:r>
     <w:r>
       <w:rPr>
         <w:noProof/>
@@ -20131,42 +21315,6 @@
     <w:pPr>
       <w:pStyle w:val="Kopfzeile"/>
     </w:pPr>
-    <w:r>
-      <w:rPr>
-        <w:noProof/>
-      </w:rPr>
-      <w:pict>
-        <v:shapetype id="_x0000_t136" coordsize="21600,21600" o:spt="136" adj="10800" path="m@7,l@8,m@5,21600l@6,21600e">
-          <v:formulas>
-            <v:f eqn="sum #0 0 10800"/>
-            <v:f eqn="prod #0 2 1"/>
-            <v:f eqn="sum 21600 0 @1"/>
-            <v:f eqn="sum 0 0 @2"/>
-            <v:f eqn="sum 21600 0 @3"/>
-            <v:f eqn="if @0 @3 0"/>
-            <v:f eqn="if @0 21600 @1"/>
-            <v:f eqn="if @0 0 @2"/>
-            <v:f eqn="if @0 @4 21600"/>
-            <v:f eqn="mid @5 @6"/>
-            <v:f eqn="mid @8 @5"/>
-            <v:f eqn="mid @7 @8"/>
-            <v:f eqn="mid @6 @7"/>
-            <v:f eqn="sum @6 0 @5"/>
-          </v:formulas>
-          <v:path textpathok="t" o:connecttype="custom" o:connectlocs="@9,0;@10,10800;@11,21600;@12,10800" o:connectangles="270,180,90,0"/>
-          <v:textpath on="t" fitshape="t"/>
-          <v:handles>
-            <v:h position="#0,bottomRight" xrange="6629,14971"/>
-          </v:handles>
-          <o:lock v:ext="edit" text="t" shapetype="t"/>
-        </v:shapetype>
-        <v:shape id="PowerPlusWaterMarkObject22105138" o:spid="_x0000_s2052" type="#_x0000_t136" style="position:absolute;margin-left:0;margin-top:0;width:465.1pt;height:174.4pt;rotation:315;z-index:-251651072;mso-position-horizontal:center;mso-position-horizontal-relative:margin;mso-position-vertical:center;mso-position-vertical-relative:margin" o:allowincell="f" fillcolor="#c00000" stroked="f">
-          <v:fill opacity=".5"/>
-          <v:textpath style="font-family:&quot;Calibri&quot;;font-size:1pt" string="ENTWURF"/>
-          <w10:wrap anchorx="margin" anchory="margin"/>
-        </v:shape>
-      </w:pict>
-    </w:r>
   </w:p>
 </w:hdr>
 </file>
@@ -20266,6 +21414,95 @@
     </w:lvl>
   </w:abstractNum>
   <w:abstractNum w:abstractNumId="1" w15:restartNumberingAfterBreak="0">
+    <w:nsid w:val="16F866D9"/>
+    <w:multiLevelType w:val="hybridMultilevel"/>
+    <w:tmpl w:val="D6564178"/>
+    <w:lvl w:ilvl="0" w:tplc="04070017">
+      <w:start w:val="1"/>
+      <w:numFmt w:val="lowerLetter"/>
+      <w:lvlText w:val="%1)"/>
+      <w:lvlJc w:val="left"/>
+      <w:pPr>
+        <w:ind w:left="720" w:hanging="360"/>
+      </w:pPr>
+      <w:rPr>
+        <w:rFonts w:hint="default"/>
+      </w:rPr>
+    </w:lvl>
+    <w:lvl w:ilvl="1" w:tplc="04070019" w:tentative="1">
+      <w:start w:val="1"/>
+      <w:numFmt w:val="lowerLetter"/>
+      <w:lvlText w:val="%2."/>
+      <w:lvlJc w:val="left"/>
+      <w:pPr>
+        <w:ind w:left="1440" w:hanging="360"/>
+      </w:pPr>
+    </w:lvl>
+    <w:lvl w:ilvl="2" w:tplc="0407001B" w:tentative="1">
+      <w:start w:val="1"/>
+      <w:numFmt w:val="lowerRoman"/>
+      <w:lvlText w:val="%3."/>
+      <w:lvlJc w:val="right"/>
+      <w:pPr>
+        <w:ind w:left="2160" w:hanging="180"/>
+      </w:pPr>
+    </w:lvl>
+    <w:lvl w:ilvl="3" w:tplc="0407000F" w:tentative="1">
+      <w:start w:val="1"/>
+      <w:numFmt w:val="decimal"/>
+      <w:lvlText w:val="%4."/>
+      <w:lvlJc w:val="left"/>
+      <w:pPr>
+        <w:ind w:left="2880" w:hanging="360"/>
+      </w:pPr>
+    </w:lvl>
+    <w:lvl w:ilvl="4" w:tplc="04070019" w:tentative="1">
+      <w:start w:val="1"/>
+      <w:numFmt w:val="lowerLetter"/>
+      <w:lvlText w:val="%5."/>
+      <w:lvlJc w:val="left"/>
+      <w:pPr>
+        <w:ind w:left="3600" w:hanging="360"/>
+      </w:pPr>
+    </w:lvl>
+    <w:lvl w:ilvl="5" w:tplc="0407001B" w:tentative="1">
+      <w:start w:val="1"/>
+      <w:numFmt w:val="lowerRoman"/>
+      <w:lvlText w:val="%6."/>
+      <w:lvlJc w:val="right"/>
+      <w:pPr>
+        <w:ind w:left="4320" w:hanging="180"/>
+      </w:pPr>
+    </w:lvl>
+    <w:lvl w:ilvl="6" w:tplc="0407000F" w:tentative="1">
+      <w:start w:val="1"/>
+      <w:numFmt w:val="decimal"/>
+      <w:lvlText w:val="%7."/>
+      <w:lvlJc w:val="left"/>
+      <w:pPr>
+        <w:ind w:left="5040" w:hanging="360"/>
+      </w:pPr>
+    </w:lvl>
+    <w:lvl w:ilvl="7" w:tplc="04070019" w:tentative="1">
+      <w:start w:val="1"/>
+      <w:numFmt w:val="lowerLetter"/>
+      <w:lvlText w:val="%8."/>
+      <w:lvlJc w:val="left"/>
+      <w:pPr>
+        <w:ind w:left="5760" w:hanging="360"/>
+      </w:pPr>
+    </w:lvl>
+    <w:lvl w:ilvl="8" w:tplc="0407001B" w:tentative="1">
+      <w:start w:val="1"/>
+      <w:numFmt w:val="lowerRoman"/>
+      <w:lvlText w:val="%9."/>
+      <w:lvlJc w:val="right"/>
+      <w:pPr>
+        <w:ind w:left="6480" w:hanging="180"/>
+      </w:pPr>
+    </w:lvl>
+  </w:abstractNum>
+  <w:abstractNum w:abstractNumId="2" w15:restartNumberingAfterBreak="0">
     <w:nsid w:val="1DFB6161"/>
     <w:multiLevelType w:val="hybridMultilevel"/>
     <w:tmpl w:val="01208DEE"/>
@@ -20378,7 +21615,7 @@
       </w:rPr>
     </w:lvl>
   </w:abstractNum>
-  <w:abstractNum w:abstractNumId="2" w15:restartNumberingAfterBreak="0">
+  <w:abstractNum w:abstractNumId="3" w15:restartNumberingAfterBreak="0">
     <w:nsid w:val="1F3E42F0"/>
     <w:multiLevelType w:val="hybridMultilevel"/>
     <w:tmpl w:val="F2EA7A12"/>
@@ -20470,7 +21707,7 @@
       </w:pPr>
     </w:lvl>
   </w:abstractNum>
-  <w:abstractNum w:abstractNumId="3" w15:restartNumberingAfterBreak="0">
+  <w:abstractNum w:abstractNumId="4" w15:restartNumberingAfterBreak="0">
     <w:nsid w:val="24476449"/>
     <w:multiLevelType w:val="hybridMultilevel"/>
     <w:tmpl w:val="04EA0882"/>
@@ -20559,7 +21796,7 @@
       </w:pPr>
     </w:lvl>
   </w:abstractNum>
-  <w:abstractNum w:abstractNumId="4" w15:restartNumberingAfterBreak="0">
+  <w:abstractNum w:abstractNumId="5" w15:restartNumberingAfterBreak="0">
     <w:nsid w:val="27220CB9"/>
     <w:multiLevelType w:val="hybridMultilevel"/>
     <w:tmpl w:val="04EA0882"/>
@@ -20648,7 +21885,7 @@
       </w:pPr>
     </w:lvl>
   </w:abstractNum>
-  <w:abstractNum w:abstractNumId="5" w15:restartNumberingAfterBreak="0">
+  <w:abstractNum w:abstractNumId="6" w15:restartNumberingAfterBreak="0">
     <w:nsid w:val="31FA7D5E"/>
     <w:multiLevelType w:val="hybridMultilevel"/>
     <w:tmpl w:val="04EA0882"/>
@@ -20737,7 +21974,7 @@
       </w:pPr>
     </w:lvl>
   </w:abstractNum>
-  <w:abstractNum w:abstractNumId="6" w15:restartNumberingAfterBreak="0">
+  <w:abstractNum w:abstractNumId="7" w15:restartNumberingAfterBreak="0">
     <w:nsid w:val="31FB2BDE"/>
     <w:multiLevelType w:val="hybridMultilevel"/>
     <w:tmpl w:val="627A519A"/>
@@ -20850,7 +22087,7 @@
       </w:rPr>
     </w:lvl>
   </w:abstractNum>
-  <w:abstractNum w:abstractNumId="7" w15:restartNumberingAfterBreak="0">
+  <w:abstractNum w:abstractNumId="8" w15:restartNumberingAfterBreak="0">
     <w:nsid w:val="3753318B"/>
     <w:multiLevelType w:val="hybridMultilevel"/>
     <w:tmpl w:val="04EA0882"/>
@@ -20939,7 +22176,7 @@
       </w:pPr>
     </w:lvl>
   </w:abstractNum>
-  <w:abstractNum w:abstractNumId="8" w15:restartNumberingAfterBreak="0">
+  <w:abstractNum w:abstractNumId="9" w15:restartNumberingAfterBreak="0">
     <w:nsid w:val="3D1C2AE6"/>
     <w:multiLevelType w:val="hybridMultilevel"/>
     <w:tmpl w:val="04EA0882"/>
@@ -21028,7 +22265,7 @@
       </w:pPr>
     </w:lvl>
   </w:abstractNum>
-  <w:abstractNum w:abstractNumId="9" w15:restartNumberingAfterBreak="0">
+  <w:abstractNum w:abstractNumId="10" w15:restartNumberingAfterBreak="0">
     <w:nsid w:val="40013666"/>
     <w:multiLevelType w:val="hybridMultilevel"/>
     <w:tmpl w:val="04EA0882"/>
@@ -21117,7 +22354,7 @@
       </w:pPr>
     </w:lvl>
   </w:abstractNum>
-  <w:abstractNum w:abstractNumId="10" w15:restartNumberingAfterBreak="0">
+  <w:abstractNum w:abstractNumId="11" w15:restartNumberingAfterBreak="0">
     <w:nsid w:val="44C85E5A"/>
     <w:multiLevelType w:val="hybridMultilevel"/>
     <w:tmpl w:val="F2EA7A12"/>
@@ -21209,7 +22446,7 @@
       </w:pPr>
     </w:lvl>
   </w:abstractNum>
-  <w:abstractNum w:abstractNumId="11" w15:restartNumberingAfterBreak="0">
+  <w:abstractNum w:abstractNumId="12" w15:restartNumberingAfterBreak="0">
     <w:nsid w:val="44E668C7"/>
     <w:multiLevelType w:val="hybridMultilevel"/>
     <w:tmpl w:val="2E9EC5EC"/>
@@ -21298,7 +22535,7 @@
       </w:pPr>
     </w:lvl>
   </w:abstractNum>
-  <w:abstractNum w:abstractNumId="12" w15:restartNumberingAfterBreak="0">
+  <w:abstractNum w:abstractNumId="13" w15:restartNumberingAfterBreak="0">
     <w:nsid w:val="4D754996"/>
     <w:multiLevelType w:val="hybridMultilevel"/>
     <w:tmpl w:val="C75CAEB0"/>
@@ -21390,7 +22627,7 @@
       </w:pPr>
     </w:lvl>
   </w:abstractNum>
-  <w:abstractNum w:abstractNumId="13" w15:restartNumberingAfterBreak="0">
+  <w:abstractNum w:abstractNumId="14" w15:restartNumberingAfterBreak="0">
     <w:nsid w:val="5D084A52"/>
     <w:multiLevelType w:val="hybridMultilevel"/>
     <w:tmpl w:val="74B0F6C6"/>
@@ -21479,7 +22716,7 @@
       </w:pPr>
     </w:lvl>
   </w:abstractNum>
-  <w:abstractNum w:abstractNumId="14" w15:restartNumberingAfterBreak="0">
+  <w:abstractNum w:abstractNumId="15" w15:restartNumberingAfterBreak="0">
     <w:nsid w:val="6A3361D6"/>
     <w:multiLevelType w:val="hybridMultilevel"/>
     <w:tmpl w:val="2E9EC5EC"/>
@@ -21568,7 +22805,7 @@
       </w:pPr>
     </w:lvl>
   </w:abstractNum>
-  <w:abstractNum w:abstractNumId="15" w15:restartNumberingAfterBreak="0">
+  <w:abstractNum w:abstractNumId="16" w15:restartNumberingAfterBreak="0">
     <w:nsid w:val="707F1A33"/>
     <w:multiLevelType w:val="hybridMultilevel"/>
     <w:tmpl w:val="B5F291D8"/>
@@ -21681,7 +22918,7 @@
       </w:rPr>
     </w:lvl>
   </w:abstractNum>
-  <w:abstractNum w:abstractNumId="16" w15:restartNumberingAfterBreak="0">
+  <w:abstractNum w:abstractNumId="17" w15:restartNumberingAfterBreak="0">
     <w:nsid w:val="76B4340C"/>
     <w:multiLevelType w:val="hybridMultilevel"/>
     <w:tmpl w:val="F1C233A2"/>
@@ -21794,7 +23031,7 @@
       </w:rPr>
     </w:lvl>
   </w:abstractNum>
-  <w:abstractNum w:abstractNumId="17" w15:restartNumberingAfterBreak="0">
+  <w:abstractNum w:abstractNumId="18" w15:restartNumberingAfterBreak="0">
     <w:nsid w:val="78901086"/>
     <w:multiLevelType w:val="hybridMultilevel"/>
     <w:tmpl w:val="F2EA7A12"/>
@@ -21886,7 +23123,7 @@
       </w:pPr>
     </w:lvl>
   </w:abstractNum>
-  <w:abstractNum w:abstractNumId="18" w15:restartNumberingAfterBreak="0">
+  <w:abstractNum w:abstractNumId="19" w15:restartNumberingAfterBreak="0">
     <w:nsid w:val="7A80626B"/>
     <w:multiLevelType w:val="hybridMultilevel"/>
     <w:tmpl w:val="04EA0882"/>
@@ -21976,61 +23213,64 @@
     </w:lvl>
   </w:abstractNum>
   <w:num w:numId="1">
+    <w:abstractNumId w:val="17"/>
+  </w:num>
+  <w:num w:numId="2">
+    <w:abstractNumId w:val="6"/>
+  </w:num>
+  <w:num w:numId="3">
     <w:abstractNumId w:val="16"/>
   </w:num>
-  <w:num w:numId="2">
-    <w:abstractNumId w:val="5"/>
-  </w:num>
-  <w:num w:numId="3">
-    <w:abstractNumId w:val="15"/>
-  </w:num>
   <w:num w:numId="4">
-    <w:abstractNumId w:val="6"/>
+    <w:abstractNumId w:val="7"/>
   </w:num>
   <w:num w:numId="5">
+    <w:abstractNumId w:val="14"/>
+  </w:num>
+  <w:num w:numId="6">
+    <w:abstractNumId w:val="4"/>
+  </w:num>
+  <w:num w:numId="7">
     <w:abstractNumId w:val="13"/>
   </w:num>
-  <w:num w:numId="6">
+  <w:num w:numId="8">
+    <w:abstractNumId w:val="12"/>
+  </w:num>
+  <w:num w:numId="9">
     <w:abstractNumId w:val="3"/>
   </w:num>
-  <w:num w:numId="7">
-    <w:abstractNumId w:val="12"/>
-  </w:num>
-  <w:num w:numId="8">
-    <w:abstractNumId w:val="11"/>
-  </w:num>
-  <w:num w:numId="9">
-    <w:abstractNumId w:val="2"/>
-  </w:num>
   <w:num w:numId="10">
-    <w:abstractNumId w:val="17"/>
+    <w:abstractNumId w:val="18"/>
   </w:num>
   <w:num w:numId="11">
-    <w:abstractNumId w:val="14"/>
+    <w:abstractNumId w:val="15"/>
   </w:num>
   <w:num w:numId="12">
     <w:abstractNumId w:val="0"/>
   </w:num>
   <w:num w:numId="13">
+    <w:abstractNumId w:val="11"/>
+  </w:num>
+  <w:num w:numId="14">
+    <w:abstractNumId w:val="2"/>
+  </w:num>
+  <w:num w:numId="15">
     <w:abstractNumId w:val="10"/>
   </w:num>
-  <w:num w:numId="14">
-    <w:abstractNumId w:val="1"/>
+  <w:num w:numId="16">
+    <w:abstractNumId w:val="8"/>
   </w:num>
-  <w:num w:numId="15">
+  <w:num w:numId="17">
+    <w:abstractNumId w:val="19"/>
+  </w:num>
+  <w:num w:numId="18">
     <w:abstractNumId w:val="9"/>
   </w:num>
-  <w:num w:numId="16">
-    <w:abstractNumId w:val="7"/>
+  <w:num w:numId="19">
+    <w:abstractNumId w:val="5"/>
   </w:num>
-  <w:num w:numId="17">
-    <w:abstractNumId w:val="18"/>
-  </w:num>
-  <w:num w:numId="18">
-    <w:abstractNumId w:val="8"/>
-  </w:num>
-  <w:num w:numId="19">
-    <w:abstractNumId w:val="4"/>
+  <w:num w:numId="20">
+    <w:abstractNumId w:val="1"/>
   </w:num>
 </w:numbering>
 </file>
@@ -23009,7 +24249,7 @@
 </file>
 
 <file path=customXml/itemProps1.xml><?xml version="1.0" encoding="utf-8"?>
-<ds:datastoreItem xmlns:ds="http://schemas.openxmlformats.org/officeDocument/2006/customXml" ds:itemID="{687ACED1-BFFC-4395-8CC3-AD32FD076422}">
+<ds:datastoreItem xmlns:ds="http://schemas.openxmlformats.org/officeDocument/2006/customXml" ds:itemID="{9D1CAD9E-4395-4035-993E-404D49D437D3}">
   <ds:schemaRefs>
     <ds:schemaRef ds:uri="http://schemas.openxmlformats.org/officeDocument/2006/bibliography"/>
   </ds:schemaRefs>

</xml_diff>